<commit_message>
added UART sampling code snippet
debugging the UART4, this snippet was added to parse incoming data and
print it as hex output.
</commit_message>
<xml_diff>
--- a/BeagleBoneBlack_Software_Development_Document.docx
+++ b/BeagleBoneBlack_Software_Development_Document.docx
@@ -15089,8 +15089,6 @@
       <w:r>
         <w:t>For Low Power, update time is 6mS, with a 9.5mS delay when it does an internal check every 31 cycles.</w:t>
       </w:r>
-      <w:bookmarkStart w:id="2" w:name="_GoBack"/>
-      <w:bookmarkEnd w:id="2"/>
     </w:p>
     <w:p/>
     <w:p>
@@ -15783,6 +15781,7 @@
     <w:p/>
     <w:p>
       <w:r>
+        <w:lastRenderedPageBreak/>
         <w:t>It would have to draw very little power.</w:t>
       </w:r>
     </w:p>
@@ -15925,6 +15924,7 @@
     <w:p/>
     <w:p>
       <w:r>
+        <w:lastRenderedPageBreak/>
         <w:t>Example UART Data flow:</w:t>
       </w:r>
       <w:r>
@@ -17208,7 +17208,12 @@
       </w:r>
       <w:proofErr w:type="spellEnd"/>
       <w:r>
-        <w:t xml:space="preserve"> black, this device should be interactive with the BBB.  The other side should be hooked to a lap</w:t>
+        <w:t xml:space="preserve"> black, this device should be interactive with the BBB.  The other side shoul</w:t>
+      </w:r>
+      <w:bookmarkStart w:id="2" w:name="_GoBack"/>
+      <w:bookmarkEnd w:id="2"/>
+      <w:r>
+        <w:t>d be hooked to a lap</w:t>
       </w:r>
       <w:r>
         <w:t>top via a USB port.</w:t>

</xml_diff>

<commit_message>
fixed rsync. Changed serving and data store directory to /srv/field-research on BBB
also captured xbee swap of files
</commit_message>
<xml_diff>
--- a/BeagleBoneBlack_Software_Development_Document.docx
+++ b/BeagleBoneBlack_Software_Development_Document.docx
@@ -5094,6 +5094,7 @@
         <w:rPr>
           <w:rStyle w:val="HTMLCode"/>
           <w:rFonts w:ascii="Consolas" w:eastAsiaTheme="majorEastAsia" w:hAnsi="Consolas" w:cs="Consolas"/>
+          <w:b/>
           <w:color w:val="333333"/>
           <w:sz w:val="16"/>
           <w:szCs w:val="16"/>
@@ -5106,12 +5107,13 @@
         <w:rPr>
           <w:rStyle w:val="HTMLCode"/>
           <w:rFonts w:ascii="Consolas" w:eastAsiaTheme="majorEastAsia" w:hAnsi="Consolas" w:cs="Consolas"/>
+          <w:b/>
           <w:color w:val="333333"/>
           <w:sz w:val="16"/>
           <w:szCs w:val="16"/>
           <w:bdr w:val="none" w:sz="0" w:space="0" w:color="auto" w:frame="1"/>
         </w:rPr>
-        <w:t>sudo</w:t>
+        <w:t>fdisk</w:t>
       </w:r>
       <w:proofErr w:type="spellEnd"/>
       <w:proofErr w:type="gramEnd"/>
@@ -5119,39 +5121,45 @@
         <w:rPr>
           <w:rStyle w:val="HTMLCode"/>
           <w:rFonts w:ascii="Consolas" w:eastAsiaTheme="majorEastAsia" w:hAnsi="Consolas" w:cs="Consolas"/>
+          <w:b/>
           <w:color w:val="333333"/>
           <w:sz w:val="16"/>
           <w:szCs w:val="16"/>
           <w:bdr w:val="none" w:sz="0" w:space="0" w:color="auto" w:frame="1"/>
         </w:rPr>
-        <w:t xml:space="preserve"> </w:t>
+        <w:t xml:space="preserve"> /</w:t>
       </w:r>
       <w:proofErr w:type="spellStart"/>
       <w:r>
         <w:rPr>
           <w:rStyle w:val="HTMLCode"/>
           <w:rFonts w:ascii="Consolas" w:eastAsiaTheme="majorEastAsia" w:hAnsi="Consolas" w:cs="Consolas"/>
+          <w:b/>
           <w:color w:val="333333"/>
           <w:sz w:val="16"/>
           <w:szCs w:val="16"/>
           <w:bdr w:val="none" w:sz="0" w:space="0" w:color="auto" w:frame="1"/>
         </w:rPr>
-        <w:t>fdisk</w:t>
+        <w:t>dev</w:t>
       </w:r>
       <w:proofErr w:type="spellEnd"/>
       <w:r>
         <w:rPr>
           <w:rStyle w:val="HTMLCode"/>
           <w:rFonts w:ascii="Consolas" w:eastAsiaTheme="majorEastAsia" w:hAnsi="Consolas" w:cs="Consolas"/>
+          <w:b/>
           <w:color w:val="333333"/>
           <w:sz w:val="16"/>
           <w:szCs w:val="16"/>
           <w:bdr w:val="none" w:sz="0" w:space="0" w:color="auto" w:frame="1"/>
         </w:rPr>
-        <w:t xml:space="preserve"> /</w:t>
-      </w:r>
-      <w:proofErr w:type="spellStart"/>
-      <w:r>
+        <w:t>/mmcblk0</w:t>
+      </w:r>
+    </w:p>
+    <w:p>
+      <w:pPr>
+        <w:pStyle w:val="HTMLPreformatted"/>
+        <w:shd w:val="clear" w:color="auto" w:fill="F7F7F7"/>
         <w:rPr>
           <w:rStyle w:val="HTMLCode"/>
           <w:rFonts w:ascii="Consolas" w:eastAsiaTheme="majorEastAsia" w:hAnsi="Consolas" w:cs="Consolas"/>
@@ -5160,10 +5168,12 @@
           <w:szCs w:val="16"/>
           <w:bdr w:val="none" w:sz="0" w:space="0" w:color="auto" w:frame="1"/>
         </w:rPr>
-        <w:t>dev</w:t>
-      </w:r>
-      <w:proofErr w:type="spellEnd"/>
-      <w:r>
+      </w:pPr>
+    </w:p>
+    <w:p>
+      <w:pPr>
+        <w:pStyle w:val="HTMLPreformatted"/>
+        <w:shd w:val="clear" w:color="auto" w:fill="F7F7F7"/>
         <w:rPr>
           <w:rStyle w:val="HTMLCode"/>
           <w:rFonts w:ascii="Consolas" w:eastAsiaTheme="majorEastAsia" w:hAnsi="Consolas" w:cs="Consolas"/>
@@ -5172,7 +5182,29 @@
           <w:szCs w:val="16"/>
           <w:bdr w:val="none" w:sz="0" w:space="0" w:color="auto" w:frame="1"/>
         </w:rPr>
-        <w:t>/mmcblk0</w:t>
+      </w:pPr>
+      <w:r>
+        <w:rPr>
+          <w:rStyle w:val="HTMLCode"/>
+          <w:rFonts w:ascii="Consolas" w:eastAsiaTheme="majorEastAsia" w:hAnsi="Consolas" w:cs="Consolas"/>
+          <w:color w:val="333333"/>
+          <w:sz w:val="16"/>
+          <w:szCs w:val="16"/>
+          <w:bdr w:val="none" w:sz="0" w:space="0" w:color="auto" w:frame="1"/>
+        </w:rPr>
+        <w:t xml:space="preserve">Command (m for help): </w:t>
+      </w:r>
+      <w:r>
+        <w:rPr>
+          <w:rStyle w:val="HTMLCode"/>
+          <w:rFonts w:ascii="Consolas" w:eastAsiaTheme="majorEastAsia" w:hAnsi="Consolas" w:cs="Consolas"/>
+          <w:b/>
+          <w:color w:val="333333"/>
+          <w:sz w:val="16"/>
+          <w:szCs w:val="16"/>
+          <w:bdr w:val="none" w:sz="0" w:space="0" w:color="auto" w:frame="1"/>
+        </w:rPr>
+        <w:t>p</w:t>
       </w:r>
     </w:p>
     <w:p>
@@ -5211,7 +5243,31 @@
           <w:szCs w:val="16"/>
           <w:bdr w:val="none" w:sz="0" w:space="0" w:color="auto" w:frame="1"/>
         </w:rPr>
-        <w:t>Command (m for help): p</w:t>
+        <w:t>Disk /</w:t>
+      </w:r>
+      <w:proofErr w:type="spellStart"/>
+      <w:r>
+        <w:rPr>
+          <w:rStyle w:val="HTMLCode"/>
+          <w:rFonts w:ascii="Consolas" w:eastAsiaTheme="majorEastAsia" w:hAnsi="Consolas" w:cs="Consolas"/>
+          <w:color w:val="333333"/>
+          <w:sz w:val="16"/>
+          <w:szCs w:val="16"/>
+          <w:bdr w:val="none" w:sz="0" w:space="0" w:color="auto" w:frame="1"/>
+        </w:rPr>
+        <w:t>dev</w:t>
+      </w:r>
+      <w:proofErr w:type="spellEnd"/>
+      <w:r>
+        <w:rPr>
+          <w:rStyle w:val="HTMLCode"/>
+          <w:rFonts w:ascii="Consolas" w:eastAsiaTheme="majorEastAsia" w:hAnsi="Consolas" w:cs="Consolas"/>
+          <w:color w:val="333333"/>
+          <w:sz w:val="16"/>
+          <w:szCs w:val="16"/>
+          <w:bdr w:val="none" w:sz="0" w:space="0" w:color="auto" w:frame="1"/>
+        </w:rPr>
+        <w:t>/mmcblk0: 3904 MB, 3904897024 bytes</w:t>
       </w:r>
     </w:p>
     <w:p>
@@ -5227,6 +5283,17 @@
           <w:bdr w:val="none" w:sz="0" w:space="0" w:color="auto" w:frame="1"/>
         </w:rPr>
       </w:pPr>
+      <w:r>
+        <w:rPr>
+          <w:rStyle w:val="HTMLCode"/>
+          <w:rFonts w:ascii="Consolas" w:eastAsiaTheme="majorEastAsia" w:hAnsi="Consolas" w:cs="Consolas"/>
+          <w:color w:val="333333"/>
+          <w:sz w:val="16"/>
+          <w:szCs w:val="16"/>
+          <w:bdr w:val="none" w:sz="0" w:space="0" w:color="auto" w:frame="1"/>
+        </w:rPr>
+        <w:t>4 heads, 16 sectors/track, 119168 cylinders, total 7626752 sectors</w:t>
+      </w:r>
     </w:p>
     <w:p>
       <w:pPr>
@@ -5250,10 +5317,13 @@
           <w:szCs w:val="16"/>
           <w:bdr w:val="none" w:sz="0" w:space="0" w:color="auto" w:frame="1"/>
         </w:rPr>
-        <w:t>Disk /</w:t>
-      </w:r>
-      <w:proofErr w:type="spellStart"/>
-      <w:r>
+        <w:t>Units = sectors of 1 * 512 = 512 bytes</w:t>
+      </w:r>
+    </w:p>
+    <w:p>
+      <w:pPr>
+        <w:pStyle w:val="HTMLPreformatted"/>
+        <w:shd w:val="clear" w:color="auto" w:fill="F7F7F7"/>
         <w:rPr>
           <w:rStyle w:val="HTMLCode"/>
           <w:rFonts w:ascii="Consolas" w:eastAsiaTheme="majorEastAsia" w:hAnsi="Consolas" w:cs="Consolas"/>
@@ -5262,9 +5332,7 @@
           <w:szCs w:val="16"/>
           <w:bdr w:val="none" w:sz="0" w:space="0" w:color="auto" w:frame="1"/>
         </w:rPr>
-        <w:t>dev</w:t>
-      </w:r>
-      <w:proofErr w:type="spellEnd"/>
+      </w:pPr>
       <w:r>
         <w:rPr>
           <w:rStyle w:val="HTMLCode"/>
@@ -5274,7 +5342,7 @@
           <w:szCs w:val="16"/>
           <w:bdr w:val="none" w:sz="0" w:space="0" w:color="auto" w:frame="1"/>
         </w:rPr>
-        <w:t>/mmcblk0: 3904 MB, 3904897024 bytes</w:t>
+        <w:t>Sector size (logical/physical): 512 bytes / 512 bytes</w:t>
       </w:r>
     </w:p>
     <w:p>
@@ -5299,7 +5367,7 @@
           <w:szCs w:val="16"/>
           <w:bdr w:val="none" w:sz="0" w:space="0" w:color="auto" w:frame="1"/>
         </w:rPr>
-        <w:t>4 heads, 16 sectors/track, 119168 cylinders, total 7626752 sectors</w:t>
+        <w:t>I/O size (minimum/optimal): 512 bytes / 512 bytes</w:t>
       </w:r>
     </w:p>
     <w:p>
@@ -5324,7 +5392,7 @@
           <w:szCs w:val="16"/>
           <w:bdr w:val="none" w:sz="0" w:space="0" w:color="auto" w:frame="1"/>
         </w:rPr>
-        <w:t>Units = sectors of 1 * 512 = 512 bytes</w:t>
+        <w:t>Disk identifier: 0x80000000</w:t>
       </w:r>
     </w:p>
     <w:p>
@@ -5340,7 +5408,11 @@
           <w:bdr w:val="none" w:sz="0" w:space="0" w:color="auto" w:frame="1"/>
         </w:rPr>
       </w:pPr>
-      <w:r>
+    </w:p>
+    <w:p>
+      <w:pPr>
+        <w:pStyle w:val="HTMLPreformatted"/>
+        <w:shd w:val="clear" w:color="auto" w:fill="F7F7F7"/>
         <w:rPr>
           <w:rStyle w:val="HTMLCode"/>
           <w:rFonts w:ascii="Consolas" w:eastAsiaTheme="majorEastAsia" w:hAnsi="Consolas" w:cs="Consolas"/>
@@ -5349,8 +5421,31 @@
           <w:szCs w:val="16"/>
           <w:bdr w:val="none" w:sz="0" w:space="0" w:color="auto" w:frame="1"/>
         </w:rPr>
-        <w:t>Sector size (logical/physical): 512 bytes / 512 bytes</w:t>
-      </w:r>
+      </w:pPr>
+      <w:r>
+        <w:rPr>
+          <w:rStyle w:val="HTMLCode"/>
+          <w:rFonts w:ascii="Consolas" w:eastAsiaTheme="majorEastAsia" w:hAnsi="Consolas" w:cs="Consolas"/>
+          <w:color w:val="333333"/>
+          <w:sz w:val="16"/>
+          <w:szCs w:val="16"/>
+          <w:bdr w:val="none" w:sz="0" w:space="0" w:color="auto" w:frame="1"/>
+        </w:rPr>
+        <w:t xml:space="preserve">        Device Boot      Start         End      Blocks   </w:t>
+      </w:r>
+      <w:proofErr w:type="gramStart"/>
+      <w:r>
+        <w:rPr>
+          <w:rStyle w:val="HTMLCode"/>
+          <w:rFonts w:ascii="Consolas" w:eastAsiaTheme="majorEastAsia" w:hAnsi="Consolas" w:cs="Consolas"/>
+          <w:color w:val="333333"/>
+          <w:sz w:val="16"/>
+          <w:szCs w:val="16"/>
+          <w:bdr w:val="none" w:sz="0" w:space="0" w:color="auto" w:frame="1"/>
+        </w:rPr>
+        <w:t>Id  System</w:t>
+      </w:r>
+      <w:proofErr w:type="gramEnd"/>
     </w:p>
     <w:p>
       <w:pPr>
@@ -5374,8 +5469,45 @@
           <w:szCs w:val="16"/>
           <w:bdr w:val="none" w:sz="0" w:space="0" w:color="auto" w:frame="1"/>
         </w:rPr>
-        <w:t>I/O size (minimum/optimal): 512 bytes / 512 bytes</w:t>
-      </w:r>
+        <w:t>/</w:t>
+      </w:r>
+      <w:proofErr w:type="spellStart"/>
+      <w:r>
+        <w:rPr>
+          <w:rStyle w:val="HTMLCode"/>
+          <w:rFonts w:ascii="Consolas" w:eastAsiaTheme="majorEastAsia" w:hAnsi="Consolas" w:cs="Consolas"/>
+          <w:color w:val="333333"/>
+          <w:sz w:val="16"/>
+          <w:szCs w:val="16"/>
+          <w:bdr w:val="none" w:sz="0" w:space="0" w:color="auto" w:frame="1"/>
+        </w:rPr>
+        <w:t>dev</w:t>
+      </w:r>
+      <w:proofErr w:type="spellEnd"/>
+      <w:r>
+        <w:rPr>
+          <w:rStyle w:val="HTMLCode"/>
+          <w:rFonts w:ascii="Consolas" w:eastAsiaTheme="majorEastAsia" w:hAnsi="Consolas" w:cs="Consolas"/>
+          <w:color w:val="333333"/>
+          <w:sz w:val="16"/>
+          <w:szCs w:val="16"/>
+          <w:bdr w:val="none" w:sz="0" w:space="0" w:color="auto" w:frame="1"/>
+        </w:rPr>
+        <w:t xml:space="preserve">/mmcblk0p1   *        2048        4095        1024    </w:t>
+      </w:r>
+      <w:proofErr w:type="gramStart"/>
+      <w:r>
+        <w:rPr>
+          <w:rStyle w:val="HTMLCode"/>
+          <w:rFonts w:ascii="Consolas" w:eastAsiaTheme="majorEastAsia" w:hAnsi="Consolas" w:cs="Consolas"/>
+          <w:color w:val="333333"/>
+          <w:sz w:val="16"/>
+          <w:szCs w:val="16"/>
+          <w:bdr w:val="none" w:sz="0" w:space="0" w:color="auto" w:frame="1"/>
+        </w:rPr>
+        <w:t>1  FAT12</w:t>
+      </w:r>
+      <w:proofErr w:type="gramEnd"/>
     </w:p>
     <w:p>
       <w:pPr>
@@ -5399,8 +5531,45 @@
           <w:szCs w:val="16"/>
           <w:bdr w:val="none" w:sz="0" w:space="0" w:color="auto" w:frame="1"/>
         </w:rPr>
-        <w:t>Disk identifier: 0x80000000</w:t>
-      </w:r>
+        <w:t>/</w:t>
+      </w:r>
+      <w:proofErr w:type="spellStart"/>
+      <w:r>
+        <w:rPr>
+          <w:rStyle w:val="HTMLCode"/>
+          <w:rFonts w:ascii="Consolas" w:eastAsiaTheme="majorEastAsia" w:hAnsi="Consolas" w:cs="Consolas"/>
+          <w:color w:val="333333"/>
+          <w:sz w:val="16"/>
+          <w:szCs w:val="16"/>
+          <w:bdr w:val="none" w:sz="0" w:space="0" w:color="auto" w:frame="1"/>
+        </w:rPr>
+        <w:t>dev</w:t>
+      </w:r>
+      <w:proofErr w:type="spellEnd"/>
+      <w:r>
+        <w:rPr>
+          <w:rStyle w:val="HTMLCode"/>
+          <w:rFonts w:ascii="Consolas" w:eastAsiaTheme="majorEastAsia" w:hAnsi="Consolas" w:cs="Consolas"/>
+          <w:color w:val="333333"/>
+          <w:sz w:val="16"/>
+          <w:szCs w:val="16"/>
+          <w:bdr w:val="none" w:sz="0" w:space="0" w:color="auto" w:frame="1"/>
+        </w:rPr>
+        <w:t xml:space="preserve">/mmcblk0p2            4096     3751935     1873920   </w:t>
+      </w:r>
+      <w:proofErr w:type="gramStart"/>
+      <w:r>
+        <w:rPr>
+          <w:rStyle w:val="HTMLCode"/>
+          <w:rFonts w:ascii="Consolas" w:eastAsiaTheme="majorEastAsia" w:hAnsi="Consolas" w:cs="Consolas"/>
+          <w:color w:val="333333"/>
+          <w:sz w:val="16"/>
+          <w:szCs w:val="16"/>
+          <w:bdr w:val="none" w:sz="0" w:space="0" w:color="auto" w:frame="1"/>
+        </w:rPr>
+        <w:t>83  Linux</w:t>
+      </w:r>
+      <w:proofErr w:type="gramEnd"/>
     </w:p>
     <w:p>
       <w:pPr>
@@ -5438,21 +5607,20 @@
           <w:szCs w:val="16"/>
           <w:bdr w:val="none" w:sz="0" w:space="0" w:color="auto" w:frame="1"/>
         </w:rPr>
-        <w:t xml:space="preserve">        Device Boot      Start         End      Blocks   </w:t>
-      </w:r>
-      <w:proofErr w:type="gramStart"/>
+        <w:t xml:space="preserve">Command (m for help): </w:t>
+      </w:r>
       <w:r>
         <w:rPr>
           <w:rStyle w:val="HTMLCode"/>
           <w:rFonts w:ascii="Consolas" w:eastAsiaTheme="majorEastAsia" w:hAnsi="Consolas" w:cs="Consolas"/>
+          <w:b/>
           <w:color w:val="333333"/>
           <w:sz w:val="16"/>
           <w:szCs w:val="16"/>
           <w:bdr w:val="none" w:sz="0" w:space="0" w:color="auto" w:frame="1"/>
         </w:rPr>
-        <w:t>Id  System</w:t>
-      </w:r>
-      <w:proofErr w:type="gramEnd"/>
+        <w:t>d</w:t>
+      </w:r>
     </w:p>
     <w:p>
       <w:pPr>
@@ -5476,22 +5644,25 @@
           <w:szCs w:val="16"/>
           <w:bdr w:val="none" w:sz="0" w:space="0" w:color="auto" w:frame="1"/>
         </w:rPr>
-        <w:t>/</w:t>
-      </w:r>
-      <w:proofErr w:type="spellStart"/>
+        <w:t xml:space="preserve">Partition number (1-4): </w:t>
+      </w:r>
       <w:r>
         <w:rPr>
           <w:rStyle w:val="HTMLCode"/>
           <w:rFonts w:ascii="Consolas" w:eastAsiaTheme="majorEastAsia" w:hAnsi="Consolas" w:cs="Consolas"/>
+          <w:b/>
           <w:color w:val="333333"/>
           <w:sz w:val="16"/>
           <w:szCs w:val="16"/>
           <w:bdr w:val="none" w:sz="0" w:space="0" w:color="auto" w:frame="1"/>
         </w:rPr>
-        <w:t>dev</w:t>
-      </w:r>
-      <w:proofErr w:type="spellEnd"/>
-      <w:r>
+        <w:t>2</w:t>
+      </w:r>
+    </w:p>
+    <w:p>
+      <w:pPr>
+        <w:pStyle w:val="HTMLPreformatted"/>
+        <w:shd w:val="clear" w:color="auto" w:fill="F7F7F7"/>
         <w:rPr>
           <w:rStyle w:val="HTMLCode"/>
           <w:rFonts w:ascii="Consolas" w:eastAsiaTheme="majorEastAsia" w:hAnsi="Consolas" w:cs="Consolas"/>
@@ -5500,10 +5671,12 @@
           <w:szCs w:val="16"/>
           <w:bdr w:val="none" w:sz="0" w:space="0" w:color="auto" w:frame="1"/>
         </w:rPr>
-        <w:t xml:space="preserve">/mmcblk0p1   *        2048        4095        1024    </w:t>
-      </w:r>
-      <w:proofErr w:type="gramStart"/>
-      <w:r>
+      </w:pPr>
+    </w:p>
+    <w:p>
+      <w:pPr>
+        <w:pStyle w:val="HTMLPreformatted"/>
+        <w:shd w:val="clear" w:color="auto" w:fill="F7F7F7"/>
         <w:rPr>
           <w:rStyle w:val="HTMLCode"/>
           <w:rFonts w:ascii="Consolas" w:eastAsiaTheme="majorEastAsia" w:hAnsi="Consolas" w:cs="Consolas"/>
@@ -5512,9 +5685,30 @@
           <w:szCs w:val="16"/>
           <w:bdr w:val="none" w:sz="0" w:space="0" w:color="auto" w:frame="1"/>
         </w:rPr>
-        <w:t>1  FAT12</w:t>
-      </w:r>
-      <w:proofErr w:type="gramEnd"/>
+      </w:pPr>
+      <w:r>
+        <w:rPr>
+          <w:rStyle w:val="HTMLCode"/>
+          <w:rFonts w:ascii="Consolas" w:eastAsiaTheme="majorEastAsia" w:hAnsi="Consolas" w:cs="Consolas"/>
+          <w:color w:val="333333"/>
+          <w:sz w:val="16"/>
+          <w:szCs w:val="16"/>
+          <w:bdr w:val="none" w:sz="0" w:space="0" w:color="auto" w:frame="1"/>
+        </w:rPr>
+        <w:t xml:space="preserve">Command (m for help): </w:t>
+      </w:r>
+      <w:r>
+        <w:rPr>
+          <w:rStyle w:val="HTMLCode"/>
+          <w:rFonts w:ascii="Consolas" w:eastAsiaTheme="majorEastAsia" w:hAnsi="Consolas" w:cs="Consolas"/>
+          <w:b/>
+          <w:color w:val="333333"/>
+          <w:sz w:val="16"/>
+          <w:szCs w:val="16"/>
+          <w:bdr w:val="none" w:sz="0" w:space="0" w:color="auto" w:frame="1"/>
+        </w:rPr>
+        <w:t>n</w:t>
+      </w:r>
     </w:p>
     <w:p>
       <w:pPr>
@@ -5538,10 +5732,13 @@
           <w:szCs w:val="16"/>
           <w:bdr w:val="none" w:sz="0" w:space="0" w:color="auto" w:frame="1"/>
         </w:rPr>
-        <w:t>/</w:t>
-      </w:r>
-      <w:proofErr w:type="spellStart"/>
-      <w:r>
+        <w:t xml:space="preserve"> Partition type:</w:t>
+      </w:r>
+    </w:p>
+    <w:p>
+      <w:pPr>
+        <w:pStyle w:val="HTMLPreformatted"/>
+        <w:shd w:val="clear" w:color="auto" w:fill="F7F7F7"/>
         <w:rPr>
           <w:rStyle w:val="HTMLCode"/>
           <w:rFonts w:ascii="Consolas" w:eastAsiaTheme="majorEastAsia" w:hAnsi="Consolas" w:cs="Consolas"/>
@@ -5550,9 +5747,7 @@
           <w:szCs w:val="16"/>
           <w:bdr w:val="none" w:sz="0" w:space="0" w:color="auto" w:frame="1"/>
         </w:rPr>
-        <w:t>dev</w:t>
-      </w:r>
-      <w:proofErr w:type="spellEnd"/>
+      </w:pPr>
       <w:r>
         <w:rPr>
           <w:rStyle w:val="HTMLCode"/>
@@ -5562,7 +5757,7 @@
           <w:szCs w:val="16"/>
           <w:bdr w:val="none" w:sz="0" w:space="0" w:color="auto" w:frame="1"/>
         </w:rPr>
-        <w:t xml:space="preserve">/mmcblk0p2            4096     3751935     1873920   </w:t>
+        <w:t xml:space="preserve">   </w:t>
       </w:r>
       <w:proofErr w:type="gramStart"/>
       <w:r>
@@ -5574,9 +5769,20 @@
           <w:szCs w:val="16"/>
           <w:bdr w:val="none" w:sz="0" w:space="0" w:color="auto" w:frame="1"/>
         </w:rPr>
-        <w:t>83  Linux</w:t>
+        <w:t>p</w:t>
       </w:r>
       <w:proofErr w:type="gramEnd"/>
+      <w:r>
+        <w:rPr>
+          <w:rStyle w:val="HTMLCode"/>
+          <w:rFonts w:ascii="Consolas" w:eastAsiaTheme="majorEastAsia" w:hAnsi="Consolas" w:cs="Consolas"/>
+          <w:color w:val="333333"/>
+          <w:sz w:val="16"/>
+          <w:szCs w:val="16"/>
+          <w:bdr w:val="none" w:sz="0" w:space="0" w:color="auto" w:frame="1"/>
+        </w:rPr>
+        <w:t xml:space="preserve">   primary (1 primary, 0 extended, 3 free)</w:t>
+      </w:r>
     </w:p>
     <w:p>
       <w:pPr>
@@ -5591,6 +5797,41 @@
           <w:bdr w:val="none" w:sz="0" w:space="0" w:color="auto" w:frame="1"/>
         </w:rPr>
       </w:pPr>
+      <w:r>
+        <w:rPr>
+          <w:rStyle w:val="HTMLCode"/>
+          <w:rFonts w:ascii="Consolas" w:eastAsiaTheme="majorEastAsia" w:hAnsi="Consolas" w:cs="Consolas"/>
+          <w:color w:val="333333"/>
+          <w:sz w:val="16"/>
+          <w:szCs w:val="16"/>
+          <w:bdr w:val="none" w:sz="0" w:space="0" w:color="auto" w:frame="1"/>
+        </w:rPr>
+        <w:t xml:space="preserve">   </w:t>
+      </w:r>
+      <w:proofErr w:type="gramStart"/>
+      <w:r>
+        <w:rPr>
+          <w:rStyle w:val="HTMLCode"/>
+          <w:rFonts w:ascii="Consolas" w:eastAsiaTheme="majorEastAsia" w:hAnsi="Consolas" w:cs="Consolas"/>
+          <w:color w:val="333333"/>
+          <w:sz w:val="16"/>
+          <w:szCs w:val="16"/>
+          <w:bdr w:val="none" w:sz="0" w:space="0" w:color="auto" w:frame="1"/>
+        </w:rPr>
+        <w:t>e</w:t>
+      </w:r>
+      <w:proofErr w:type="gramEnd"/>
+      <w:r>
+        <w:rPr>
+          <w:rStyle w:val="HTMLCode"/>
+          <w:rFonts w:ascii="Consolas" w:eastAsiaTheme="majorEastAsia" w:hAnsi="Consolas" w:cs="Consolas"/>
+          <w:color w:val="333333"/>
+          <w:sz w:val="16"/>
+          <w:szCs w:val="16"/>
+          <w:bdr w:val="none" w:sz="0" w:space="0" w:color="auto" w:frame="1"/>
+        </w:rPr>
+        <w:t xml:space="preserve">   extended</w:t>
+      </w:r>
     </w:p>
     <w:p>
       <w:pPr>
@@ -5614,7 +5855,20 @@
           <w:szCs w:val="16"/>
           <w:bdr w:val="none" w:sz="0" w:space="0" w:color="auto" w:frame="1"/>
         </w:rPr>
-        <w:t>Command (m for help): d</w:t>
+        <w:lastRenderedPageBreak/>
+        <w:t xml:space="preserve"> Select (default p): </w:t>
+      </w:r>
+      <w:r>
+        <w:rPr>
+          <w:rStyle w:val="HTMLCode"/>
+          <w:rFonts w:ascii="Consolas" w:eastAsiaTheme="majorEastAsia" w:hAnsi="Consolas" w:cs="Consolas"/>
+          <w:b/>
+          <w:color w:val="333333"/>
+          <w:sz w:val="16"/>
+          <w:szCs w:val="16"/>
+          <w:bdr w:val="none" w:sz="0" w:space="0" w:color="auto" w:frame="1"/>
+        </w:rPr>
+        <w:t>p</w:t>
       </w:r>
     </w:p>
     <w:p>
@@ -5639,7 +5893,19 @@
           <w:szCs w:val="16"/>
           <w:bdr w:val="none" w:sz="0" w:space="0" w:color="auto" w:frame="1"/>
         </w:rPr>
-        <w:t>Partition number (1-4): 2</w:t>
+        <w:t xml:space="preserve"> Partition number (1-4, default 2): </w:t>
+      </w:r>
+      <w:r>
+        <w:rPr>
+          <w:rStyle w:val="HTMLCode"/>
+          <w:rFonts w:ascii="Consolas" w:eastAsiaTheme="majorEastAsia" w:hAnsi="Consolas" w:cs="Consolas"/>
+          <w:b/>
+          <w:color w:val="333333"/>
+          <w:sz w:val="16"/>
+          <w:szCs w:val="16"/>
+          <w:bdr w:val="none" w:sz="0" w:space="0" w:color="auto" w:frame="1"/>
+        </w:rPr>
+        <w:t>2</w:t>
       </w:r>
     </w:p>
     <w:p>
@@ -5655,6 +5921,17 @@
           <w:bdr w:val="none" w:sz="0" w:space="0" w:color="auto" w:frame="1"/>
         </w:rPr>
       </w:pPr>
+      <w:r>
+        <w:rPr>
+          <w:rStyle w:val="HTMLCode"/>
+          <w:rFonts w:ascii="Consolas" w:eastAsiaTheme="majorEastAsia" w:hAnsi="Consolas" w:cs="Consolas"/>
+          <w:color w:val="333333"/>
+          <w:sz w:val="16"/>
+          <w:szCs w:val="16"/>
+          <w:bdr w:val="none" w:sz="0" w:space="0" w:color="auto" w:frame="1"/>
+        </w:rPr>
+        <w:t xml:space="preserve"> First sector (4096-7626751, default 4096): </w:t>
+      </w:r>
     </w:p>
     <w:p>
       <w:pPr>
@@ -5678,7 +5955,7 @@
           <w:szCs w:val="16"/>
           <w:bdr w:val="none" w:sz="0" w:space="0" w:color="auto" w:frame="1"/>
         </w:rPr>
-        <w:t>Command (m for help): n</w:t>
+        <w:t xml:space="preserve"> Using default value 4096</w:t>
       </w:r>
     </w:p>
     <w:p>
@@ -5703,7 +5980,31 @@
           <w:szCs w:val="16"/>
           <w:bdr w:val="none" w:sz="0" w:space="0" w:color="auto" w:frame="1"/>
         </w:rPr>
-        <w:t xml:space="preserve"> Partition type:</w:t>
+        <w:t xml:space="preserve"> Last sector, +sectors or +</w:t>
+      </w:r>
+      <w:proofErr w:type="gramStart"/>
+      <w:r>
+        <w:rPr>
+          <w:rStyle w:val="HTMLCode"/>
+          <w:rFonts w:ascii="Consolas" w:eastAsiaTheme="majorEastAsia" w:hAnsi="Consolas" w:cs="Consolas"/>
+          <w:color w:val="333333"/>
+          <w:sz w:val="16"/>
+          <w:szCs w:val="16"/>
+          <w:bdr w:val="none" w:sz="0" w:space="0" w:color="auto" w:frame="1"/>
+        </w:rPr>
+        <w:t>size{</w:t>
+      </w:r>
+      <w:proofErr w:type="gramEnd"/>
+      <w:r>
+        <w:rPr>
+          <w:rStyle w:val="HTMLCode"/>
+          <w:rFonts w:ascii="Consolas" w:eastAsiaTheme="majorEastAsia" w:hAnsi="Consolas" w:cs="Consolas"/>
+          <w:color w:val="333333"/>
+          <w:sz w:val="16"/>
+          <w:szCs w:val="16"/>
+          <w:bdr w:val="none" w:sz="0" w:space="0" w:color="auto" w:frame="1"/>
+        </w:rPr>
+        <w:t xml:space="preserve">K,M,G} (4096-7626751, default 7626751): </w:t>
       </w:r>
     </w:p>
     <w:p>
@@ -5728,10 +6029,13 @@
           <w:szCs w:val="16"/>
           <w:bdr w:val="none" w:sz="0" w:space="0" w:color="auto" w:frame="1"/>
         </w:rPr>
-        <w:t xml:space="preserve">   </w:t>
-      </w:r>
-      <w:proofErr w:type="gramStart"/>
-      <w:r>
+        <w:t xml:space="preserve"> Using default value 7626751</w:t>
+      </w:r>
+    </w:p>
+    <w:p>
+      <w:pPr>
+        <w:pStyle w:val="HTMLPreformatted"/>
+        <w:shd w:val="clear" w:color="auto" w:fill="F7F7F7"/>
         <w:rPr>
           <w:rStyle w:val="HTMLCode"/>
           <w:rFonts w:ascii="Consolas" w:eastAsiaTheme="majorEastAsia" w:hAnsi="Consolas" w:cs="Consolas"/>
@@ -5740,10 +6044,12 @@
           <w:szCs w:val="16"/>
           <w:bdr w:val="none" w:sz="0" w:space="0" w:color="auto" w:frame="1"/>
         </w:rPr>
-        <w:t>p</w:t>
-      </w:r>
-      <w:proofErr w:type="gramEnd"/>
-      <w:r>
+      </w:pPr>
+    </w:p>
+    <w:p>
+      <w:pPr>
+        <w:pStyle w:val="HTMLPreformatted"/>
+        <w:shd w:val="clear" w:color="auto" w:fill="F7F7F7"/>
         <w:rPr>
           <w:rStyle w:val="HTMLCode"/>
           <w:rFonts w:ascii="Consolas" w:eastAsiaTheme="majorEastAsia" w:hAnsi="Consolas" w:cs="Consolas"/>
@@ -5752,7 +6058,29 @@
           <w:szCs w:val="16"/>
           <w:bdr w:val="none" w:sz="0" w:space="0" w:color="auto" w:frame="1"/>
         </w:rPr>
-        <w:t xml:space="preserve">   primary (1 primary, 0 extended, 3 free)</w:t>
+      </w:pPr>
+      <w:r>
+        <w:rPr>
+          <w:rStyle w:val="HTMLCode"/>
+          <w:rFonts w:ascii="Consolas" w:eastAsiaTheme="majorEastAsia" w:hAnsi="Consolas" w:cs="Consolas"/>
+          <w:color w:val="333333"/>
+          <w:sz w:val="16"/>
+          <w:szCs w:val="16"/>
+          <w:bdr w:val="none" w:sz="0" w:space="0" w:color="auto" w:frame="1"/>
+        </w:rPr>
+        <w:t xml:space="preserve"> Command (m for help): </w:t>
+      </w:r>
+      <w:r>
+        <w:rPr>
+          <w:rStyle w:val="HTMLCode"/>
+          <w:rFonts w:ascii="Consolas" w:eastAsiaTheme="majorEastAsia" w:hAnsi="Consolas" w:cs="Consolas"/>
+          <w:b/>
+          <w:color w:val="333333"/>
+          <w:sz w:val="16"/>
+          <w:szCs w:val="16"/>
+          <w:bdr w:val="none" w:sz="0" w:space="0" w:color="auto" w:frame="1"/>
+        </w:rPr>
+        <w:t>p</w:t>
       </w:r>
     </w:p>
     <w:p>
@@ -5768,7 +6096,11 @@
           <w:bdr w:val="none" w:sz="0" w:space="0" w:color="auto" w:frame="1"/>
         </w:rPr>
       </w:pPr>
-      <w:r>
+    </w:p>
+    <w:p>
+      <w:pPr>
+        <w:pStyle w:val="HTMLPreformatted"/>
+        <w:shd w:val="clear" w:color="auto" w:fill="F7F7F7"/>
         <w:rPr>
           <w:rStyle w:val="HTMLCode"/>
           <w:rFonts w:ascii="Consolas" w:eastAsiaTheme="majorEastAsia" w:hAnsi="Consolas" w:cs="Consolas"/>
@@ -5777,9 +6109,7 @@
           <w:szCs w:val="16"/>
           <w:bdr w:val="none" w:sz="0" w:space="0" w:color="auto" w:frame="1"/>
         </w:rPr>
-        <w:t xml:space="preserve">   </w:t>
-      </w:r>
-      <w:proofErr w:type="gramStart"/>
+      </w:pPr>
       <w:r>
         <w:rPr>
           <w:rStyle w:val="HTMLCode"/>
@@ -5789,9 +6119,9 @@
           <w:szCs w:val="16"/>
           <w:bdr w:val="none" w:sz="0" w:space="0" w:color="auto" w:frame="1"/>
         </w:rPr>
-        <w:t>e</w:t>
-      </w:r>
-      <w:proofErr w:type="gramEnd"/>
+        <w:t xml:space="preserve">  Disk /</w:t>
+      </w:r>
+      <w:proofErr w:type="spellStart"/>
       <w:r>
         <w:rPr>
           <w:rStyle w:val="HTMLCode"/>
@@ -5801,7 +6131,19 @@
           <w:szCs w:val="16"/>
           <w:bdr w:val="none" w:sz="0" w:space="0" w:color="auto" w:frame="1"/>
         </w:rPr>
-        <w:t xml:space="preserve">   extended</w:t>
+        <w:t>dev</w:t>
+      </w:r>
+      <w:proofErr w:type="spellEnd"/>
+      <w:r>
+        <w:rPr>
+          <w:rStyle w:val="HTMLCode"/>
+          <w:rFonts w:ascii="Consolas" w:eastAsiaTheme="majorEastAsia" w:hAnsi="Consolas" w:cs="Consolas"/>
+          <w:color w:val="333333"/>
+          <w:sz w:val="16"/>
+          <w:szCs w:val="16"/>
+          <w:bdr w:val="none" w:sz="0" w:space="0" w:color="auto" w:frame="1"/>
+        </w:rPr>
+        <w:t>/mmcblk0: 3904 MB, 3904897024 bytes</w:t>
       </w:r>
     </w:p>
     <w:p>
@@ -5826,8 +6168,7 @@
           <w:szCs w:val="16"/>
           <w:bdr w:val="none" w:sz="0" w:space="0" w:color="auto" w:frame="1"/>
         </w:rPr>
-        <w:lastRenderedPageBreak/>
-        <w:t xml:space="preserve"> Select (default p): p</w:t>
+        <w:t xml:space="preserve">  4 heads, 16 sectors/track, 119168 cylinders, total 7626752 sectors</w:t>
       </w:r>
     </w:p>
     <w:p>
@@ -5852,7 +6193,7 @@
           <w:szCs w:val="16"/>
           <w:bdr w:val="none" w:sz="0" w:space="0" w:color="auto" w:frame="1"/>
         </w:rPr>
-        <w:t xml:space="preserve"> Partition number (1-4, default 2): 2</w:t>
+        <w:t xml:space="preserve">  Units = sectors of 1 * 512 = 512 bytes</w:t>
       </w:r>
     </w:p>
     <w:p>
@@ -5877,7 +6218,7 @@
           <w:szCs w:val="16"/>
           <w:bdr w:val="none" w:sz="0" w:space="0" w:color="auto" w:frame="1"/>
         </w:rPr>
-        <w:t xml:space="preserve"> First sector (4096-7626751, default 4096): </w:t>
+        <w:t xml:space="preserve">  Sector size (logical/physical): 512 bytes / 512 bytes</w:t>
       </w:r>
     </w:p>
     <w:p>
@@ -5902,7 +6243,7 @@
           <w:szCs w:val="16"/>
           <w:bdr w:val="none" w:sz="0" w:space="0" w:color="auto" w:frame="1"/>
         </w:rPr>
-        <w:t xml:space="preserve"> Using default value 4096</w:t>
+        <w:t xml:space="preserve">  I/O size (minimum/optimal): 512 bytes / 512 bytes</w:t>
       </w:r>
     </w:p>
     <w:p>
@@ -5927,10 +6268,13 @@
           <w:szCs w:val="16"/>
           <w:bdr w:val="none" w:sz="0" w:space="0" w:color="auto" w:frame="1"/>
         </w:rPr>
-        <w:t xml:space="preserve"> Last sector, +sectors or +</w:t>
-      </w:r>
-      <w:proofErr w:type="gramStart"/>
-      <w:r>
+        <w:t xml:space="preserve">  Disk identifier: 0x80000000</w:t>
+      </w:r>
+    </w:p>
+    <w:p>
+      <w:pPr>
+        <w:pStyle w:val="HTMLPreformatted"/>
+        <w:shd w:val="clear" w:color="auto" w:fill="F7F7F7"/>
         <w:rPr>
           <w:rStyle w:val="HTMLCode"/>
           <w:rFonts w:ascii="Consolas" w:eastAsiaTheme="majorEastAsia" w:hAnsi="Consolas" w:cs="Consolas"/>
@@ -5939,10 +6283,12 @@
           <w:szCs w:val="16"/>
           <w:bdr w:val="none" w:sz="0" w:space="0" w:color="auto" w:frame="1"/>
         </w:rPr>
-        <w:t>size{</w:t>
-      </w:r>
-      <w:proofErr w:type="gramEnd"/>
-      <w:r>
+      </w:pPr>
+    </w:p>
+    <w:p>
+      <w:pPr>
+        <w:pStyle w:val="HTMLPreformatted"/>
+        <w:shd w:val="clear" w:color="auto" w:fill="F7F7F7"/>
         <w:rPr>
           <w:rStyle w:val="HTMLCode"/>
           <w:rFonts w:ascii="Consolas" w:eastAsiaTheme="majorEastAsia" w:hAnsi="Consolas" w:cs="Consolas"/>
@@ -5951,8 +6297,31 @@
           <w:szCs w:val="16"/>
           <w:bdr w:val="none" w:sz="0" w:space="0" w:color="auto" w:frame="1"/>
         </w:rPr>
-        <w:t xml:space="preserve">K,M,G} (4096-7626751, default 7626751): </w:t>
-      </w:r>
+      </w:pPr>
+      <w:r>
+        <w:rPr>
+          <w:rStyle w:val="HTMLCode"/>
+          <w:rFonts w:ascii="Consolas" w:eastAsiaTheme="majorEastAsia" w:hAnsi="Consolas" w:cs="Consolas"/>
+          <w:color w:val="333333"/>
+          <w:sz w:val="16"/>
+          <w:szCs w:val="16"/>
+          <w:bdr w:val="none" w:sz="0" w:space="0" w:color="auto" w:frame="1"/>
+        </w:rPr>
+        <w:t xml:space="preserve">         Device Boot      Start         End      Blocks   </w:t>
+      </w:r>
+      <w:proofErr w:type="gramStart"/>
+      <w:r>
+        <w:rPr>
+          <w:rStyle w:val="HTMLCode"/>
+          <w:rFonts w:ascii="Consolas" w:eastAsiaTheme="majorEastAsia" w:hAnsi="Consolas" w:cs="Consolas"/>
+          <w:color w:val="333333"/>
+          <w:sz w:val="16"/>
+          <w:szCs w:val="16"/>
+          <w:bdr w:val="none" w:sz="0" w:space="0" w:color="auto" w:frame="1"/>
+        </w:rPr>
+        <w:t>Id  System</w:t>
+      </w:r>
+      <w:proofErr w:type="gramEnd"/>
     </w:p>
     <w:p>
       <w:pPr>
@@ -5976,8 +6345,45 @@
           <w:szCs w:val="16"/>
           <w:bdr w:val="none" w:sz="0" w:space="0" w:color="auto" w:frame="1"/>
         </w:rPr>
-        <w:t xml:space="preserve"> Using default value 7626751</w:t>
-      </w:r>
+        <w:t xml:space="preserve"> /</w:t>
+      </w:r>
+      <w:proofErr w:type="spellStart"/>
+      <w:r>
+        <w:rPr>
+          <w:rStyle w:val="HTMLCode"/>
+          <w:rFonts w:ascii="Consolas" w:eastAsiaTheme="majorEastAsia" w:hAnsi="Consolas" w:cs="Consolas"/>
+          <w:color w:val="333333"/>
+          <w:sz w:val="16"/>
+          <w:szCs w:val="16"/>
+          <w:bdr w:val="none" w:sz="0" w:space="0" w:color="auto" w:frame="1"/>
+        </w:rPr>
+        <w:t>dev</w:t>
+      </w:r>
+      <w:proofErr w:type="spellEnd"/>
+      <w:r>
+        <w:rPr>
+          <w:rStyle w:val="HTMLCode"/>
+          <w:rFonts w:ascii="Consolas" w:eastAsiaTheme="majorEastAsia" w:hAnsi="Consolas" w:cs="Consolas"/>
+          <w:color w:val="333333"/>
+          <w:sz w:val="16"/>
+          <w:szCs w:val="16"/>
+          <w:bdr w:val="none" w:sz="0" w:space="0" w:color="auto" w:frame="1"/>
+        </w:rPr>
+        <w:t xml:space="preserve">/mmcblk0p1   *        2048        4095        1024    </w:t>
+      </w:r>
+      <w:proofErr w:type="gramStart"/>
+      <w:r>
+        <w:rPr>
+          <w:rStyle w:val="HTMLCode"/>
+          <w:rFonts w:ascii="Consolas" w:eastAsiaTheme="majorEastAsia" w:hAnsi="Consolas" w:cs="Consolas"/>
+          <w:color w:val="333333"/>
+          <w:sz w:val="16"/>
+          <w:szCs w:val="16"/>
+          <w:bdr w:val="none" w:sz="0" w:space="0" w:color="auto" w:frame="1"/>
+        </w:rPr>
+        <w:t>1  FAT12</w:t>
+      </w:r>
+      <w:proofErr w:type="gramEnd"/>
     </w:p>
     <w:p>
       <w:pPr>
@@ -5992,6 +6398,54 @@
           <w:bdr w:val="none" w:sz="0" w:space="0" w:color="auto" w:frame="1"/>
         </w:rPr>
       </w:pPr>
+      <w:r>
+        <w:rPr>
+          <w:rStyle w:val="HTMLCode"/>
+          <w:rFonts w:ascii="Consolas" w:eastAsiaTheme="majorEastAsia" w:hAnsi="Consolas" w:cs="Consolas"/>
+          <w:color w:val="333333"/>
+          <w:sz w:val="16"/>
+          <w:szCs w:val="16"/>
+          <w:bdr w:val="none" w:sz="0" w:space="0" w:color="auto" w:frame="1"/>
+        </w:rPr>
+        <w:t xml:space="preserve"> /</w:t>
+      </w:r>
+      <w:proofErr w:type="spellStart"/>
+      <w:r>
+        <w:rPr>
+          <w:rStyle w:val="HTMLCode"/>
+          <w:rFonts w:ascii="Consolas" w:eastAsiaTheme="majorEastAsia" w:hAnsi="Consolas" w:cs="Consolas"/>
+          <w:color w:val="333333"/>
+          <w:sz w:val="16"/>
+          <w:szCs w:val="16"/>
+          <w:bdr w:val="none" w:sz="0" w:space="0" w:color="auto" w:frame="1"/>
+        </w:rPr>
+        <w:t>dev</w:t>
+      </w:r>
+      <w:proofErr w:type="spellEnd"/>
+      <w:r>
+        <w:rPr>
+          <w:rStyle w:val="HTMLCode"/>
+          <w:rFonts w:ascii="Consolas" w:eastAsiaTheme="majorEastAsia" w:hAnsi="Consolas" w:cs="Consolas"/>
+          <w:color w:val="333333"/>
+          <w:sz w:val="16"/>
+          <w:szCs w:val="16"/>
+          <w:bdr w:val="none" w:sz="0" w:space="0" w:color="auto" w:frame="1"/>
+        </w:rPr>
+        <w:t xml:space="preserve">/mmcblk0p2            4096     7626751     3811328   </w:t>
+      </w:r>
+      <w:proofErr w:type="gramStart"/>
+      <w:r>
+        <w:rPr>
+          <w:rStyle w:val="HTMLCode"/>
+          <w:rFonts w:ascii="Consolas" w:eastAsiaTheme="majorEastAsia" w:hAnsi="Consolas" w:cs="Consolas"/>
+          <w:color w:val="333333"/>
+          <w:sz w:val="16"/>
+          <w:szCs w:val="16"/>
+          <w:bdr w:val="none" w:sz="0" w:space="0" w:color="auto" w:frame="1"/>
+        </w:rPr>
+        <w:t>83  Linux</w:t>
+      </w:r>
+      <w:proofErr w:type="gramEnd"/>
     </w:p>
     <w:p>
       <w:pPr>
@@ -6006,7 +6460,11 @@
           <w:bdr w:val="none" w:sz="0" w:space="0" w:color="auto" w:frame="1"/>
         </w:rPr>
       </w:pPr>
-      <w:r>
+    </w:p>
+    <w:p>
+      <w:pPr>
+        <w:pStyle w:val="HTMLPreformatted"/>
+        <w:shd w:val="clear" w:color="auto" w:fill="F7F7F7"/>
         <w:rPr>
           <w:rStyle w:val="HTMLCode"/>
           <w:rFonts w:ascii="Consolas" w:eastAsiaTheme="majorEastAsia" w:hAnsi="Consolas" w:cs="Consolas"/>
@@ -6015,13 +6473,8 @@
           <w:szCs w:val="16"/>
           <w:bdr w:val="none" w:sz="0" w:space="0" w:color="auto" w:frame="1"/>
         </w:rPr>
-        <w:t xml:space="preserve"> Command (m for help): p</w:t>
-      </w:r>
-    </w:p>
-    <w:p>
-      <w:pPr>
-        <w:pStyle w:val="HTMLPreformatted"/>
-        <w:shd w:val="clear" w:color="auto" w:fill="F7F7F7"/>
+      </w:pPr>
+      <w:r>
         <w:rPr>
           <w:rStyle w:val="HTMLCode"/>
           <w:rFonts w:ascii="Consolas" w:eastAsiaTheme="majorEastAsia" w:hAnsi="Consolas" w:cs="Consolas"/>
@@ -6030,395 +6483,19 @@
           <w:szCs w:val="16"/>
           <w:bdr w:val="none" w:sz="0" w:space="0" w:color="auto" w:frame="1"/>
         </w:rPr>
-      </w:pPr>
-    </w:p>
-    <w:p>
-      <w:pPr>
-        <w:pStyle w:val="HTMLPreformatted"/>
-        <w:shd w:val="clear" w:color="auto" w:fill="F7F7F7"/>
+        <w:t xml:space="preserve">  Command (m for help): </w:t>
+      </w:r>
+      <w:r>
         <w:rPr>
           <w:rStyle w:val="HTMLCode"/>
           <w:rFonts w:ascii="Consolas" w:eastAsiaTheme="majorEastAsia" w:hAnsi="Consolas" w:cs="Consolas"/>
+          <w:b/>
           <w:color w:val="333333"/>
           <w:sz w:val="16"/>
           <w:szCs w:val="16"/>
           <w:bdr w:val="none" w:sz="0" w:space="0" w:color="auto" w:frame="1"/>
         </w:rPr>
-      </w:pPr>
-      <w:r>
-        <w:rPr>
-          <w:rStyle w:val="HTMLCode"/>
-          <w:rFonts w:ascii="Consolas" w:eastAsiaTheme="majorEastAsia" w:hAnsi="Consolas" w:cs="Consolas"/>
-          <w:color w:val="333333"/>
-          <w:sz w:val="16"/>
-          <w:szCs w:val="16"/>
-          <w:bdr w:val="none" w:sz="0" w:space="0" w:color="auto" w:frame="1"/>
-        </w:rPr>
-        <w:t xml:space="preserve">  Disk /</w:t>
-      </w:r>
-      <w:proofErr w:type="spellStart"/>
-      <w:r>
-        <w:rPr>
-          <w:rStyle w:val="HTMLCode"/>
-          <w:rFonts w:ascii="Consolas" w:eastAsiaTheme="majorEastAsia" w:hAnsi="Consolas" w:cs="Consolas"/>
-          <w:color w:val="333333"/>
-          <w:sz w:val="16"/>
-          <w:szCs w:val="16"/>
-          <w:bdr w:val="none" w:sz="0" w:space="0" w:color="auto" w:frame="1"/>
-        </w:rPr>
-        <w:t>dev</w:t>
-      </w:r>
-      <w:proofErr w:type="spellEnd"/>
-      <w:r>
-        <w:rPr>
-          <w:rStyle w:val="HTMLCode"/>
-          <w:rFonts w:ascii="Consolas" w:eastAsiaTheme="majorEastAsia" w:hAnsi="Consolas" w:cs="Consolas"/>
-          <w:color w:val="333333"/>
-          <w:sz w:val="16"/>
-          <w:szCs w:val="16"/>
-          <w:bdr w:val="none" w:sz="0" w:space="0" w:color="auto" w:frame="1"/>
-        </w:rPr>
-        <w:t>/mmcblk0: 3904 MB, 3904897024 bytes</w:t>
-      </w:r>
-    </w:p>
-    <w:p>
-      <w:pPr>
-        <w:pStyle w:val="HTMLPreformatted"/>
-        <w:shd w:val="clear" w:color="auto" w:fill="F7F7F7"/>
-        <w:rPr>
-          <w:rStyle w:val="HTMLCode"/>
-          <w:rFonts w:ascii="Consolas" w:eastAsiaTheme="majorEastAsia" w:hAnsi="Consolas" w:cs="Consolas"/>
-          <w:color w:val="333333"/>
-          <w:sz w:val="16"/>
-          <w:szCs w:val="16"/>
-          <w:bdr w:val="none" w:sz="0" w:space="0" w:color="auto" w:frame="1"/>
-        </w:rPr>
-      </w:pPr>
-      <w:r>
-        <w:rPr>
-          <w:rStyle w:val="HTMLCode"/>
-          <w:rFonts w:ascii="Consolas" w:eastAsiaTheme="majorEastAsia" w:hAnsi="Consolas" w:cs="Consolas"/>
-          <w:color w:val="333333"/>
-          <w:sz w:val="16"/>
-          <w:szCs w:val="16"/>
-          <w:bdr w:val="none" w:sz="0" w:space="0" w:color="auto" w:frame="1"/>
-        </w:rPr>
-        <w:t xml:space="preserve">  4 heads, 16 sectors/track, 119168 cylinders, total 7626752 sectors</w:t>
-      </w:r>
-    </w:p>
-    <w:p>
-      <w:pPr>
-        <w:pStyle w:val="HTMLPreformatted"/>
-        <w:shd w:val="clear" w:color="auto" w:fill="F7F7F7"/>
-        <w:rPr>
-          <w:rStyle w:val="HTMLCode"/>
-          <w:rFonts w:ascii="Consolas" w:eastAsiaTheme="majorEastAsia" w:hAnsi="Consolas" w:cs="Consolas"/>
-          <w:color w:val="333333"/>
-          <w:sz w:val="16"/>
-          <w:szCs w:val="16"/>
-          <w:bdr w:val="none" w:sz="0" w:space="0" w:color="auto" w:frame="1"/>
-        </w:rPr>
-      </w:pPr>
-      <w:r>
-        <w:rPr>
-          <w:rStyle w:val="HTMLCode"/>
-          <w:rFonts w:ascii="Consolas" w:eastAsiaTheme="majorEastAsia" w:hAnsi="Consolas" w:cs="Consolas"/>
-          <w:color w:val="333333"/>
-          <w:sz w:val="16"/>
-          <w:szCs w:val="16"/>
-          <w:bdr w:val="none" w:sz="0" w:space="0" w:color="auto" w:frame="1"/>
-        </w:rPr>
-        <w:t xml:space="preserve">  Units = sectors of 1 * 512 = 512 bytes</w:t>
-      </w:r>
-    </w:p>
-    <w:p>
-      <w:pPr>
-        <w:pStyle w:val="HTMLPreformatted"/>
-        <w:shd w:val="clear" w:color="auto" w:fill="F7F7F7"/>
-        <w:rPr>
-          <w:rStyle w:val="HTMLCode"/>
-          <w:rFonts w:ascii="Consolas" w:eastAsiaTheme="majorEastAsia" w:hAnsi="Consolas" w:cs="Consolas"/>
-          <w:color w:val="333333"/>
-          <w:sz w:val="16"/>
-          <w:szCs w:val="16"/>
-          <w:bdr w:val="none" w:sz="0" w:space="0" w:color="auto" w:frame="1"/>
-        </w:rPr>
-      </w:pPr>
-      <w:r>
-        <w:rPr>
-          <w:rStyle w:val="HTMLCode"/>
-          <w:rFonts w:ascii="Consolas" w:eastAsiaTheme="majorEastAsia" w:hAnsi="Consolas" w:cs="Consolas"/>
-          <w:color w:val="333333"/>
-          <w:sz w:val="16"/>
-          <w:szCs w:val="16"/>
-          <w:bdr w:val="none" w:sz="0" w:space="0" w:color="auto" w:frame="1"/>
-        </w:rPr>
-        <w:t xml:space="preserve">  Sector size (logical/physical): 512 bytes / 512 bytes</w:t>
-      </w:r>
-    </w:p>
-    <w:p>
-      <w:pPr>
-        <w:pStyle w:val="HTMLPreformatted"/>
-        <w:shd w:val="clear" w:color="auto" w:fill="F7F7F7"/>
-        <w:rPr>
-          <w:rStyle w:val="HTMLCode"/>
-          <w:rFonts w:ascii="Consolas" w:eastAsiaTheme="majorEastAsia" w:hAnsi="Consolas" w:cs="Consolas"/>
-          <w:color w:val="333333"/>
-          <w:sz w:val="16"/>
-          <w:szCs w:val="16"/>
-          <w:bdr w:val="none" w:sz="0" w:space="0" w:color="auto" w:frame="1"/>
-        </w:rPr>
-      </w:pPr>
-      <w:r>
-        <w:rPr>
-          <w:rStyle w:val="HTMLCode"/>
-          <w:rFonts w:ascii="Consolas" w:eastAsiaTheme="majorEastAsia" w:hAnsi="Consolas" w:cs="Consolas"/>
-          <w:color w:val="333333"/>
-          <w:sz w:val="16"/>
-          <w:szCs w:val="16"/>
-          <w:bdr w:val="none" w:sz="0" w:space="0" w:color="auto" w:frame="1"/>
-        </w:rPr>
-        <w:t xml:space="preserve">  I/O size (minimum/optimal): 512 bytes / 512 bytes</w:t>
-      </w:r>
-    </w:p>
-    <w:p>
-      <w:pPr>
-        <w:pStyle w:val="HTMLPreformatted"/>
-        <w:shd w:val="clear" w:color="auto" w:fill="F7F7F7"/>
-        <w:rPr>
-          <w:rStyle w:val="HTMLCode"/>
-          <w:rFonts w:ascii="Consolas" w:eastAsiaTheme="majorEastAsia" w:hAnsi="Consolas" w:cs="Consolas"/>
-          <w:color w:val="333333"/>
-          <w:sz w:val="16"/>
-          <w:szCs w:val="16"/>
-          <w:bdr w:val="none" w:sz="0" w:space="0" w:color="auto" w:frame="1"/>
-        </w:rPr>
-      </w:pPr>
-      <w:r>
-        <w:rPr>
-          <w:rStyle w:val="HTMLCode"/>
-          <w:rFonts w:ascii="Consolas" w:eastAsiaTheme="majorEastAsia" w:hAnsi="Consolas" w:cs="Consolas"/>
-          <w:color w:val="333333"/>
-          <w:sz w:val="16"/>
-          <w:szCs w:val="16"/>
-          <w:bdr w:val="none" w:sz="0" w:space="0" w:color="auto" w:frame="1"/>
-        </w:rPr>
-        <w:t xml:space="preserve">  Disk identifier: 0x80000000</w:t>
-      </w:r>
-    </w:p>
-    <w:p>
-      <w:pPr>
-        <w:pStyle w:val="HTMLPreformatted"/>
-        <w:shd w:val="clear" w:color="auto" w:fill="F7F7F7"/>
-        <w:rPr>
-          <w:rStyle w:val="HTMLCode"/>
-          <w:rFonts w:ascii="Consolas" w:eastAsiaTheme="majorEastAsia" w:hAnsi="Consolas" w:cs="Consolas"/>
-          <w:color w:val="333333"/>
-          <w:sz w:val="16"/>
-          <w:szCs w:val="16"/>
-          <w:bdr w:val="none" w:sz="0" w:space="0" w:color="auto" w:frame="1"/>
-        </w:rPr>
-      </w:pPr>
-    </w:p>
-    <w:p>
-      <w:pPr>
-        <w:pStyle w:val="HTMLPreformatted"/>
-        <w:shd w:val="clear" w:color="auto" w:fill="F7F7F7"/>
-        <w:rPr>
-          <w:rStyle w:val="HTMLCode"/>
-          <w:rFonts w:ascii="Consolas" w:eastAsiaTheme="majorEastAsia" w:hAnsi="Consolas" w:cs="Consolas"/>
-          <w:color w:val="333333"/>
-          <w:sz w:val="16"/>
-          <w:szCs w:val="16"/>
-          <w:bdr w:val="none" w:sz="0" w:space="0" w:color="auto" w:frame="1"/>
-        </w:rPr>
-      </w:pPr>
-      <w:r>
-        <w:rPr>
-          <w:rStyle w:val="HTMLCode"/>
-          <w:rFonts w:ascii="Consolas" w:eastAsiaTheme="majorEastAsia" w:hAnsi="Consolas" w:cs="Consolas"/>
-          <w:color w:val="333333"/>
-          <w:sz w:val="16"/>
-          <w:szCs w:val="16"/>
-          <w:bdr w:val="none" w:sz="0" w:space="0" w:color="auto" w:frame="1"/>
-        </w:rPr>
-        <w:t xml:space="preserve">         Device Boot      Start         End      Blocks   </w:t>
-      </w:r>
-      <w:proofErr w:type="gramStart"/>
-      <w:r>
-        <w:rPr>
-          <w:rStyle w:val="HTMLCode"/>
-          <w:rFonts w:ascii="Consolas" w:eastAsiaTheme="majorEastAsia" w:hAnsi="Consolas" w:cs="Consolas"/>
-          <w:color w:val="333333"/>
-          <w:sz w:val="16"/>
-          <w:szCs w:val="16"/>
-          <w:bdr w:val="none" w:sz="0" w:space="0" w:color="auto" w:frame="1"/>
-        </w:rPr>
-        <w:t>Id  System</w:t>
-      </w:r>
-      <w:proofErr w:type="gramEnd"/>
-    </w:p>
-    <w:p>
-      <w:pPr>
-        <w:pStyle w:val="HTMLPreformatted"/>
-        <w:shd w:val="clear" w:color="auto" w:fill="F7F7F7"/>
-        <w:rPr>
-          <w:rStyle w:val="HTMLCode"/>
-          <w:rFonts w:ascii="Consolas" w:eastAsiaTheme="majorEastAsia" w:hAnsi="Consolas" w:cs="Consolas"/>
-          <w:color w:val="333333"/>
-          <w:sz w:val="16"/>
-          <w:szCs w:val="16"/>
-          <w:bdr w:val="none" w:sz="0" w:space="0" w:color="auto" w:frame="1"/>
-        </w:rPr>
-      </w:pPr>
-      <w:r>
-        <w:rPr>
-          <w:rStyle w:val="HTMLCode"/>
-          <w:rFonts w:ascii="Consolas" w:eastAsiaTheme="majorEastAsia" w:hAnsi="Consolas" w:cs="Consolas"/>
-          <w:color w:val="333333"/>
-          <w:sz w:val="16"/>
-          <w:szCs w:val="16"/>
-          <w:bdr w:val="none" w:sz="0" w:space="0" w:color="auto" w:frame="1"/>
-        </w:rPr>
-        <w:t xml:space="preserve"> /</w:t>
-      </w:r>
-      <w:proofErr w:type="spellStart"/>
-      <w:r>
-        <w:rPr>
-          <w:rStyle w:val="HTMLCode"/>
-          <w:rFonts w:ascii="Consolas" w:eastAsiaTheme="majorEastAsia" w:hAnsi="Consolas" w:cs="Consolas"/>
-          <w:color w:val="333333"/>
-          <w:sz w:val="16"/>
-          <w:szCs w:val="16"/>
-          <w:bdr w:val="none" w:sz="0" w:space="0" w:color="auto" w:frame="1"/>
-        </w:rPr>
-        <w:t>dev</w:t>
-      </w:r>
-      <w:proofErr w:type="spellEnd"/>
-      <w:r>
-        <w:rPr>
-          <w:rStyle w:val="HTMLCode"/>
-          <w:rFonts w:ascii="Consolas" w:eastAsiaTheme="majorEastAsia" w:hAnsi="Consolas" w:cs="Consolas"/>
-          <w:color w:val="333333"/>
-          <w:sz w:val="16"/>
-          <w:szCs w:val="16"/>
-          <w:bdr w:val="none" w:sz="0" w:space="0" w:color="auto" w:frame="1"/>
-        </w:rPr>
-        <w:t xml:space="preserve">/mmcblk0p1   *        2048        4095        1024    </w:t>
-      </w:r>
-      <w:proofErr w:type="gramStart"/>
-      <w:r>
-        <w:rPr>
-          <w:rStyle w:val="HTMLCode"/>
-          <w:rFonts w:ascii="Consolas" w:eastAsiaTheme="majorEastAsia" w:hAnsi="Consolas" w:cs="Consolas"/>
-          <w:color w:val="333333"/>
-          <w:sz w:val="16"/>
-          <w:szCs w:val="16"/>
-          <w:bdr w:val="none" w:sz="0" w:space="0" w:color="auto" w:frame="1"/>
-        </w:rPr>
-        <w:t>1  FAT12</w:t>
-      </w:r>
-      <w:proofErr w:type="gramEnd"/>
-    </w:p>
-    <w:p>
-      <w:pPr>
-        <w:pStyle w:val="HTMLPreformatted"/>
-        <w:shd w:val="clear" w:color="auto" w:fill="F7F7F7"/>
-        <w:rPr>
-          <w:rStyle w:val="HTMLCode"/>
-          <w:rFonts w:ascii="Consolas" w:eastAsiaTheme="majorEastAsia" w:hAnsi="Consolas" w:cs="Consolas"/>
-          <w:color w:val="333333"/>
-          <w:sz w:val="16"/>
-          <w:szCs w:val="16"/>
-          <w:bdr w:val="none" w:sz="0" w:space="0" w:color="auto" w:frame="1"/>
-        </w:rPr>
-      </w:pPr>
-      <w:r>
-        <w:rPr>
-          <w:rStyle w:val="HTMLCode"/>
-          <w:rFonts w:ascii="Consolas" w:eastAsiaTheme="majorEastAsia" w:hAnsi="Consolas" w:cs="Consolas"/>
-          <w:color w:val="333333"/>
-          <w:sz w:val="16"/>
-          <w:szCs w:val="16"/>
-          <w:bdr w:val="none" w:sz="0" w:space="0" w:color="auto" w:frame="1"/>
-        </w:rPr>
-        <w:t xml:space="preserve"> /</w:t>
-      </w:r>
-      <w:proofErr w:type="spellStart"/>
-      <w:r>
-        <w:rPr>
-          <w:rStyle w:val="HTMLCode"/>
-          <w:rFonts w:ascii="Consolas" w:eastAsiaTheme="majorEastAsia" w:hAnsi="Consolas" w:cs="Consolas"/>
-          <w:color w:val="333333"/>
-          <w:sz w:val="16"/>
-          <w:szCs w:val="16"/>
-          <w:bdr w:val="none" w:sz="0" w:space="0" w:color="auto" w:frame="1"/>
-        </w:rPr>
-        <w:t>dev</w:t>
-      </w:r>
-      <w:proofErr w:type="spellEnd"/>
-      <w:r>
-        <w:rPr>
-          <w:rStyle w:val="HTMLCode"/>
-          <w:rFonts w:ascii="Consolas" w:eastAsiaTheme="majorEastAsia" w:hAnsi="Consolas" w:cs="Consolas"/>
-          <w:color w:val="333333"/>
-          <w:sz w:val="16"/>
-          <w:szCs w:val="16"/>
-          <w:bdr w:val="none" w:sz="0" w:space="0" w:color="auto" w:frame="1"/>
-        </w:rPr>
-        <w:t xml:space="preserve">/mmcblk0p2            4096     7626751     3811328   </w:t>
-      </w:r>
-      <w:proofErr w:type="gramStart"/>
-      <w:r>
-        <w:rPr>
-          <w:rStyle w:val="HTMLCode"/>
-          <w:rFonts w:ascii="Consolas" w:eastAsiaTheme="majorEastAsia" w:hAnsi="Consolas" w:cs="Consolas"/>
-          <w:color w:val="333333"/>
-          <w:sz w:val="16"/>
-          <w:szCs w:val="16"/>
-          <w:bdr w:val="none" w:sz="0" w:space="0" w:color="auto" w:frame="1"/>
-        </w:rPr>
-        <w:t>83  Linux</w:t>
-      </w:r>
-      <w:proofErr w:type="gramEnd"/>
-    </w:p>
-    <w:p>
-      <w:pPr>
-        <w:pStyle w:val="HTMLPreformatted"/>
-        <w:shd w:val="clear" w:color="auto" w:fill="F7F7F7"/>
-        <w:rPr>
-          <w:rStyle w:val="HTMLCode"/>
-          <w:rFonts w:ascii="Consolas" w:eastAsiaTheme="majorEastAsia" w:hAnsi="Consolas" w:cs="Consolas"/>
-          <w:color w:val="333333"/>
-          <w:sz w:val="16"/>
-          <w:szCs w:val="16"/>
-          <w:bdr w:val="none" w:sz="0" w:space="0" w:color="auto" w:frame="1"/>
-        </w:rPr>
-      </w:pPr>
-    </w:p>
-    <w:p>
-      <w:pPr>
-        <w:pStyle w:val="HTMLPreformatted"/>
-        <w:shd w:val="clear" w:color="auto" w:fill="F7F7F7"/>
-        <w:rPr>
-          <w:rStyle w:val="HTMLCode"/>
-          <w:rFonts w:ascii="Consolas" w:eastAsiaTheme="majorEastAsia" w:hAnsi="Consolas" w:cs="Consolas"/>
-          <w:color w:val="333333"/>
-          <w:sz w:val="16"/>
-          <w:szCs w:val="16"/>
-          <w:bdr w:val="none" w:sz="0" w:space="0" w:color="auto" w:frame="1"/>
-        </w:rPr>
-      </w:pPr>
-      <w:r>
-        <w:rPr>
-          <w:rStyle w:val="HTMLCode"/>
-          <w:rFonts w:ascii="Consolas" w:eastAsiaTheme="majorEastAsia" w:hAnsi="Consolas" w:cs="Consolas"/>
-          <w:color w:val="333333"/>
-          <w:sz w:val="16"/>
-          <w:szCs w:val="16"/>
-          <w:bdr w:val="none" w:sz="0" w:space="0" w:color="auto" w:frame="1"/>
-        </w:rPr>
-        <w:t xml:space="preserve">  Command (m for help): w</w:t>
+        <w:t>w</w:t>
       </w:r>
     </w:p>
     <w:p>
@@ -6792,55 +6869,44 @@
         <w:rPr>
           <w:rStyle w:val="HTMLCode"/>
           <w:rFonts w:ascii="Consolas" w:eastAsiaTheme="majorEastAsia" w:hAnsi="Consolas" w:cs="Consolas"/>
+          <w:b/>
           <w:color w:val="333333"/>
           <w:sz w:val="16"/>
           <w:szCs w:val="16"/>
           <w:bdr w:val="none" w:sz="0" w:space="0" w:color="auto" w:frame="1"/>
         </w:rPr>
       </w:pPr>
-      <w:proofErr w:type="spellStart"/>
-      <w:proofErr w:type="gramStart"/>
       <w:r>
         <w:rPr>
           <w:rStyle w:val="HTMLCode"/>
           <w:rFonts w:ascii="Consolas" w:eastAsiaTheme="majorEastAsia" w:hAnsi="Consolas" w:cs="Consolas"/>
+          <w:b/>
           <w:color w:val="333333"/>
           <w:sz w:val="16"/>
           <w:szCs w:val="16"/>
           <w:bdr w:val="none" w:sz="0" w:space="0" w:color="auto" w:frame="1"/>
         </w:rPr>
-        <w:t>sudo</w:t>
-      </w:r>
-      <w:proofErr w:type="spellEnd"/>
-      <w:proofErr w:type="gramEnd"/>
+        <w:t>resize2fs /</w:t>
+      </w:r>
+      <w:proofErr w:type="spellStart"/>
       <w:r>
         <w:rPr>
           <w:rStyle w:val="HTMLCode"/>
           <w:rFonts w:ascii="Consolas" w:eastAsiaTheme="majorEastAsia" w:hAnsi="Consolas" w:cs="Consolas"/>
+          <w:b/>
           <w:color w:val="333333"/>
           <w:sz w:val="16"/>
           <w:szCs w:val="16"/>
           <w:bdr w:val="none" w:sz="0" w:space="0" w:color="auto" w:frame="1"/>
         </w:rPr>
-        <w:t xml:space="preserve"> resize2fs /</w:t>
-      </w:r>
-      <w:proofErr w:type="spellStart"/>
+        <w:t>dev</w:t>
+      </w:r>
+      <w:proofErr w:type="spellEnd"/>
       <w:r>
         <w:rPr>
           <w:rStyle w:val="HTMLCode"/>
           <w:rFonts w:ascii="Consolas" w:eastAsiaTheme="majorEastAsia" w:hAnsi="Consolas" w:cs="Consolas"/>
-          <w:color w:val="333333"/>
-          <w:sz w:val="16"/>
-          <w:szCs w:val="16"/>
-          <w:bdr w:val="none" w:sz="0" w:space="0" w:color="auto" w:frame="1"/>
-        </w:rPr>
-        <w:t>dev</w:t>
-      </w:r>
-      <w:proofErr w:type="spellEnd"/>
-      <w:r>
-        <w:rPr>
-          <w:rStyle w:val="HTMLCode"/>
-          <w:rFonts w:ascii="Consolas" w:eastAsiaTheme="majorEastAsia" w:hAnsi="Consolas" w:cs="Consolas"/>
+          <w:b/>
           <w:color w:val="333333"/>
           <w:sz w:val="16"/>
           <w:szCs w:val="16"/>
@@ -7103,6 +7169,63 @@
         </w:rPr>
         <w:t xml:space="preserve"> of the space on the SD card is now available to use, on a 4GB card for instance we should have roughly 3.1GB free,</w:t>
       </w:r>
+    </w:p>
+    <w:p>
+      <w:pPr>
+        <w:pStyle w:val="HTMLPreformatted"/>
+        <w:shd w:val="clear" w:color="auto" w:fill="F7F7F7"/>
+        <w:rPr>
+          <w:rStyle w:val="HTMLCode"/>
+          <w:rFonts w:ascii="Consolas" w:eastAsiaTheme="majorEastAsia" w:hAnsi="Consolas" w:cs="Consolas"/>
+          <w:b/>
+          <w:color w:val="333333"/>
+          <w:sz w:val="16"/>
+          <w:szCs w:val="16"/>
+          <w:bdr w:val="none" w:sz="0" w:space="0" w:color="auto" w:frame="1"/>
+        </w:rPr>
+      </w:pPr>
+      <w:proofErr w:type="spellStart"/>
+      <w:proofErr w:type="gramStart"/>
+      <w:r>
+        <w:rPr>
+          <w:rStyle w:val="HTMLCode"/>
+          <w:rFonts w:ascii="Consolas" w:eastAsiaTheme="majorEastAsia" w:hAnsi="Consolas" w:cs="Consolas"/>
+          <w:b/>
+          <w:color w:val="333333"/>
+          <w:sz w:val="16"/>
+          <w:szCs w:val="16"/>
+          <w:bdr w:val="none" w:sz="0" w:space="0" w:color="auto" w:frame="1"/>
+        </w:rPr>
+        <w:t>df</w:t>
+      </w:r>
+      <w:proofErr w:type="spellEnd"/>
+      <w:proofErr w:type="gramEnd"/>
+      <w:r>
+        <w:rPr>
+          <w:rStyle w:val="HTMLCode"/>
+          <w:rFonts w:ascii="Consolas" w:eastAsiaTheme="majorEastAsia" w:hAnsi="Consolas" w:cs="Consolas"/>
+          <w:b/>
+          <w:color w:val="333333"/>
+          <w:sz w:val="16"/>
+          <w:szCs w:val="16"/>
+          <w:bdr w:val="none" w:sz="0" w:space="0" w:color="auto" w:frame="1"/>
+        </w:rPr>
+        <w:t xml:space="preserve"> –h</w:t>
+      </w:r>
+    </w:p>
+    <w:p>
+      <w:pPr>
+        <w:pStyle w:val="HTMLPreformatted"/>
+        <w:shd w:val="clear" w:color="auto" w:fill="F7F7F7"/>
+        <w:rPr>
+          <w:rStyle w:val="HTMLCode"/>
+          <w:rFonts w:ascii="Consolas" w:eastAsiaTheme="majorEastAsia" w:hAnsi="Consolas" w:cs="Consolas"/>
+          <w:color w:val="333333"/>
+          <w:sz w:val="16"/>
+          <w:szCs w:val="16"/>
+          <w:bdr w:val="none" w:sz="0" w:space="0" w:color="auto" w:frame="1"/>
+        </w:rPr>
+      </w:pPr>
     </w:p>
     <w:p>
       <w:pPr>
@@ -8006,7 +8129,6 @@
         <w:pStyle w:val="Heading2"/>
       </w:pPr>
       <w:r>
-        <w:lastRenderedPageBreak/>
         <w:t>Backing up an SD Card or capturing a preferred image</w:t>
       </w:r>
     </w:p>
@@ -8043,19 +8165,7 @@
           <w:rPr>
             <w:rStyle w:val="Hyperlink"/>
           </w:rPr>
-          <w:t>http://www.gigamegablog.com/2012/09/26/beagleb</w:t>
-        </w:r>
-        <w:r>
-          <w:rPr>
-            <w:rStyle w:val="Hyperlink"/>
-          </w:rPr>
-          <w:t>o</w:t>
-        </w:r>
-        <w:r>
-          <w:rPr>
-            <w:rStyle w:val="Hyperlink"/>
-          </w:rPr>
-          <w:t>ne-101-linux-tricks-for-backing-up-and-resizing-your-microsd-card/</w:t>
+          <w:t>http://www.gigamegablog.com/2012/09/26/beaglebone-101-linux-tricks-for-backing-up-and-resizing-your-microsd-card/</w:t>
         </w:r>
       </w:hyperlink>
       <w:r>
@@ -8373,10 +8483,7 @@
         <w:t>.</w:t>
       </w:r>
     </w:p>
-    <w:p>
-      <w:bookmarkStart w:id="0" w:name="_GoBack"/>
-      <w:bookmarkEnd w:id="0"/>
-    </w:p>
+    <w:p/>
     <w:p>
       <w:pPr>
         <w:pStyle w:val="Heading2"/>
@@ -8724,6 +8831,7 @@
         <w:pStyle w:val="Heading2"/>
       </w:pPr>
       <w:r>
+        <w:lastRenderedPageBreak/>
         <w:t>For setting up FTP Server (</w:t>
       </w:r>
       <w:proofErr w:type="spellStart"/>
@@ -8766,7 +8874,6 @@
           <w:szCs w:val="18"/>
           <w:shd w:val="clear" w:color="auto" w:fill="FFFFFF"/>
         </w:rPr>
-        <w:lastRenderedPageBreak/>
         <w:t>Type in "</w:t>
       </w:r>
       <w:proofErr w:type="spellStart"/>
@@ -10179,6 +10286,7 @@
           <w:sz w:val="18"/>
           <w:szCs w:val="18"/>
         </w:rPr>
+        <w:lastRenderedPageBreak/>
         <w:t>Note:</w:t>
       </w:r>
       <w:r>
@@ -10711,6 +10819,70 @@
     </w:p>
     <w:p>
       <w:pPr>
+        <w:pStyle w:val="NormalWeb"/>
+        <w:shd w:val="clear" w:color="auto" w:fill="FFFFFF"/>
+        <w:spacing w:before="0" w:beforeAutospacing="0" w:after="0" w:afterAutospacing="0" w:line="330" w:lineRule="atLeast"/>
+        <w:rPr>
+          <w:rFonts w:asciiTheme="minorHAnsi" w:hAnsiTheme="minorHAnsi" w:cs="Helvetica"/>
+          <w:color w:val="111111"/>
+          <w:sz w:val="18"/>
+          <w:szCs w:val="18"/>
+        </w:rPr>
+      </w:pPr>
+      <w:r>
+        <w:rPr>
+          <w:rFonts w:asciiTheme="minorHAnsi" w:hAnsiTheme="minorHAnsi" w:cs="Helvetica"/>
+          <w:color w:val="111111"/>
+          <w:sz w:val="18"/>
+          <w:szCs w:val="18"/>
+        </w:rPr>
+        <w:t xml:space="preserve">IF THIS IS an issue, this website showed some typical problems:  </w:t>
+      </w:r>
+      <w:hyperlink r:id="rId33" w:history="1">
+        <w:r>
+          <w:rPr>
+            <w:rStyle w:val="Hyperlink"/>
+            <w:rFonts w:asciiTheme="minorHAnsi" w:hAnsiTheme="minorHAnsi" w:cs="Helvetica"/>
+            <w:sz w:val="18"/>
+            <w:szCs w:val="18"/>
+          </w:rPr>
+          <w:t>http://www.daveperrett.com/articles/2010/09/14/ssh-authentication-refused/</w:t>
+        </w:r>
+      </w:hyperlink>
+      <w:r>
+        <w:rPr>
+          <w:rFonts w:asciiTheme="minorHAnsi" w:hAnsiTheme="minorHAnsi" w:cs="Helvetica"/>
+          <w:color w:val="111111"/>
+          <w:sz w:val="18"/>
+          <w:szCs w:val="18"/>
+        </w:rPr>
+        <w:t xml:space="preserve">   Also, use the </w:t>
+      </w:r>
+      <w:proofErr w:type="spellStart"/>
+      <w:proofErr w:type="gramStart"/>
+      <w:r>
+        <w:rPr>
+          <w:rFonts w:asciiTheme="minorHAnsi" w:hAnsiTheme="minorHAnsi" w:cs="Helvetica"/>
+          <w:color w:val="111111"/>
+          <w:sz w:val="18"/>
+          <w:szCs w:val="18"/>
+        </w:rPr>
+        <w:t>ssh</w:t>
+      </w:r>
+      <w:proofErr w:type="spellEnd"/>
+      <w:proofErr w:type="gramEnd"/>
+      <w:r>
+        <w:rPr>
+          <w:rFonts w:asciiTheme="minorHAnsi" w:hAnsiTheme="minorHAnsi" w:cs="Helvetica"/>
+          <w:color w:val="111111"/>
+          <w:sz w:val="18"/>
+          <w:szCs w:val="18"/>
+        </w:rPr>
+        <w:t xml:space="preserve"> –v option for verbose debug.</w:t>
+      </w:r>
+    </w:p>
+    <w:p>
+      <w:pPr>
         <w:pStyle w:val="Heading3"/>
         <w:shd w:val="clear" w:color="auto" w:fill="FFFFFF"/>
         <w:spacing w:before="440" w:after="147" w:line="293" w:lineRule="atLeast"/>
@@ -11183,13 +11355,7 @@
         <w:pStyle w:val="Heading2"/>
       </w:pPr>
       <w:r>
-        <w:t>Run python p</w:t>
-      </w:r>
-      <w:r>
-        <w:t>rogram</w:t>
-      </w:r>
-      <w:r>
-        <w:t xml:space="preserve"> for extended period:</w:t>
+        <w:t>Run python program for extended period:</w:t>
       </w:r>
     </w:p>
     <w:p>
@@ -11215,23 +11381,34 @@
       </w:r>
       <w:proofErr w:type="spellEnd"/>
       <w:r>
-        <w:t>” to execute the python program:</w:t>
-      </w:r>
+        <w:t>” to execute the python program</w:t>
+      </w:r>
+      <w:proofErr w:type="gramStart"/>
+      <w:r>
+        <w:t>:</w:t>
+      </w:r>
+      <w:proofErr w:type="gramEnd"/>
       <w:r>
         <w:br/>
       </w:r>
       <w:proofErr w:type="spellStart"/>
       <w:r>
+        <w:rPr>
+          <w:b/>
+        </w:rPr>
         <w:t>nohup</w:t>
       </w:r>
       <w:proofErr w:type="spellEnd"/>
       <w:r>
-        <w:t xml:space="preserve"> python LogValues.py &amp;</w:t>
-      </w:r>
-    </w:p>
-    <w:p>
-      <w:r>
-        <w:t xml:space="preserve">If you are concerned about space, delete the </w:t>
+        <w:rPr>
+          <w:b/>
+        </w:rPr>
+        <w:t xml:space="preserve"> python LoggerMain.py &amp;</w:t>
+      </w:r>
+    </w:p>
+    <w:p>
+      <w:r>
+        <w:t xml:space="preserve">Then delete the </w:t>
       </w:r>
       <w:proofErr w:type="spellStart"/>
       <w:r>
@@ -11239,30 +11416,147 @@
       </w:r>
       <w:proofErr w:type="spellEnd"/>
       <w:r>
+        <w:t xml:space="preserve"> (to avoid memory b</w:t>
+      </w:r>
+      <w:bookmarkStart w:id="0" w:name="_GoBack"/>
+      <w:bookmarkEnd w:id="0"/>
+      <w:r>
+        <w:t>uildup)</w:t>
+      </w:r>
+      <w:proofErr w:type="gramStart"/>
+      <w:r>
+        <w:t>:</w:t>
+      </w:r>
+      <w:proofErr w:type="gramEnd"/>
+      <w:r>
         <w:br/>
       </w:r>
       <w:proofErr w:type="spellStart"/>
       <w:r>
+        <w:rPr>
+          <w:b/>
+        </w:rPr>
         <w:t>rm</w:t>
       </w:r>
       <w:proofErr w:type="spellEnd"/>
       <w:r>
+        <w:rPr>
+          <w:b/>
+        </w:rPr>
         <w:t xml:space="preserve"> </w:t>
       </w:r>
       <w:proofErr w:type="spellStart"/>
       <w:r>
+        <w:rPr>
+          <w:b/>
+        </w:rPr>
         <w:t>nohup.out</w:t>
       </w:r>
       <w:proofErr w:type="spellEnd"/>
       <w:r>
+        <w:rPr>
+          <w:b/>
+        </w:rPr>
         <w:br/>
+      </w:r>
+    </w:p>
+    <w:p/>
+    <w:p>
+      <w:pPr>
+        <w:rPr>
+          <w:rFonts w:eastAsiaTheme="majorEastAsia" w:cstheme="majorBidi"/>
+          <w:b/>
+          <w:bCs/>
+          <w:color w:val="4F81BD" w:themeColor="accent1"/>
+          <w:sz w:val="20"/>
+          <w:szCs w:val="26"/>
+        </w:rPr>
+      </w:pPr>
+      <w:r>
+        <w:rPr>
+          <w:rFonts w:eastAsiaTheme="majorEastAsia" w:cstheme="majorBidi"/>
+          <w:b/>
+          <w:bCs/>
+          <w:color w:val="4F81BD" w:themeColor="accent1"/>
+          <w:sz w:val="20"/>
+          <w:szCs w:val="26"/>
+        </w:rPr>
+        <w:t>Verify python program is running detached:</w:t>
+      </w:r>
+    </w:p>
+    <w:p>
+      <w:pPr>
+        <w:rPr>
+          <w:rFonts w:cstheme="minorBidi"/>
+          <w:b/>
+        </w:rPr>
+      </w:pPr>
+      <w:proofErr w:type="spellStart"/>
+      <w:proofErr w:type="gramStart"/>
+      <w:r>
+        <w:rPr>
+          <w:b/>
+        </w:rPr>
+        <w:t>ps</w:t>
+      </w:r>
+      <w:proofErr w:type="spellEnd"/>
+      <w:proofErr w:type="gramEnd"/>
+      <w:r>
+        <w:rPr>
+          <w:b/>
+        </w:rPr>
+        <w:t xml:space="preserve"> –a | </w:t>
+      </w:r>
+      <w:proofErr w:type="spellStart"/>
+      <w:r>
+        <w:rPr>
+          <w:b/>
+        </w:rPr>
+        <w:t>grep</w:t>
+      </w:r>
+      <w:proofErr w:type="spellEnd"/>
+      <w:r>
+        <w:rPr>
+          <w:b/>
+        </w:rPr>
+        <w:t xml:space="preserve"> python</w:t>
+      </w:r>
+    </w:p>
+    <w:p>
+      <w:proofErr w:type="gramStart"/>
+      <w:r>
+        <w:t>output</w:t>
+      </w:r>
+      <w:proofErr w:type="gramEnd"/>
+      <w:r>
+        <w:t xml:space="preserve"> should look like this:</w:t>
+      </w:r>
+      <w:r>
+        <w:br/>
+      </w:r>
+      <w:r>
+        <w:rPr>
+          <w:rFonts w:ascii="Courier New" w:hAnsi="Courier New" w:cs="Courier New"/>
+        </w:rPr>
+        <w:t>1721 pts/0    00:01:28 python</w:t>
+      </w:r>
+    </w:p>
+    <w:p>
+      <w:r>
+        <w:t>This shows a process is running, and it is indeed detached.</w:t>
+      </w:r>
+    </w:p>
+    <w:p>
+      <w:r>
         <w:t xml:space="preserve">Exit the </w:t>
       </w:r>
       <w:proofErr w:type="spellStart"/>
+      <w:proofErr w:type="gramStart"/>
       <w:r>
         <w:t>ssh</w:t>
       </w:r>
       <w:proofErr w:type="spellEnd"/>
+      <w:proofErr w:type="gramEnd"/>
       <w:r>
         <w:t xml:space="preserve"> session, and this program should continue to operate unattached to the </w:t>
       </w:r>
@@ -11272,9 +11566,18 @@
       </w:r>
       <w:proofErr w:type="spellEnd"/>
       <w:r>
-        <w:t xml:space="preserve"> session.</w:t>
-      </w:r>
-    </w:p>
+        <w:t xml:space="preserve"> session. (</w:t>
+      </w:r>
+      <w:proofErr w:type="gramStart"/>
+      <w:r>
+        <w:t>can</w:t>
+      </w:r>
+      <w:proofErr w:type="gramEnd"/>
+      <w:r>
+        <w:t xml:space="preserve"> double verify by making sure valves are still switching).</w:t>
+      </w:r>
+    </w:p>
+    <w:p/>
     <w:p>
       <w:pPr>
         <w:pStyle w:val="Heading2"/>
@@ -11347,7 +11650,6 @@
         <w:spacing w:before="100" w:beforeAutospacing="1" w:after="100" w:afterAutospacing="1" w:line="320" w:lineRule="atLeast"/>
       </w:pPr>
       <w:r>
-        <w:lastRenderedPageBreak/>
         <w:t>Open the file /</w:t>
       </w:r>
       <w:proofErr w:type="spellStart"/>
@@ -11486,7 +11788,7 @@
       <w:r>
         <w:t xml:space="preserve">Resource:  </w:t>
       </w:r>
-      <w:hyperlink r:id="rId33" w:history="1">
+      <w:hyperlink r:id="rId34" w:history="1">
         <w:r>
           <w:rPr>
             <w:rStyle w:val="Hyperlink"/>
@@ -11505,7 +11807,7 @@
           <w:rStyle w:val="Heading1Char"/>
         </w:rPr>
       </w:pPr>
-      <w:hyperlink r:id="rId34" w:anchor="!topic/beagleboard/wN_hxa2RtxA" w:history="1">
+      <w:hyperlink r:id="rId35" w:anchor="!topic/beagleboard/wN_hxa2RtxA" w:history="1">
         <w:r>
           <w:rPr>
             <w:rStyle w:val="Hyperlink"/>
@@ -11594,7 +11896,7 @@
       </w:r>
     </w:p>
     <w:p>
-      <w:hyperlink r:id="rId35" w:history="1">
+      <w:hyperlink r:id="rId36" w:history="1">
         <w:r>
           <w:rPr>
             <w:rStyle w:val="Hyperlink"/>
@@ -11646,7 +11948,7 @@
       <w:r>
         <w:t xml:space="preserve"> server like </w:t>
       </w:r>
-      <w:hyperlink r:id="rId36" w:history="1">
+      <w:hyperlink r:id="rId37" w:history="1">
         <w:r>
           <w:rPr>
             <w:rStyle w:val="Hyperlink"/>
@@ -11659,7 +11961,7 @@
       </w:r>
     </w:p>
     <w:p>
-      <w:hyperlink r:id="rId37" w:history="1">
+      <w:hyperlink r:id="rId38" w:history="1">
         <w:r>
           <w:rPr>
             <w:rStyle w:val="Hyperlink"/>
@@ -11686,6 +11988,7 @@
     </w:p>
     <w:p>
       <w:r>
+        <w:lastRenderedPageBreak/>
         <w:t xml:space="preserve">843 – secure web UI Client </w:t>
       </w:r>
     </w:p>
@@ -11836,7 +12139,6 @@
         <w:pStyle w:val="Heading3"/>
       </w:pPr>
       <w:r>
-        <w:lastRenderedPageBreak/>
         <w:t>MODIFY SSH</w:t>
       </w:r>
     </w:p>
@@ -12355,7 +12657,7 @@
       </w:r>
     </w:p>
     <w:p>
-      <w:hyperlink r:id="rId38" w:history="1">
+      <w:hyperlink r:id="rId39" w:history="1">
         <w:r>
           <w:t>http://166.154.171.128:9191</w:t>
         </w:r>
@@ -12368,6 +12670,7 @@
     </w:p>
     <w:p>
       <w:r>
+        <w:lastRenderedPageBreak/>
         <w:t xml:space="preserve">Under LAN, change USB Device mode to USBNET, </w:t>
       </w:r>
       <w:r>
@@ -12460,11 +12763,7 @@
       </w:r>
       <w:proofErr w:type="spellEnd"/>
       <w:r>
-        <w:t xml:space="preserve"> Status tab.  Connect </w:t>
-      </w:r>
-      <w:r>
-        <w:lastRenderedPageBreak/>
-        <w:t>remotely to this interface using a web browser as documented in the previous section.</w:t>
+        <w:t xml:space="preserve"> Status tab.  Connect remotely to this interface using a web browser as documented in the previous section.</w:t>
       </w:r>
       <w:r>
         <w:t xml:space="preserve">  </w:t>
@@ -12479,7 +12778,7 @@
       </w:r>
     </w:p>
     <w:p>
-      <w:hyperlink r:id="rId39" w:anchor="!topic/beagleboard/Z9h2TI0iEW4" w:history="1">
+      <w:hyperlink r:id="rId40" w:anchor="!topic/beagleboard/Z9h2TI0iEW4" w:history="1">
         <w:r>
           <w:rPr>
             <w:rStyle w:val="Hyperlink"/>
@@ -12504,7 +12803,7 @@
       <w:r>
         <w:t xml:space="preserve">Per here: </w:t>
       </w:r>
-      <w:hyperlink r:id="rId40" w:history="1">
+      <w:hyperlink r:id="rId41" w:history="1">
         <w:r>
           <w:rPr>
             <w:rStyle w:val="Hyperlink"/>
@@ -12909,6 +13208,7 @@
         <w:rPr>
           <w:b/>
         </w:rPr>
+        <w:lastRenderedPageBreak/>
         <w:t xml:space="preserve">USB to </w:t>
       </w:r>
       <w:proofErr w:type="spellStart"/>
@@ -12963,7 +13263,7 @@
       <w:r>
         <w:t xml:space="preserve"> Mace Tech Chrono Dot V2.1, </w:t>
       </w:r>
-      <w:hyperlink r:id="rId41" w:history="1">
+      <w:hyperlink r:id="rId42" w:history="1">
         <w:r>
           <w:rPr>
             <w:rStyle w:val="Hyperlink"/>
@@ -13093,7 +13393,7 @@
         </w:rPr>
         <w:t xml:space="preserve">Analog Output K-Type Thermocouple Amplifier - AD8495 Breakout, </w:t>
       </w:r>
-      <w:hyperlink r:id="rId42" w:history="1">
+      <w:hyperlink r:id="rId43" w:history="1">
         <w:r>
           <w:rPr>
             <w:rStyle w:val="Hyperlink"/>
@@ -13287,6 +13587,7 @@
         <w:rPr>
           <w:noProof/>
         </w:rPr>
+        <w:lastRenderedPageBreak/>
         <w:drawing>
           <wp:inline distT="0" distB="0" distL="0" distR="0" wp14:anchorId="1720576F" wp14:editId="4EC6F12D">
             <wp:extent cx="2548128" cy="3767328"/>
@@ -13305,7 +13606,7 @@
                     </pic:cNvPicPr>
                   </pic:nvPicPr>
                   <pic:blipFill>
-                    <a:blip r:embed="rId43">
+                    <a:blip r:embed="rId44">
                       <a:extLst>
                         <a:ext uri="{28A0092B-C50C-407E-A947-70E740481C1C}">
                           <a14:useLocalDpi xmlns:a14="http://schemas.microsoft.com/office/drawing/2010/main" val="0"/>
@@ -13387,7 +13688,7 @@
                     <pic:cNvPicPr/>
                   </pic:nvPicPr>
                   <pic:blipFill rotWithShape="1">
-                    <a:blip r:embed="rId44"/>
+                    <a:blip r:embed="rId45"/>
                     <a:srcRect l="3746" t="7461" r="2456" b="5924"/>
                     <a:stretch/>
                   </pic:blipFill>
@@ -13448,7 +13749,7 @@
                     <pic:cNvPicPr/>
                   </pic:nvPicPr>
                   <pic:blipFill rotWithShape="1">
-                    <a:blip r:embed="rId45"/>
+                    <a:blip r:embed="rId46"/>
                     <a:srcRect l="2436" t="7812" r="1584" b="6233"/>
                     <a:stretch/>
                   </pic:blipFill>
@@ -13987,7 +14288,7 @@
       <w:r>
         <w:t xml:space="preserve"> may be another library to use.  </w:t>
       </w:r>
-      <w:hyperlink r:id="rId46" w:history="1">
+      <w:hyperlink r:id="rId47" w:history="1">
         <w:r>
           <w:rPr>
             <w:rStyle w:val="Hyperlink"/>
@@ -14006,7 +14307,7 @@
       </w:r>
     </w:p>
     <w:p>
-      <w:hyperlink r:id="rId47" w:history="1">
+      <w:hyperlink r:id="rId48" w:history="1">
         <w:r>
           <w:rPr>
             <w:rStyle w:val="Hyperlink"/>
@@ -14019,7 +14320,7 @@
       </w:r>
     </w:p>
     <w:p>
-      <w:hyperlink r:id="rId48" w:history="1">
+      <w:hyperlink r:id="rId49" w:history="1">
         <w:r>
           <w:rPr>
             <w:rStyle w:val="Hyperlink"/>
@@ -14032,7 +14333,7 @@
       </w:r>
     </w:p>
     <w:p>
-      <w:hyperlink r:id="rId49" w:history="1">
+      <w:hyperlink r:id="rId50" w:history="1">
         <w:r>
           <w:rPr>
             <w:rStyle w:val="Hyperlink"/>
@@ -14282,7 +14583,7 @@
       <w:r>
         <w:t xml:space="preserve"> may be another library to use.  </w:t>
       </w:r>
-      <w:hyperlink r:id="rId50" w:history="1">
+      <w:hyperlink r:id="rId51" w:history="1">
         <w:r>
           <w:rPr>
             <w:rStyle w:val="Hyperlink"/>
@@ -14302,7 +14603,7 @@
       </w:r>
     </w:p>
     <w:p>
-      <w:hyperlink r:id="rId51" w:history="1">
+      <w:hyperlink r:id="rId52" w:history="1">
         <w:r>
           <w:rPr>
             <w:rStyle w:val="Hyperlink"/>
@@ -14315,7 +14616,7 @@
       </w:r>
     </w:p>
     <w:p>
-      <w:hyperlink r:id="rId52" w:history="1">
+      <w:hyperlink r:id="rId53" w:history="1">
         <w:r>
           <w:rPr>
             <w:rStyle w:val="Hyperlink"/>
@@ -14328,7 +14629,7 @@
       </w:r>
     </w:p>
     <w:p>
-      <w:hyperlink r:id="rId53" w:history="1">
+      <w:hyperlink r:id="rId54" w:history="1">
         <w:r>
           <w:rPr>
             <w:rStyle w:val="Hyperlink"/>
@@ -14341,7 +14642,7 @@
       </w:r>
     </w:p>
     <w:p>
-      <w:hyperlink r:id="rId54" w:history="1">
+      <w:hyperlink r:id="rId55" w:history="1">
         <w:r>
           <w:rPr>
             <w:rStyle w:val="Hyperlink"/>
@@ -14354,7 +14655,7 @@
       </w:r>
     </w:p>
     <w:p>
-      <w:hyperlink r:id="rId55" w:history="1">
+      <w:hyperlink r:id="rId56" w:history="1">
         <w:r>
           <w:rPr>
             <w:rStyle w:val="Hyperlink"/>
@@ -14415,7 +14716,7 @@
       </w:r>
     </w:p>
     <w:p>
-      <w:hyperlink r:id="rId56" w:history="1">
+      <w:hyperlink r:id="rId57" w:history="1">
         <w:r>
           <w:rPr>
             <w:rStyle w:val="Hyperlink"/>
@@ -14494,7 +14795,7 @@
                     <pic:cNvPicPr/>
                   </pic:nvPicPr>
                   <pic:blipFill>
-                    <a:blip r:embed="rId57"/>
+                    <a:blip r:embed="rId58"/>
                     <a:stretch>
                       <a:fillRect/>
                     </a:stretch>
@@ -15159,7 +15460,7 @@
       <w:r>
         <w:br/>
       </w:r>
-      <w:hyperlink r:id="rId58" w:history="1">
+      <w:hyperlink r:id="rId59" w:history="1">
         <w:r>
           <w:rPr>
             <w:rStyle w:val="Hyperlink"/>
@@ -17505,7 +17806,7 @@
       </w:r>
     </w:p>
     <w:p>
-      <w:hyperlink r:id="rId59" w:history="1">
+      <w:hyperlink r:id="rId60" w:history="1">
         <w:r>
           <w:rPr>
             <w:rStyle w:val="Hyperlink"/>
@@ -17624,54 +17925,6 @@
             <wp:extent cx="4267200" cy="3333750"/>
             <wp:effectExtent l="0" t="0" r="0" b="0"/>
             <wp:docPr id="5" name="Picture 5"/>
-            <wp:cNvGraphicFramePr>
-              <a:graphicFrameLocks xmlns:a="http://schemas.openxmlformats.org/drawingml/2006/main" noChangeAspect="1"/>
-            </wp:cNvGraphicFramePr>
-            <a:graphic xmlns:a="http://schemas.openxmlformats.org/drawingml/2006/main">
-              <a:graphicData uri="http://schemas.openxmlformats.org/drawingml/2006/picture">
-                <pic:pic xmlns:pic="http://schemas.openxmlformats.org/drawingml/2006/picture">
-                  <pic:nvPicPr>
-                    <pic:cNvPr id="0" name=""/>
-                    <pic:cNvPicPr/>
-                  </pic:nvPicPr>
-                  <pic:blipFill>
-                    <a:blip r:embed="rId60"/>
-                    <a:stretch>
-                      <a:fillRect/>
-                    </a:stretch>
-                  </pic:blipFill>
-                  <pic:spPr>
-                    <a:xfrm>
-                      <a:off x="0" y="0"/>
-                      <a:ext cx="4267200" cy="3333750"/>
-                    </a:xfrm>
-                    <a:prstGeom prst="rect">
-                      <a:avLst/>
-                    </a:prstGeom>
-                  </pic:spPr>
-                </pic:pic>
-              </a:graphicData>
-            </a:graphic>
-          </wp:inline>
-        </w:drawing>
-      </w:r>
-    </w:p>
-    <w:p/>
-    <w:p>
-      <w:r>
-        <w:t>The digital output format is as follows:</w:t>
-      </w:r>
-    </w:p>
-    <w:p>
-      <w:r>
-        <w:rPr>
-          <w:noProof/>
-        </w:rPr>
-        <w:drawing>
-          <wp:inline distT="0" distB="0" distL="0" distR="0" wp14:anchorId="60EABAA9" wp14:editId="2807D0FE">
-            <wp:extent cx="4887548" cy="2658140"/>
-            <wp:effectExtent l="0" t="0" r="8890" b="8890"/>
-            <wp:docPr id="6" name="Picture 6"/>
             <wp:cNvGraphicFramePr>
               <a:graphicFrameLocks xmlns:a="http://schemas.openxmlformats.org/drawingml/2006/main" noChangeAspect="1"/>
             </wp:cNvGraphicFramePr>
@@ -17691,7 +17944,7 @@
                   <pic:spPr>
                     <a:xfrm>
                       <a:off x="0" y="0"/>
-                      <a:ext cx="4883961" cy="2656189"/>
+                      <a:ext cx="4267200" cy="3333750"/>
                     </a:xfrm>
                     <a:prstGeom prst="rect">
                       <a:avLst/>
@@ -17707,7 +17960,7 @@
     <w:p/>
     <w:p>
       <w:r>
-        <w:t>The E1ND Package and Pinout is as follows:</w:t>
+        <w:t>The digital output format is as follows:</w:t>
       </w:r>
     </w:p>
     <w:p>
@@ -17715,12 +17968,11 @@
         <w:rPr>
           <w:noProof/>
         </w:rPr>
-        <w:lastRenderedPageBreak/>
         <w:drawing>
-          <wp:inline distT="0" distB="0" distL="0" distR="0" wp14:anchorId="34FFF536" wp14:editId="6A9DC39A">
-            <wp:extent cx="5943600" cy="3775710"/>
-            <wp:effectExtent l="0" t="0" r="0" b="0"/>
-            <wp:docPr id="7" name="Picture 7"/>
+          <wp:inline distT="0" distB="0" distL="0" distR="0" wp14:anchorId="60EABAA9" wp14:editId="2807D0FE">
+            <wp:extent cx="4887548" cy="2658140"/>
+            <wp:effectExtent l="0" t="0" r="8890" b="8890"/>
+            <wp:docPr id="6" name="Picture 6"/>
             <wp:cNvGraphicFramePr>
               <a:graphicFrameLocks xmlns:a="http://schemas.openxmlformats.org/drawingml/2006/main" noChangeAspect="1"/>
             </wp:cNvGraphicFramePr>
@@ -17740,6 +17992,55 @@
                   <pic:spPr>
                     <a:xfrm>
                       <a:off x="0" y="0"/>
+                      <a:ext cx="4883961" cy="2656189"/>
+                    </a:xfrm>
+                    <a:prstGeom prst="rect">
+                      <a:avLst/>
+                    </a:prstGeom>
+                  </pic:spPr>
+                </pic:pic>
+              </a:graphicData>
+            </a:graphic>
+          </wp:inline>
+        </w:drawing>
+      </w:r>
+    </w:p>
+    <w:p/>
+    <w:p>
+      <w:r>
+        <w:t>The E1ND Package and Pinout is as follows:</w:t>
+      </w:r>
+    </w:p>
+    <w:p>
+      <w:r>
+        <w:rPr>
+          <w:noProof/>
+        </w:rPr>
+        <w:lastRenderedPageBreak/>
+        <w:drawing>
+          <wp:inline distT="0" distB="0" distL="0" distR="0" wp14:anchorId="34FFF536" wp14:editId="6A9DC39A">
+            <wp:extent cx="5943600" cy="3775710"/>
+            <wp:effectExtent l="0" t="0" r="0" b="0"/>
+            <wp:docPr id="7" name="Picture 7"/>
+            <wp:cNvGraphicFramePr>
+              <a:graphicFrameLocks xmlns:a="http://schemas.openxmlformats.org/drawingml/2006/main" noChangeAspect="1"/>
+            </wp:cNvGraphicFramePr>
+            <a:graphic xmlns:a="http://schemas.openxmlformats.org/drawingml/2006/main">
+              <a:graphicData uri="http://schemas.openxmlformats.org/drawingml/2006/picture">
+                <pic:pic xmlns:pic="http://schemas.openxmlformats.org/drawingml/2006/picture">
+                  <pic:nvPicPr>
+                    <pic:cNvPr id="0" name=""/>
+                    <pic:cNvPicPr/>
+                  </pic:nvPicPr>
+                  <pic:blipFill>
+                    <a:blip r:embed="rId63"/>
+                    <a:stretch>
+                      <a:fillRect/>
+                    </a:stretch>
+                  </pic:blipFill>
+                  <pic:spPr>
+                    <a:xfrm>
+                      <a:off x="0" y="0"/>
                       <a:ext cx="5943600" cy="3775710"/>
                     </a:xfrm>
                     <a:prstGeom prst="rect">
@@ -17815,7 +18116,7 @@
                     <pic:cNvPicPr/>
                   </pic:nvPicPr>
                   <pic:blipFill>
-                    <a:blip r:embed="rId63"/>
+                    <a:blip r:embed="rId64"/>
                     <a:stretch>
                       <a:fillRect/>
                     </a:stretch>
@@ -17867,7 +18168,7 @@
                     <pic:cNvPicPr/>
                   </pic:nvPicPr>
                   <pic:blipFill>
-                    <a:blip r:embed="rId64"/>
+                    <a:blip r:embed="rId65"/>
                     <a:stretch>
                       <a:fillRect/>
                     </a:stretch>
@@ -17921,7 +18222,7 @@
                     <pic:cNvPicPr/>
                   </pic:nvPicPr>
                   <pic:blipFill>
-                    <a:blip r:embed="rId65"/>
+                    <a:blip r:embed="rId66"/>
                     <a:stretch>
                       <a:fillRect/>
                     </a:stretch>
@@ -18635,7 +18936,7 @@
                     </pic:cNvPicPr>
                   </pic:nvPicPr>
                   <pic:blipFill>
-                    <a:blip r:embed="rId66">
+                    <a:blip r:embed="rId67">
                       <a:extLst>
                         <a:ext uri="{28A0092B-C50C-407E-A947-70E740481C1C}">
                           <a14:useLocalDpi xmlns:a14="http://schemas.microsoft.com/office/drawing/2010/main" val="0"/>
@@ -18726,7 +19027,7 @@
                     <pic:cNvPicPr/>
                   </pic:nvPicPr>
                   <pic:blipFill rotWithShape="1">
-                    <a:blip r:embed="rId67"/>
+                    <a:blip r:embed="rId68"/>
                     <a:srcRect l="30598" t="74126" r="33794" b="16317"/>
                     <a:stretch/>
                   </pic:blipFill>
@@ -19167,7 +19468,7 @@
       </w:r>
     </w:p>
     <w:p>
-      <w:hyperlink r:id="rId68" w:history="1">
+      <w:hyperlink r:id="rId69" w:history="1">
         <w:r>
           <w:rPr>
             <w:rStyle w:val="Hyperlink"/>
@@ -19180,7 +19481,7 @@
       </w:r>
     </w:p>
     <w:p>
-      <w:hyperlink r:id="rId69" w:history="1">
+      <w:hyperlink r:id="rId70" w:history="1">
         <w:r>
           <w:rPr>
             <w:rStyle w:val="Hyperlink"/>
@@ -19193,7 +19494,7 @@
       </w:r>
     </w:p>
     <w:p>
-      <w:hyperlink r:id="rId70" w:history="1">
+      <w:hyperlink r:id="rId71" w:history="1">
         <w:r>
           <w:rPr>
             <w:rStyle w:val="Hyperlink"/>
@@ -19206,7 +19507,7 @@
       </w:r>
     </w:p>
     <w:p>
-      <w:hyperlink r:id="rId71" w:history="1">
+      <w:hyperlink r:id="rId72" w:history="1">
         <w:r>
           <w:rPr>
             <w:rStyle w:val="Hyperlink"/>
@@ -19219,7 +19520,7 @@
       </w:r>
     </w:p>
     <w:p>
-      <w:hyperlink r:id="rId72" w:anchor="!topic/beagleboard/ZoJFqmXraCw" w:history="1">
+      <w:hyperlink r:id="rId73" w:anchor="!topic/beagleboard/ZoJFqmXraCw" w:history="1">
         <w:r>
           <w:rPr>
             <w:rStyle w:val="Hyperlink"/>
@@ -19232,7 +19533,7 @@
       </w:r>
     </w:p>
     <w:p>
-      <w:hyperlink r:id="rId73" w:history="1">
+      <w:hyperlink r:id="rId74" w:history="1">
         <w:r>
           <w:rPr>
             <w:rStyle w:val="Hyperlink"/>
@@ -19293,120 +19594,6 @@
             <wp:extent cx="4345229" cy="2205575"/>
             <wp:effectExtent l="0" t="0" r="0" b="4445"/>
             <wp:docPr id="16" name="Picture 16"/>
-            <wp:cNvGraphicFramePr>
-              <a:graphicFrameLocks xmlns:a="http://schemas.openxmlformats.org/drawingml/2006/main" noChangeAspect="1"/>
-            </wp:cNvGraphicFramePr>
-            <a:graphic xmlns:a="http://schemas.openxmlformats.org/drawingml/2006/main">
-              <a:graphicData uri="http://schemas.openxmlformats.org/drawingml/2006/picture">
-                <pic:pic xmlns:pic="http://schemas.openxmlformats.org/drawingml/2006/picture">
-                  <pic:nvPicPr>
-                    <pic:cNvPr id="0" name=""/>
-                    <pic:cNvPicPr/>
-                  </pic:nvPicPr>
-                  <pic:blipFill>
-                    <a:blip r:embed="rId74"/>
-                    <a:stretch>
-                      <a:fillRect/>
-                    </a:stretch>
-                  </pic:blipFill>
-                  <pic:spPr>
-                    <a:xfrm>
-                      <a:off x="0" y="0"/>
-                      <a:ext cx="4355726" cy="2210903"/>
-                    </a:xfrm>
-                    <a:prstGeom prst="rect">
-                      <a:avLst/>
-                    </a:prstGeom>
-                  </pic:spPr>
-                </pic:pic>
-              </a:graphicData>
-            </a:graphic>
-          </wp:inline>
-        </w:drawing>
-      </w:r>
-    </w:p>
-    <w:p/>
-    <w:p>
-      <w:pPr>
-        <w:pStyle w:val="Heading2"/>
-      </w:pPr>
-      <w:r>
-        <w:t>Wireless Linked Logger</w:t>
-      </w:r>
-      <w:r>
-        <w:t>, Digi module</w:t>
-      </w:r>
-    </w:p>
-    <w:p>
-      <w:r>
-        <w:t>This logger would link to the main logger or to an external server</w:t>
-      </w:r>
-      <w:r>
-        <w:t>.</w:t>
-      </w:r>
-    </w:p>
-    <w:p>
-      <w:r>
-        <w:t xml:space="preserve">Every so often it would </w:t>
-      </w:r>
-      <w:r>
-        <w:t>record the value of just one</w:t>
-      </w:r>
-      <w:r>
-        <w:t xml:space="preserve"> or two inputs (like a current level-triggered switch) and write it to storage locally.  </w:t>
-      </w:r>
-    </w:p>
-    <w:p>
-      <w:r>
-        <w:t>Every so often it would send this data back to either the main logger or to an external server.</w:t>
-      </w:r>
-    </w:p>
-    <w:p>
-      <w:r>
-        <w:t>It would run on battery only as it would be in a wall or bedroom.</w:t>
-      </w:r>
-    </w:p>
-    <w:p/>
-    <w:p>
-      <w:r>
-        <w:lastRenderedPageBreak/>
-        <w:t>It would have to draw very little power.</w:t>
-      </w:r>
-    </w:p>
-    <w:p/>
-    <w:p>
-      <w:r>
-        <w:t xml:space="preserve">2014-08-15 – it was decided that we go with a Digi </w:t>
-      </w:r>
-      <w:proofErr w:type="spellStart"/>
-      <w:r>
-        <w:t>XBee</w:t>
-      </w:r>
-      <w:proofErr w:type="spellEnd"/>
-      <w:r>
-        <w:t xml:space="preserve"> Pro type device</w:t>
-      </w:r>
-      <w:r>
-        <w:t xml:space="preserve"> (assuming the S2B)</w:t>
-      </w:r>
-      <w:r>
-        <w:t xml:space="preserve">. </w:t>
-      </w:r>
-      <w:r>
-        <w:t xml:space="preserve"> The pinouts for these devices are as follows:</w:t>
-      </w:r>
-      <w:r>
-        <w:br/>
-      </w:r>
-      <w:r>
-        <w:rPr>
-          <w:noProof/>
-        </w:rPr>
-        <w:drawing>
-          <wp:inline distT="0" distB="0" distL="0" distR="0" wp14:anchorId="736FE91D" wp14:editId="1CF5E6FF">
-            <wp:extent cx="5133975" cy="5200650"/>
-            <wp:effectExtent l="0" t="0" r="9525" b="0"/>
-            <wp:docPr id="9" name="Picture 9"/>
             <wp:cNvGraphicFramePr>
               <a:graphicFrameLocks xmlns:a="http://schemas.openxmlformats.org/drawingml/2006/main" noChangeAspect="1"/>
             </wp:cNvGraphicFramePr>
@@ -19426,7 +19613,7 @@
                   <pic:spPr>
                     <a:xfrm>
                       <a:off x="0" y="0"/>
-                      <a:ext cx="5133975" cy="5200650"/>
+                      <a:ext cx="4355726" cy="2210903"/>
                     </a:xfrm>
                     <a:prstGeom prst="rect">
                       <a:avLst/>
@@ -19439,36 +19626,88 @@
         </w:drawing>
       </w:r>
     </w:p>
-    <w:p>
-      <w:r>
-        <w:t xml:space="preserve"> </w:t>
-      </w:r>
-      <w:r>
-        <w:t>As default, these modules operate at 9600 baud, 8-N-1</w:t>
-      </w:r>
-    </w:p>
     <w:p/>
     <w:p>
-      <w:r>
-        <w:t xml:space="preserve">Here is a dataflow </w:t>
-      </w:r>
-      <w:r>
-        <w:t>(</w:t>
-      </w:r>
-      <w:r>
-        <w:t xml:space="preserve">example diagram): </w:t>
-      </w:r>
-    </w:p>
-    <w:p>
+      <w:pPr>
+        <w:pStyle w:val="Heading2"/>
+      </w:pPr>
+      <w:r>
+        <w:t>Wireless Linked Logger</w:t>
+      </w:r>
+      <w:r>
+        <w:t>, Digi module</w:t>
+      </w:r>
+    </w:p>
+    <w:p>
+      <w:r>
+        <w:t>This logger would link to the main logger or to an external server</w:t>
+      </w:r>
+      <w:r>
+        <w:t>.</w:t>
+      </w:r>
+    </w:p>
+    <w:p>
+      <w:r>
+        <w:t xml:space="preserve">Every so often it would </w:t>
+      </w:r>
+      <w:r>
+        <w:t>record the value of just one</w:t>
+      </w:r>
+      <w:r>
+        <w:t xml:space="preserve"> or two inputs (like a current level-triggered switch) and write it to storage locally.  </w:t>
+      </w:r>
+    </w:p>
+    <w:p>
+      <w:r>
+        <w:t>Every so often it would send this data back to either the main logger or to an external server.</w:t>
+      </w:r>
+    </w:p>
+    <w:p>
+      <w:r>
+        <w:t>It would run on battery only as it would be in a wall or bedroom.</w:t>
+      </w:r>
+    </w:p>
+    <w:p/>
+    <w:p>
+      <w:r>
+        <w:lastRenderedPageBreak/>
+        <w:t>It would have to draw very little power.</w:t>
+      </w:r>
+    </w:p>
+    <w:p/>
+    <w:p>
+      <w:r>
+        <w:t xml:space="preserve">2014-08-15 – it was decided that we go with a Digi </w:t>
+      </w:r>
+      <w:proofErr w:type="spellStart"/>
+      <w:r>
+        <w:t>XBee</w:t>
+      </w:r>
+      <w:proofErr w:type="spellEnd"/>
+      <w:r>
+        <w:t xml:space="preserve"> Pro type device</w:t>
+      </w:r>
+      <w:r>
+        <w:t xml:space="preserve"> (assuming the S2B)</w:t>
+      </w:r>
+      <w:r>
+        <w:t xml:space="preserve">. </w:t>
+      </w:r>
+      <w:r>
+        <w:t xml:space="preserve"> The pinouts for these devices are as follows:</w:t>
+      </w:r>
+      <w:r>
+        <w:br/>
+      </w:r>
       <w:r>
         <w:rPr>
           <w:noProof/>
         </w:rPr>
         <w:drawing>
-          <wp:inline distT="0" distB="0" distL="0" distR="0" wp14:anchorId="2EDD2746" wp14:editId="104CCC62">
-            <wp:extent cx="4953000" cy="1590675"/>
-            <wp:effectExtent l="0" t="0" r="0" b="9525"/>
-            <wp:docPr id="10" name="Picture 10"/>
+          <wp:inline distT="0" distB="0" distL="0" distR="0" wp14:anchorId="736FE91D" wp14:editId="1CF5E6FF">
+            <wp:extent cx="5133975" cy="5200650"/>
+            <wp:effectExtent l="0" t="0" r="9525" b="0"/>
+            <wp:docPr id="9" name="Picture 9"/>
             <wp:cNvGraphicFramePr>
               <a:graphicFrameLocks xmlns:a="http://schemas.openxmlformats.org/drawingml/2006/main" noChangeAspect="1"/>
             </wp:cNvGraphicFramePr>
@@ -19488,7 +19727,7 @@
                   <pic:spPr>
                     <a:xfrm>
                       <a:off x="0" y="0"/>
-                      <a:ext cx="4953000" cy="1590675"/>
+                      <a:ext cx="5133975" cy="5200650"/>
                     </a:xfrm>
                     <a:prstGeom prst="rect">
                       <a:avLst/>
@@ -19501,24 +19740,36 @@
         </w:drawing>
       </w:r>
     </w:p>
+    <w:p>
+      <w:r>
+        <w:t xml:space="preserve"> </w:t>
+      </w:r>
+      <w:r>
+        <w:t>As default, these modules operate at 9600 baud, 8-N-1</w:t>
+      </w:r>
+    </w:p>
     <w:p/>
     <w:p>
       <w:r>
-        <w:lastRenderedPageBreak/>
-        <w:t>Example UART Data flow:</w:t>
-      </w:r>
-      <w:r>
-        <w:br/>
-      </w:r>
+        <w:t xml:space="preserve">Here is a dataflow </w:t>
+      </w:r>
+      <w:r>
+        <w:t>(</w:t>
+      </w:r>
+      <w:r>
+        <w:t xml:space="preserve">example diagram): </w:t>
+      </w:r>
+    </w:p>
+    <w:p>
       <w:r>
         <w:rPr>
           <w:noProof/>
         </w:rPr>
         <w:drawing>
-          <wp:inline distT="0" distB="0" distL="0" distR="0" wp14:anchorId="06A74FDD" wp14:editId="74E17CE6">
-            <wp:extent cx="5915025" cy="3171825"/>
-            <wp:effectExtent l="0" t="0" r="9525" b="9525"/>
-            <wp:docPr id="11" name="Picture 11"/>
+          <wp:inline distT="0" distB="0" distL="0" distR="0" wp14:anchorId="2EDD2746" wp14:editId="104CCC62">
+            <wp:extent cx="4953000" cy="1590675"/>
+            <wp:effectExtent l="0" t="0" r="0" b="9525"/>
+            <wp:docPr id="10" name="Picture 10"/>
             <wp:cNvGraphicFramePr>
               <a:graphicFrameLocks xmlns:a="http://schemas.openxmlformats.org/drawingml/2006/main" noChangeAspect="1"/>
             </wp:cNvGraphicFramePr>
@@ -19538,6 +19789,56 @@
                   <pic:spPr>
                     <a:xfrm>
                       <a:off x="0" y="0"/>
+                      <a:ext cx="4953000" cy="1590675"/>
+                    </a:xfrm>
+                    <a:prstGeom prst="rect">
+                      <a:avLst/>
+                    </a:prstGeom>
+                  </pic:spPr>
+                </pic:pic>
+              </a:graphicData>
+            </a:graphic>
+          </wp:inline>
+        </w:drawing>
+      </w:r>
+    </w:p>
+    <w:p/>
+    <w:p>
+      <w:r>
+        <w:lastRenderedPageBreak/>
+        <w:t>Example UART Data flow:</w:t>
+      </w:r>
+      <w:r>
+        <w:br/>
+      </w:r>
+      <w:r>
+        <w:rPr>
+          <w:noProof/>
+        </w:rPr>
+        <w:drawing>
+          <wp:inline distT="0" distB="0" distL="0" distR="0" wp14:anchorId="06A74FDD" wp14:editId="74E17CE6">
+            <wp:extent cx="5915025" cy="3171825"/>
+            <wp:effectExtent l="0" t="0" r="9525" b="9525"/>
+            <wp:docPr id="11" name="Picture 11"/>
+            <wp:cNvGraphicFramePr>
+              <a:graphicFrameLocks xmlns:a="http://schemas.openxmlformats.org/drawingml/2006/main" noChangeAspect="1"/>
+            </wp:cNvGraphicFramePr>
+            <a:graphic xmlns:a="http://schemas.openxmlformats.org/drawingml/2006/main">
+              <a:graphicData uri="http://schemas.openxmlformats.org/drawingml/2006/picture">
+                <pic:pic xmlns:pic="http://schemas.openxmlformats.org/drawingml/2006/picture">
+                  <pic:nvPicPr>
+                    <pic:cNvPr id="0" name=""/>
+                    <pic:cNvPicPr/>
+                  </pic:nvPicPr>
+                  <pic:blipFill>
+                    <a:blip r:embed="rId78"/>
+                    <a:stretch>
+                      <a:fillRect/>
+                    </a:stretch>
+                  </pic:blipFill>
+                  <pic:spPr>
+                    <a:xfrm>
+                      <a:off x="0" y="0"/>
                       <a:ext cx="5915025" cy="3171825"/>
                     </a:xfrm>
                     <a:prstGeom prst="rect">
@@ -19602,7 +19903,7 @@
                     <pic:cNvPicPr/>
                   </pic:nvPicPr>
                   <pic:blipFill>
-                    <a:blip r:embed="rId78"/>
+                    <a:blip r:embed="rId79"/>
                     <a:stretch>
                       <a:fillRect/>
                     </a:stretch>
@@ -20812,7 +21113,7 @@
       </w:r>
     </w:p>
     <w:p>
-      <w:hyperlink r:id="rId79" w:history="1">
+      <w:hyperlink r:id="rId80" w:history="1">
         <w:r>
           <w:rPr>
             <w:rStyle w:val="Hyperlink"/>
@@ -20825,7 +21126,7 @@
       </w:r>
     </w:p>
     <w:p>
-      <w:hyperlink r:id="rId80" w:history="1">
+      <w:hyperlink r:id="rId81" w:history="1">
         <w:r>
           <w:rPr>
             <w:rStyle w:val="Hyperlink"/>
@@ -20915,7 +21216,7 @@
       </w:r>
     </w:p>
     <w:p>
-      <w:hyperlink r:id="rId81" w:history="1">
+      <w:hyperlink r:id="rId82" w:history="1">
         <w:r>
           <w:rPr>
             <w:rStyle w:val="Hyperlink"/>
@@ -20928,7 +21229,7 @@
       </w:r>
     </w:p>
     <w:p>
-      <w:hyperlink r:id="rId82" w:history="1">
+      <w:hyperlink r:id="rId83" w:history="1">
         <w:r>
           <w:rPr>
             <w:rStyle w:val="Hyperlink"/>
@@ -21303,7 +21604,7 @@
       </w:r>
     </w:p>
     <w:p>
-      <w:hyperlink r:id="rId83" w:history="1">
+      <w:hyperlink r:id="rId84" w:history="1">
         <w:r>
           <w:rPr>
             <w:rStyle w:val="Hyperlink"/>
@@ -21316,7 +21617,7 @@
       </w:r>
     </w:p>
     <w:p>
-      <w:hyperlink r:id="rId84" w:history="1">
+      <w:hyperlink r:id="rId85" w:history="1">
         <w:r>
           <w:rPr>
             <w:rStyle w:val="Hyperlink"/>

</xml_diff>

<commit_message>
Refined startup service and updated documentation
</commit_message>
<xml_diff>
--- a/BeagleBoneBlack_Software_Development_Document.docx
+++ b/BeagleBoneBlack_Software_Development_Document.docx
@@ -35,6 +35,11 @@
       </w:r>
     </w:p>
     <w:p>
+      <w:pPr>
+        <w:rPr>
+          <w:rStyle w:val="Heading2Char"/>
+        </w:rPr>
+      </w:pPr>
       <w:r>
         <w:t xml:space="preserve">Type </w:t>
       </w:r>
@@ -50,14 +55,127 @@
         <w:t xml:space="preserve"> a good new </w:t>
       </w:r>
       <w:r>
-        <w:t>password (been using “harmony”)</w:t>
-      </w:r>
+        <w:t>password (been using “harmony”</w:t>
+      </w:r>
+      <w:proofErr w:type="gramStart"/>
+      <w:r>
+        <w:t>)</w:t>
+      </w:r>
+      <w:proofErr w:type="gramEnd"/>
       <w:r>
         <w:br/>
       </w:r>
       <w:r>
         <w:br/>
       </w:r>
+      <w:r>
+        <w:rPr>
+          <w:rStyle w:val="Heading2Char"/>
+        </w:rPr>
+        <w:t>The following directory should be where logger files should be located:</w:t>
+      </w:r>
+    </w:p>
+    <w:p>
+      <w:pPr>
+        <w:rPr>
+          <w:b/>
+          <w:bCs/>
+        </w:rPr>
+      </w:pPr>
+      <w:r>
+        <w:rPr>
+          <w:b/>
+          <w:bCs/>
+        </w:rPr>
+        <w:t>/</w:t>
+      </w:r>
+      <w:proofErr w:type="spellStart"/>
+      <w:r>
+        <w:rPr>
+          <w:b/>
+          <w:bCs/>
+        </w:rPr>
+        <w:t>srv</w:t>
+      </w:r>
+      <w:proofErr w:type="spellEnd"/>
+      <w:r>
+        <w:rPr>
+          <w:b/>
+          <w:bCs/>
+        </w:rPr>
+        <w:t>/field-research/</w:t>
+      </w:r>
+    </w:p>
+    <w:p>
+      <w:pPr>
+        <w:rPr>
+          <w:bCs/>
+        </w:rPr>
+      </w:pPr>
+      <w:r>
+        <w:rPr>
+          <w:bCs/>
+        </w:rPr>
+        <w:t>You can create a symbolic link to this from the root directory by typing:</w:t>
+      </w:r>
+    </w:p>
+    <w:p>
+      <w:pPr>
+        <w:rPr>
+          <w:bCs/>
+        </w:rPr>
+      </w:pPr>
+      <w:r>
+        <w:rPr>
+          <w:bCs/>
+        </w:rPr>
+        <w:t>~/#: ln –s /</w:t>
+      </w:r>
+      <w:proofErr w:type="spellStart"/>
+      <w:r>
+        <w:rPr>
+          <w:bCs/>
+        </w:rPr>
+        <w:t>srv</w:t>
+      </w:r>
+      <w:proofErr w:type="spellEnd"/>
+      <w:r>
+        <w:rPr>
+          <w:bCs/>
+        </w:rPr>
+        <w:t>/field-research/field-code field-code</w:t>
+      </w:r>
+    </w:p>
+    <w:p>
+      <w:pPr>
+        <w:rPr>
+          <w:bCs/>
+        </w:rPr>
+      </w:pPr>
+      <w:r>
+        <w:rPr>
+          <w:bCs/>
+        </w:rPr>
+        <w:t>~/#: ln –s /</w:t>
+      </w:r>
+      <w:proofErr w:type="spellStart"/>
+      <w:r>
+        <w:rPr>
+          <w:bCs/>
+        </w:rPr>
+        <w:t>srv</w:t>
+      </w:r>
+      <w:proofErr w:type="spellEnd"/>
+      <w:r>
+        <w:rPr>
+          <w:bCs/>
+        </w:rPr>
+        <w:t>/field-research/data data</w:t>
+      </w:r>
+    </w:p>
+    <w:p>
+      <w:bookmarkStart w:id="0" w:name="_GoBack"/>
+      <w:bookmarkEnd w:id="0"/>
     </w:p>
     <w:p>
       <w:pPr>
@@ -3413,6 +3531,12 @@
       </w:r>
     </w:p>
     <w:p>
+      <w:pPr>
+        <w:rPr>
+          <w:rFonts w:asciiTheme="minorHAnsi" w:hAnsiTheme="minorHAnsi" w:cs="Helvetica"/>
+          <w:color w:val="222222"/>
+        </w:rPr>
+      </w:pPr>
       <w:r>
         <w:t xml:space="preserve">Check out Steps in the </w:t>
       </w:r>
@@ -3435,6 +3559,12 @@
         <w:rPr>
           <w:color w:val="1F497D" w:themeColor="text2"/>
         </w:rPr>
+      </w:r>
+      <w:r>
+        <w:rPr>
+          <w:color w:val="1F497D" w:themeColor="text2"/>
+        </w:rPr>
+        <w:instrText xml:space="preserve"> \* MERGEFORMAT </w:instrText>
       </w:r>
       <w:r>
         <w:rPr>
@@ -3482,6 +3612,587 @@
       <w:r>
         <w:t xml:space="preserve"> </w:t>
       </w:r>
+      <w:r>
+        <w:t xml:space="preserve"> as reproduced here</w:t>
+      </w:r>
+      <w:proofErr w:type="gramStart"/>
+      <w:r>
+        <w:t>:</w:t>
+      </w:r>
+      <w:proofErr w:type="gramEnd"/>
+      <w:r>
+        <w:br/>
+      </w:r>
+      <w:r>
+        <w:rPr>
+          <w:rFonts w:asciiTheme="minorHAnsi" w:hAnsiTheme="minorHAnsi" w:cs="Helvetica"/>
+          <w:color w:val="222222"/>
+        </w:rPr>
+        <w:t>Create a new file in /lib/</w:t>
+      </w:r>
+      <w:proofErr w:type="spellStart"/>
+      <w:r>
+        <w:rPr>
+          <w:rFonts w:asciiTheme="minorHAnsi" w:hAnsiTheme="minorHAnsi" w:cs="Helvetica"/>
+          <w:color w:val="222222"/>
+        </w:rPr>
+        <w:t>systemd</w:t>
+      </w:r>
+      <w:proofErr w:type="spellEnd"/>
+      <w:r>
+        <w:rPr>
+          <w:rFonts w:asciiTheme="minorHAnsi" w:hAnsiTheme="minorHAnsi" w:cs="Helvetica"/>
+          <w:color w:val="222222"/>
+        </w:rPr>
+        <w:t>/system/ (</w:t>
+      </w:r>
+      <w:proofErr w:type="spellStart"/>
+      <w:r>
+        <w:rPr>
+          <w:rFonts w:asciiTheme="minorHAnsi" w:hAnsiTheme="minorHAnsi" w:cs="Helvetica"/>
+          <w:color w:val="222222"/>
+        </w:rPr>
+        <w:t>rfidreader.service</w:t>
+      </w:r>
+      <w:proofErr w:type="spellEnd"/>
+      <w:r>
+        <w:rPr>
+          <w:rFonts w:asciiTheme="minorHAnsi" w:hAnsiTheme="minorHAnsi" w:cs="Helvetica"/>
+          <w:color w:val="222222"/>
+        </w:rPr>
+        <w:t xml:space="preserve"> in my example) with a content like:</w:t>
+      </w:r>
+    </w:p>
+    <w:p>
+      <w:pPr>
+        <w:pStyle w:val="HTMLPreformatted"/>
+        <w:shd w:val="clear" w:color="auto" w:fill="EEEEEE"/>
+        <w:rPr>
+          <w:rStyle w:val="HTMLCode"/>
+          <w:rFonts w:ascii="Consolas" w:eastAsiaTheme="majorEastAsia" w:hAnsi="Consolas" w:cs="Consolas"/>
+          <w:color w:val="222222"/>
+          <w:bdr w:val="none" w:sz="0" w:space="0" w:color="auto" w:frame="1"/>
+          <w:shd w:val="clear" w:color="auto" w:fill="EEEEEE"/>
+        </w:rPr>
+      </w:pPr>
+      <w:r>
+        <w:rPr>
+          <w:rStyle w:val="HTMLCode"/>
+          <w:rFonts w:ascii="Consolas" w:eastAsiaTheme="majorEastAsia" w:hAnsi="Consolas" w:cs="Consolas"/>
+          <w:color w:val="222222"/>
+          <w:bdr w:val="none" w:sz="0" w:space="0" w:color="auto" w:frame="1"/>
+          <w:shd w:val="clear" w:color="auto" w:fill="EEEEEE"/>
+        </w:rPr>
+        <w:t>[Unit]</w:t>
+      </w:r>
+    </w:p>
+    <w:p>
+      <w:pPr>
+        <w:pStyle w:val="HTMLPreformatted"/>
+        <w:shd w:val="clear" w:color="auto" w:fill="EEEEEE"/>
+        <w:rPr>
+          <w:rStyle w:val="HTMLCode"/>
+          <w:rFonts w:ascii="Consolas" w:eastAsiaTheme="majorEastAsia" w:hAnsi="Consolas" w:cs="Consolas"/>
+          <w:color w:val="222222"/>
+          <w:bdr w:val="none" w:sz="0" w:space="0" w:color="auto" w:frame="1"/>
+          <w:shd w:val="clear" w:color="auto" w:fill="EEEEEE"/>
+        </w:rPr>
+      </w:pPr>
+      <w:r>
+        <w:rPr>
+          <w:rStyle w:val="HTMLCode"/>
+          <w:rFonts w:ascii="Consolas" w:eastAsiaTheme="majorEastAsia" w:hAnsi="Consolas" w:cs="Consolas"/>
+          <w:color w:val="222222"/>
+          <w:bdr w:val="none" w:sz="0" w:space="0" w:color="auto" w:frame="1"/>
+          <w:shd w:val="clear" w:color="auto" w:fill="EEEEEE"/>
+        </w:rPr>
+        <w:t>Description=Start Python RFID reader</w:t>
+      </w:r>
+    </w:p>
+    <w:p>
+      <w:pPr>
+        <w:pStyle w:val="HTMLPreformatted"/>
+        <w:shd w:val="clear" w:color="auto" w:fill="EEEEEE"/>
+        <w:rPr>
+          <w:rStyle w:val="HTMLCode"/>
+          <w:rFonts w:ascii="Consolas" w:eastAsiaTheme="majorEastAsia" w:hAnsi="Consolas" w:cs="Consolas"/>
+          <w:color w:val="222222"/>
+          <w:bdr w:val="none" w:sz="0" w:space="0" w:color="auto" w:frame="1"/>
+          <w:shd w:val="clear" w:color="auto" w:fill="EEEEEE"/>
+        </w:rPr>
+      </w:pPr>
+    </w:p>
+    <w:p>
+      <w:pPr>
+        <w:pStyle w:val="HTMLPreformatted"/>
+        <w:shd w:val="clear" w:color="auto" w:fill="EEEEEE"/>
+        <w:rPr>
+          <w:rStyle w:val="HTMLCode"/>
+          <w:rFonts w:ascii="Consolas" w:eastAsiaTheme="majorEastAsia" w:hAnsi="Consolas" w:cs="Consolas"/>
+          <w:color w:val="222222"/>
+          <w:bdr w:val="none" w:sz="0" w:space="0" w:color="auto" w:frame="1"/>
+          <w:shd w:val="clear" w:color="auto" w:fill="EEEEEE"/>
+        </w:rPr>
+      </w:pPr>
+      <w:r>
+        <w:rPr>
+          <w:rStyle w:val="HTMLCode"/>
+          <w:rFonts w:ascii="Consolas" w:eastAsiaTheme="majorEastAsia" w:hAnsi="Consolas" w:cs="Consolas"/>
+          <w:color w:val="222222"/>
+          <w:bdr w:val="none" w:sz="0" w:space="0" w:color="auto" w:frame="1"/>
+          <w:shd w:val="clear" w:color="auto" w:fill="EEEEEE"/>
+        </w:rPr>
+        <w:t>[Service]</w:t>
+      </w:r>
+    </w:p>
+    <w:p>
+      <w:pPr>
+        <w:pStyle w:val="HTMLPreformatted"/>
+        <w:shd w:val="clear" w:color="auto" w:fill="EEEEEE"/>
+        <w:rPr>
+          <w:rStyle w:val="HTMLCode"/>
+          <w:rFonts w:ascii="Consolas" w:eastAsiaTheme="majorEastAsia" w:hAnsi="Consolas" w:cs="Consolas"/>
+          <w:color w:val="222222"/>
+          <w:bdr w:val="none" w:sz="0" w:space="0" w:color="auto" w:frame="1"/>
+          <w:shd w:val="clear" w:color="auto" w:fill="EEEEEE"/>
+        </w:rPr>
+      </w:pPr>
+      <w:proofErr w:type="spellStart"/>
+      <w:r>
+        <w:rPr>
+          <w:rStyle w:val="HTMLCode"/>
+          <w:rFonts w:ascii="Consolas" w:eastAsiaTheme="majorEastAsia" w:hAnsi="Consolas" w:cs="Consolas"/>
+          <w:color w:val="222222"/>
+          <w:bdr w:val="none" w:sz="0" w:space="0" w:color="auto" w:frame="1"/>
+          <w:shd w:val="clear" w:color="auto" w:fill="EEEEEE"/>
+        </w:rPr>
+        <w:t>WorkingDirectory</w:t>
+      </w:r>
+      <w:proofErr w:type="spellEnd"/>
+      <w:r>
+        <w:rPr>
+          <w:rStyle w:val="HTMLCode"/>
+          <w:rFonts w:ascii="Consolas" w:eastAsiaTheme="majorEastAsia" w:hAnsi="Consolas" w:cs="Consolas"/>
+          <w:color w:val="222222"/>
+          <w:bdr w:val="none" w:sz="0" w:space="0" w:color="auto" w:frame="1"/>
+          <w:shd w:val="clear" w:color="auto" w:fill="EEEEEE"/>
+        </w:rPr>
+        <w:t>=/...Python script path.../</w:t>
+      </w:r>
+    </w:p>
+    <w:p>
+      <w:pPr>
+        <w:pStyle w:val="HTMLPreformatted"/>
+        <w:shd w:val="clear" w:color="auto" w:fill="EEEEEE"/>
+        <w:rPr>
+          <w:rStyle w:val="HTMLCode"/>
+          <w:rFonts w:ascii="Consolas" w:eastAsiaTheme="majorEastAsia" w:hAnsi="Consolas" w:cs="Consolas"/>
+          <w:color w:val="222222"/>
+          <w:bdr w:val="none" w:sz="0" w:space="0" w:color="auto" w:frame="1"/>
+          <w:shd w:val="clear" w:color="auto" w:fill="EEEEEE"/>
+        </w:rPr>
+      </w:pPr>
+      <w:proofErr w:type="spellStart"/>
+      <w:r>
+        <w:rPr>
+          <w:rStyle w:val="HTMLCode"/>
+          <w:rFonts w:ascii="Consolas" w:eastAsiaTheme="majorEastAsia" w:hAnsi="Consolas" w:cs="Consolas"/>
+          <w:color w:val="222222"/>
+          <w:bdr w:val="none" w:sz="0" w:space="0" w:color="auto" w:frame="1"/>
+          <w:shd w:val="clear" w:color="auto" w:fill="EEEEEE"/>
+        </w:rPr>
+        <w:t>ExecStart</w:t>
+      </w:r>
+      <w:proofErr w:type="spellEnd"/>
+      <w:r>
+        <w:rPr>
+          <w:rStyle w:val="HTMLCode"/>
+          <w:rFonts w:ascii="Consolas" w:eastAsiaTheme="majorEastAsia" w:hAnsi="Consolas" w:cs="Consolas"/>
+          <w:color w:val="222222"/>
+          <w:bdr w:val="none" w:sz="0" w:space="0" w:color="auto" w:frame="1"/>
+          <w:shd w:val="clear" w:color="auto" w:fill="EEEEEE"/>
+        </w:rPr>
+        <w:t>=/</w:t>
+      </w:r>
+      <w:proofErr w:type="spellStart"/>
+      <w:r>
+        <w:rPr>
+          <w:rStyle w:val="HTMLCode"/>
+          <w:rFonts w:ascii="Consolas" w:eastAsiaTheme="majorEastAsia" w:hAnsi="Consolas" w:cs="Consolas"/>
+          <w:color w:val="222222"/>
+          <w:bdr w:val="none" w:sz="0" w:space="0" w:color="auto" w:frame="1"/>
+          <w:shd w:val="clear" w:color="auto" w:fill="EEEEEE"/>
+        </w:rPr>
+        <w:t>usr</w:t>
+      </w:r>
+      <w:proofErr w:type="spellEnd"/>
+      <w:r>
+        <w:rPr>
+          <w:rStyle w:val="HTMLCode"/>
+          <w:rFonts w:ascii="Consolas" w:eastAsiaTheme="majorEastAsia" w:hAnsi="Consolas" w:cs="Consolas"/>
+          <w:color w:val="222222"/>
+          <w:bdr w:val="none" w:sz="0" w:space="0" w:color="auto" w:frame="1"/>
+          <w:shd w:val="clear" w:color="auto" w:fill="EEEEEE"/>
+        </w:rPr>
+        <w:t>/bin/python rfidreader.py</w:t>
+      </w:r>
+    </w:p>
+    <w:p>
+      <w:pPr>
+        <w:pStyle w:val="HTMLPreformatted"/>
+        <w:shd w:val="clear" w:color="auto" w:fill="EEEEEE"/>
+        <w:rPr>
+          <w:rStyle w:val="HTMLCode"/>
+          <w:rFonts w:ascii="Consolas" w:eastAsiaTheme="majorEastAsia" w:hAnsi="Consolas" w:cs="Consolas"/>
+          <w:color w:val="222222"/>
+          <w:bdr w:val="none" w:sz="0" w:space="0" w:color="auto" w:frame="1"/>
+          <w:shd w:val="clear" w:color="auto" w:fill="EEEEEE"/>
+        </w:rPr>
+      </w:pPr>
+      <w:proofErr w:type="spellStart"/>
+      <w:r>
+        <w:rPr>
+          <w:rStyle w:val="HTMLCode"/>
+          <w:rFonts w:ascii="Consolas" w:eastAsiaTheme="majorEastAsia" w:hAnsi="Consolas" w:cs="Consolas"/>
+          <w:color w:val="222222"/>
+          <w:bdr w:val="none" w:sz="0" w:space="0" w:color="auto" w:frame="1"/>
+          <w:shd w:val="clear" w:color="auto" w:fill="EEEEEE"/>
+        </w:rPr>
+        <w:t>KillMode</w:t>
+      </w:r>
+      <w:proofErr w:type="spellEnd"/>
+      <w:r>
+        <w:rPr>
+          <w:rStyle w:val="HTMLCode"/>
+          <w:rFonts w:ascii="Consolas" w:eastAsiaTheme="majorEastAsia" w:hAnsi="Consolas" w:cs="Consolas"/>
+          <w:color w:val="222222"/>
+          <w:bdr w:val="none" w:sz="0" w:space="0" w:color="auto" w:frame="1"/>
+          <w:shd w:val="clear" w:color="auto" w:fill="EEEEEE"/>
+        </w:rPr>
+        <w:t>=process</w:t>
+      </w:r>
+    </w:p>
+    <w:p>
+      <w:pPr>
+        <w:pStyle w:val="HTMLPreformatted"/>
+        <w:shd w:val="clear" w:color="auto" w:fill="EEEEEE"/>
+        <w:rPr>
+          <w:rStyle w:val="HTMLCode"/>
+          <w:rFonts w:ascii="Consolas" w:eastAsiaTheme="majorEastAsia" w:hAnsi="Consolas" w:cs="Consolas"/>
+          <w:color w:val="222222"/>
+          <w:bdr w:val="none" w:sz="0" w:space="0" w:color="auto" w:frame="1"/>
+          <w:shd w:val="clear" w:color="auto" w:fill="EEEEEE"/>
+        </w:rPr>
+      </w:pPr>
+    </w:p>
+    <w:p>
+      <w:pPr>
+        <w:pStyle w:val="HTMLPreformatted"/>
+        <w:shd w:val="clear" w:color="auto" w:fill="EEEEEE"/>
+        <w:rPr>
+          <w:rStyle w:val="HTMLCode"/>
+          <w:rFonts w:ascii="Consolas" w:eastAsiaTheme="majorEastAsia" w:hAnsi="Consolas" w:cs="Consolas"/>
+          <w:color w:val="222222"/>
+          <w:bdr w:val="none" w:sz="0" w:space="0" w:color="auto" w:frame="1"/>
+          <w:shd w:val="clear" w:color="auto" w:fill="EEEEEE"/>
+        </w:rPr>
+      </w:pPr>
+      <w:r>
+        <w:rPr>
+          <w:rStyle w:val="HTMLCode"/>
+          <w:rFonts w:ascii="Consolas" w:eastAsiaTheme="majorEastAsia" w:hAnsi="Consolas" w:cs="Consolas"/>
+          <w:color w:val="222222"/>
+          <w:bdr w:val="none" w:sz="0" w:space="0" w:color="auto" w:frame="1"/>
+          <w:shd w:val="clear" w:color="auto" w:fill="EEEEEE"/>
+        </w:rPr>
+        <w:t>[Install]</w:t>
+      </w:r>
+    </w:p>
+    <w:p>
+      <w:pPr>
+        <w:pStyle w:val="HTMLPreformatted"/>
+        <w:shd w:val="clear" w:color="auto" w:fill="EEEEEE"/>
+        <w:rPr>
+          <w:rStyle w:val="HTMLCode"/>
+          <w:rFonts w:ascii="Consolas" w:eastAsiaTheme="majorEastAsia" w:hAnsi="Consolas" w:cs="Consolas"/>
+          <w:color w:val="222222"/>
+          <w:bdr w:val="none" w:sz="0" w:space="0" w:color="auto" w:frame="1"/>
+          <w:shd w:val="clear" w:color="auto" w:fill="EEEEEE"/>
+        </w:rPr>
+      </w:pPr>
+      <w:proofErr w:type="spellStart"/>
+      <w:r>
+        <w:rPr>
+          <w:rStyle w:val="HTMLCode"/>
+          <w:rFonts w:ascii="Consolas" w:eastAsiaTheme="majorEastAsia" w:hAnsi="Consolas" w:cs="Consolas"/>
+          <w:color w:val="222222"/>
+          <w:bdr w:val="none" w:sz="0" w:space="0" w:color="auto" w:frame="1"/>
+          <w:shd w:val="clear" w:color="auto" w:fill="EEEEEE"/>
+        </w:rPr>
+        <w:t>WantedBy</w:t>
+      </w:r>
+      <w:proofErr w:type="spellEnd"/>
+      <w:r>
+        <w:rPr>
+          <w:rStyle w:val="HTMLCode"/>
+          <w:rFonts w:ascii="Consolas" w:eastAsiaTheme="majorEastAsia" w:hAnsi="Consolas" w:cs="Consolas"/>
+          <w:color w:val="222222"/>
+          <w:bdr w:val="none" w:sz="0" w:space="0" w:color="auto" w:frame="1"/>
+          <w:shd w:val="clear" w:color="auto" w:fill="EEEEEE"/>
+        </w:rPr>
+        <w:t>=multi-</w:t>
+      </w:r>
+      <w:proofErr w:type="spellStart"/>
+      <w:r>
+        <w:rPr>
+          <w:rStyle w:val="HTMLCode"/>
+          <w:rFonts w:ascii="Consolas" w:eastAsiaTheme="majorEastAsia" w:hAnsi="Consolas" w:cs="Consolas"/>
+          <w:color w:val="222222"/>
+          <w:bdr w:val="none" w:sz="0" w:space="0" w:color="auto" w:frame="1"/>
+          <w:shd w:val="clear" w:color="auto" w:fill="EEEEEE"/>
+        </w:rPr>
+        <w:t>user.target</w:t>
+      </w:r>
+      <w:proofErr w:type="spellEnd"/>
+    </w:p>
+    <w:p>
+      <w:pPr>
+        <w:pStyle w:val="NormalWeb"/>
+        <w:shd w:val="clear" w:color="auto" w:fill="FFFFFF"/>
+        <w:spacing w:before="0" w:beforeAutospacing="0" w:after="240" w:afterAutospacing="0" w:line="293" w:lineRule="atLeast"/>
+        <w:rPr>
+          <w:rFonts w:asciiTheme="minorHAnsi" w:hAnsiTheme="minorHAnsi" w:cs="Helvetica"/>
+          <w:color w:val="222222"/>
+          <w:sz w:val="22"/>
+          <w:szCs w:val="22"/>
+        </w:rPr>
+      </w:pPr>
+      <w:r>
+        <w:rPr>
+          <w:rFonts w:asciiTheme="minorHAnsi" w:hAnsiTheme="minorHAnsi" w:cs="Helvetica"/>
+          <w:color w:val="222222"/>
+          <w:sz w:val="22"/>
+          <w:szCs w:val="22"/>
+        </w:rPr>
+        <w:t>Then execute the following command to install the service:</w:t>
+      </w:r>
+    </w:p>
+    <w:p>
+      <w:pPr>
+        <w:pStyle w:val="HTMLPreformatted"/>
+        <w:shd w:val="clear" w:color="auto" w:fill="EEEEEE"/>
+        <w:rPr>
+          <w:rStyle w:val="HTMLCode"/>
+          <w:rFonts w:ascii="Consolas" w:eastAsiaTheme="majorEastAsia" w:hAnsi="Consolas" w:cs="Consolas"/>
+          <w:color w:val="222222"/>
+          <w:bdr w:val="none" w:sz="0" w:space="0" w:color="auto" w:frame="1"/>
+          <w:shd w:val="clear" w:color="auto" w:fill="EEEEEE"/>
+        </w:rPr>
+      </w:pPr>
+      <w:proofErr w:type="spellStart"/>
+      <w:proofErr w:type="gramStart"/>
+      <w:r>
+        <w:rPr>
+          <w:rStyle w:val="HTMLCode"/>
+          <w:rFonts w:ascii="Consolas" w:eastAsiaTheme="majorEastAsia" w:hAnsi="Consolas" w:cs="Consolas"/>
+          <w:color w:val="222222"/>
+          <w:bdr w:val="none" w:sz="0" w:space="0" w:color="auto" w:frame="1"/>
+          <w:shd w:val="clear" w:color="auto" w:fill="EEEEEE"/>
+        </w:rPr>
+        <w:t>systemctl</w:t>
+      </w:r>
+      <w:proofErr w:type="spellEnd"/>
+      <w:proofErr w:type="gramEnd"/>
+      <w:r>
+        <w:rPr>
+          <w:rStyle w:val="HTMLCode"/>
+          <w:rFonts w:ascii="Consolas" w:eastAsiaTheme="majorEastAsia" w:hAnsi="Consolas" w:cs="Consolas"/>
+          <w:color w:val="222222"/>
+          <w:bdr w:val="none" w:sz="0" w:space="0" w:color="auto" w:frame="1"/>
+          <w:shd w:val="clear" w:color="auto" w:fill="EEEEEE"/>
+        </w:rPr>
+        <w:t xml:space="preserve"> enable </w:t>
+      </w:r>
+      <w:proofErr w:type="spellStart"/>
+      <w:r>
+        <w:rPr>
+          <w:rStyle w:val="HTMLCode"/>
+          <w:rFonts w:ascii="Consolas" w:eastAsiaTheme="majorEastAsia" w:hAnsi="Consolas" w:cs="Consolas"/>
+          <w:color w:val="222222"/>
+          <w:bdr w:val="none" w:sz="0" w:space="0" w:color="auto" w:frame="1"/>
+          <w:shd w:val="clear" w:color="auto" w:fill="EEEEEE"/>
+        </w:rPr>
+        <w:t>rfidreader.service</w:t>
+      </w:r>
+      <w:proofErr w:type="spellEnd"/>
+    </w:p>
+    <w:p>
+      <w:pPr>
+        <w:pStyle w:val="NormalWeb"/>
+        <w:shd w:val="clear" w:color="auto" w:fill="FFFFFF"/>
+        <w:spacing w:before="0" w:beforeAutospacing="0" w:after="240" w:afterAutospacing="0" w:line="293" w:lineRule="atLeast"/>
+        <w:rPr>
+          <w:rFonts w:asciiTheme="minorHAnsi" w:hAnsiTheme="minorHAnsi" w:cs="Helvetica"/>
+          <w:color w:val="222222"/>
+          <w:sz w:val="22"/>
+          <w:szCs w:val="22"/>
+        </w:rPr>
+      </w:pPr>
+      <w:r>
+        <w:rPr>
+          <w:rFonts w:asciiTheme="minorHAnsi" w:hAnsiTheme="minorHAnsi" w:cs="Helvetica"/>
+          <w:color w:val="222222"/>
+          <w:sz w:val="22"/>
+          <w:szCs w:val="22"/>
+        </w:rPr>
+        <w:t>To start the service, you can reboot or execute</w:t>
+      </w:r>
+    </w:p>
+    <w:p>
+      <w:pPr>
+        <w:pStyle w:val="HTMLPreformatted"/>
+        <w:shd w:val="clear" w:color="auto" w:fill="EEEEEE"/>
+        <w:rPr>
+          <w:rStyle w:val="HTMLCode"/>
+          <w:rFonts w:ascii="Consolas" w:eastAsiaTheme="majorEastAsia" w:hAnsi="Consolas" w:cs="Consolas"/>
+          <w:color w:val="222222"/>
+          <w:bdr w:val="none" w:sz="0" w:space="0" w:color="auto" w:frame="1"/>
+          <w:shd w:val="clear" w:color="auto" w:fill="EEEEEE"/>
+        </w:rPr>
+      </w:pPr>
+      <w:proofErr w:type="spellStart"/>
+      <w:proofErr w:type="gramStart"/>
+      <w:r>
+        <w:rPr>
+          <w:rStyle w:val="HTMLCode"/>
+          <w:rFonts w:ascii="Consolas" w:eastAsiaTheme="majorEastAsia" w:hAnsi="Consolas" w:cs="Consolas"/>
+          <w:color w:val="222222"/>
+          <w:bdr w:val="none" w:sz="0" w:space="0" w:color="auto" w:frame="1"/>
+          <w:shd w:val="clear" w:color="auto" w:fill="EEEEEE"/>
+        </w:rPr>
+        <w:t>systemctl</w:t>
+      </w:r>
+      <w:proofErr w:type="spellEnd"/>
+      <w:proofErr w:type="gramEnd"/>
+      <w:r>
+        <w:rPr>
+          <w:rStyle w:val="HTMLCode"/>
+          <w:rFonts w:ascii="Consolas" w:eastAsiaTheme="majorEastAsia" w:hAnsi="Consolas" w:cs="Consolas"/>
+          <w:color w:val="222222"/>
+          <w:bdr w:val="none" w:sz="0" w:space="0" w:color="auto" w:frame="1"/>
+          <w:shd w:val="clear" w:color="auto" w:fill="EEEEEE"/>
+        </w:rPr>
+        <w:t xml:space="preserve"> start </w:t>
+      </w:r>
+      <w:proofErr w:type="spellStart"/>
+      <w:r>
+        <w:rPr>
+          <w:rStyle w:val="HTMLCode"/>
+          <w:rFonts w:ascii="Consolas" w:eastAsiaTheme="majorEastAsia" w:hAnsi="Consolas" w:cs="Consolas"/>
+          <w:color w:val="222222"/>
+          <w:bdr w:val="none" w:sz="0" w:space="0" w:color="auto" w:frame="1"/>
+          <w:shd w:val="clear" w:color="auto" w:fill="EEEEEE"/>
+        </w:rPr>
+        <w:t>rfidreader.service</w:t>
+      </w:r>
+      <w:proofErr w:type="spellEnd"/>
+    </w:p>
+    <w:p>
+      <w:pPr>
+        <w:pStyle w:val="NormalWeb"/>
+        <w:shd w:val="clear" w:color="auto" w:fill="FFFFFF"/>
+        <w:spacing w:before="0" w:beforeAutospacing="0" w:after="240" w:afterAutospacing="0" w:line="293" w:lineRule="atLeast"/>
+        <w:rPr>
+          <w:rFonts w:asciiTheme="minorHAnsi" w:hAnsiTheme="minorHAnsi" w:cs="Helvetica"/>
+          <w:color w:val="222222"/>
+          <w:sz w:val="22"/>
+          <w:szCs w:val="22"/>
+        </w:rPr>
+      </w:pPr>
+      <w:r>
+        <w:rPr>
+          <w:rFonts w:asciiTheme="minorHAnsi" w:hAnsiTheme="minorHAnsi" w:cs="Helvetica"/>
+          <w:color w:val="222222"/>
+          <w:sz w:val="22"/>
+          <w:szCs w:val="22"/>
+        </w:rPr>
+        <w:t>To check if the service is running and get the latest outputs from the script:</w:t>
+      </w:r>
+    </w:p>
+    <w:p>
+      <w:pPr>
+        <w:pStyle w:val="HTMLPreformatted"/>
+        <w:shd w:val="clear" w:color="auto" w:fill="EEEEEE"/>
+        <w:rPr>
+          <w:rFonts w:ascii="Consolas" w:hAnsi="Consolas" w:cs="Consolas"/>
+          <w:color w:val="222222"/>
+        </w:rPr>
+      </w:pPr>
+      <w:proofErr w:type="spellStart"/>
+      <w:proofErr w:type="gramStart"/>
+      <w:r>
+        <w:rPr>
+          <w:rStyle w:val="HTMLCode"/>
+          <w:rFonts w:ascii="Consolas" w:eastAsiaTheme="majorEastAsia" w:hAnsi="Consolas" w:cs="Consolas"/>
+          <w:color w:val="222222"/>
+          <w:bdr w:val="none" w:sz="0" w:space="0" w:color="auto" w:frame="1"/>
+          <w:shd w:val="clear" w:color="auto" w:fill="EEEEEE"/>
+        </w:rPr>
+        <w:t>systemctl</w:t>
+      </w:r>
+      <w:proofErr w:type="spellEnd"/>
+      <w:proofErr w:type="gramEnd"/>
+      <w:r>
+        <w:rPr>
+          <w:rStyle w:val="HTMLCode"/>
+          <w:rFonts w:ascii="Consolas" w:eastAsiaTheme="majorEastAsia" w:hAnsi="Consolas" w:cs="Consolas"/>
+          <w:color w:val="222222"/>
+          <w:bdr w:val="none" w:sz="0" w:space="0" w:color="auto" w:frame="1"/>
+          <w:shd w:val="clear" w:color="auto" w:fill="EEEEEE"/>
+        </w:rPr>
+        <w:t xml:space="preserve"> status </w:t>
+      </w:r>
+      <w:proofErr w:type="spellStart"/>
+      <w:r>
+        <w:rPr>
+          <w:rStyle w:val="HTMLCode"/>
+          <w:rFonts w:ascii="Consolas" w:eastAsiaTheme="majorEastAsia" w:hAnsi="Consolas" w:cs="Consolas"/>
+          <w:color w:val="222222"/>
+          <w:bdr w:val="none" w:sz="0" w:space="0" w:color="auto" w:frame="1"/>
+          <w:shd w:val="clear" w:color="auto" w:fill="EEEEEE"/>
+        </w:rPr>
+        <w:t>rfidreader.service</w:t>
+      </w:r>
+      <w:proofErr w:type="spellEnd"/>
+    </w:p>
+    <w:p/>
+    <w:p>
+      <w:r>
+        <w:t>The systems that are deployed have the following startup script</w:t>
+      </w:r>
+      <w:r>
+        <w:t xml:space="preserve"> “</w:t>
+      </w:r>
+      <w:proofErr w:type="spellStart"/>
+      <w:r>
+        <w:t>LoggerMain.service</w:t>
+      </w:r>
+      <w:proofErr w:type="spellEnd"/>
+      <w:r>
+        <w:t>”</w:t>
+      </w:r>
+      <w:r>
+        <w:t xml:space="preserve">, </w:t>
+      </w:r>
+      <w:r>
+        <w:t xml:space="preserve">which should be </w:t>
+      </w:r>
+      <w:r>
+        <w:t>located in /lib/system/</w:t>
+      </w:r>
+      <w:r>
+        <w:t>system/</w:t>
+      </w:r>
     </w:p>
     <w:p/>
     <w:p/>
@@ -3498,18 +4209,13 @@
       </w:r>
       <w:proofErr w:type="spellEnd"/>
       <w:r>
-        <w:t xml:space="preserve"> as extra </w:t>
-      </w:r>
-      <w:proofErr w:type="gramStart"/>
-      <w:r>
-        <w:t>storage</w:t>
-      </w:r>
-      <w:r>
-        <w:t>(</w:t>
-      </w:r>
-      <w:proofErr w:type="gramEnd"/>
-      <w:r>
-        <w:t>Angstrom)</w:t>
+        <w:t xml:space="preserve"> as extra storage</w:t>
+      </w:r>
+      <w:r>
+        <w:t xml:space="preserve"> </w:t>
+      </w:r>
+      <w:r>
+        <w:t>(Angstrom)</w:t>
       </w:r>
       <w:r>
         <w:t>:</w:t>
@@ -3678,6 +4384,7 @@
           <w:sz w:val="19"/>
           <w:szCs w:val="19"/>
         </w:rPr>
+        <w:lastRenderedPageBreak/>
         <w:t>Open uEnv.txt and fill it with the following 4 lines of code:</w:t>
       </w:r>
     </w:p>
@@ -4249,7 +4956,6 @@
           <w:sz w:val="16"/>
           <w:szCs w:val="16"/>
         </w:rPr>
-        <w:lastRenderedPageBreak/>
         <w:t>rootfs</w:t>
       </w:r>
       <w:proofErr w:type="spellEnd"/>
@@ -4992,7 +5698,16 @@
           <w:sz w:val="16"/>
           <w:szCs w:val="16"/>
         </w:rPr>
-        <w:t xml:space="preserve"> partition, then add a new partition starting from where the main Linux partition was and specifying its end point as being the end of the </w:t>
+        <w:t xml:space="preserve"> partition, then add a new partition starting from where the main Linux partition was </w:t>
+      </w:r>
+      <w:r>
+        <w:rPr>
+          <w:rFonts w:ascii="Calibri" w:eastAsiaTheme="minorHAnsi" w:hAnsi="Calibri"/>
+          <w:sz w:val="16"/>
+          <w:szCs w:val="16"/>
+        </w:rPr>
+        <w:lastRenderedPageBreak/>
+        <w:t xml:space="preserve">and specifying its end point as being the end of the </w:t>
       </w:r>
       <w:proofErr w:type="spellStart"/>
       <w:r>
@@ -5855,7 +6570,6 @@
           <w:szCs w:val="16"/>
           <w:bdr w:val="none" w:sz="0" w:space="0" w:color="auto" w:frame="1"/>
         </w:rPr>
-        <w:lastRenderedPageBreak/>
         <w:t xml:space="preserve"> Select (default p): </w:t>
       </w:r>
       <w:r>
@@ -6886,6 +7600,7 @@
           <w:szCs w:val="16"/>
           <w:bdr w:val="none" w:sz="0" w:space="0" w:color="auto" w:frame="1"/>
         </w:rPr>
+        <w:lastRenderedPageBreak/>
         <w:t>resize2fs /</w:t>
       </w:r>
       <w:proofErr w:type="spellStart"/>
@@ -8831,7 +9546,6 @@
         <w:pStyle w:val="Heading2"/>
       </w:pPr>
       <w:r>
-        <w:lastRenderedPageBreak/>
         <w:t>For setting up FTP Server (</w:t>
       </w:r>
       <w:proofErr w:type="spellStart"/>
@@ -10286,7 +11000,6 @@
           <w:sz w:val="18"/>
           <w:szCs w:val="18"/>
         </w:rPr>
-        <w:lastRenderedPageBreak/>
         <w:t>Note:</w:t>
       </w:r>
       <w:r>
@@ -10985,6 +11698,7 @@
           <w:sz w:val="18"/>
           <w:szCs w:val="18"/>
         </w:rPr>
+        <w:lastRenderedPageBreak/>
         <w:t xml:space="preserve">0 * * * * </w:t>
       </w:r>
       <w:proofErr w:type="spellStart"/>
@@ -11416,12 +12130,7 @@
       </w:r>
       <w:proofErr w:type="spellEnd"/>
       <w:r>
-        <w:t xml:space="preserve"> (to avoid memory b</w:t>
-      </w:r>
-      <w:bookmarkStart w:id="0" w:name="_GoBack"/>
-      <w:bookmarkEnd w:id="0"/>
-      <w:r>
-        <w:t>uildup)</w:t>
+        <w:t xml:space="preserve"> (to avoid memory buildup)</w:t>
       </w:r>
       <w:proofErr w:type="gramStart"/>
       <w:r>
@@ -11733,6 +12442,9 @@
       </w:r>
       <w:r>
         <w:br/>
+      </w:r>
+      <w:r>
+        <w:lastRenderedPageBreak/>
         <w:t>There’s also some work shown that the Debian package requires apt-get install watchdog and then adding /</w:t>
       </w:r>
       <w:proofErr w:type="spellStart"/>
@@ -11988,7 +12700,6 @@
     </w:p>
     <w:p>
       <w:r>
-        <w:lastRenderedPageBreak/>
         <w:t xml:space="preserve">843 – secure web UI Client </w:t>
       </w:r>
     </w:p>
@@ -12220,6 +12931,7 @@
           <w:rStyle w:val="Heading3Char"/>
           <w:b/>
         </w:rPr>
+        <w:lastRenderedPageBreak/>
         <w:t>MODIFY FTP</w:t>
       </w:r>
     </w:p>
@@ -12670,7 +13382,6 @@
     </w:p>
     <w:p>
       <w:r>
-        <w:lastRenderedPageBreak/>
         <w:t xml:space="preserve">Under LAN, change USB Device mode to USBNET, </w:t>
       </w:r>
       <w:r>
@@ -12796,6 +13507,7 @@
         <w:pStyle w:val="Heading2"/>
       </w:pPr>
       <w:r>
+        <w:lastRenderedPageBreak/>
         <w:t>Add remote desktop (probably overkill):</w:t>
       </w:r>
     </w:p>
@@ -13208,7 +13920,6 @@
         <w:rPr>
           <w:b/>
         </w:rPr>
-        <w:lastRenderedPageBreak/>
         <w:t xml:space="preserve">USB to </w:t>
       </w:r>
       <w:proofErr w:type="spellStart"/>
@@ -13499,6 +14210,7 @@
         <w:pStyle w:val="Heading2"/>
       </w:pPr>
       <w:r>
+        <w:lastRenderedPageBreak/>
         <w:t>Power Up Sequence:</w:t>
       </w:r>
     </w:p>
@@ -13587,7 +14299,6 @@
         <w:rPr>
           <w:noProof/>
         </w:rPr>
-        <w:lastRenderedPageBreak/>
         <w:drawing>
           <wp:inline distT="0" distB="0" distL="0" distR="0" wp14:anchorId="1720576F" wp14:editId="4EC6F12D">
             <wp:extent cx="2548128" cy="3767328"/>

</xml_diff>

<commit_message>
added some minor updates around changed username for BBB networking
</commit_message>
<xml_diff>
--- a/BeagleBoneBlack_Software_Development_Document.docx
+++ b/BeagleBoneBlack_Software_Development_Document.docx
@@ -3661,10 +3661,7 @@
       </w:r>
       <w:proofErr w:type="gramEnd"/>
     </w:p>
-    <w:p>
-      <w:bookmarkStart w:id="0" w:name="_GoBack"/>
-      <w:bookmarkEnd w:id="0"/>
-    </w:p>
+    <w:p/>
     <w:p>
       <w:pPr>
         <w:pStyle w:val="Heading2"/>
@@ -11236,7 +11233,16 @@
           <w:sz w:val="18"/>
           <w:szCs w:val="18"/>
         </w:rPr>
-        <w:t>frsa@app6</w:t>
+        <w:t>2445_CS</w:t>
+      </w:r>
+      <w:r>
+        <w:rPr>
+          <w:rFonts w:asciiTheme="minorHAnsi" w:hAnsiTheme="minorHAnsi" w:cs="Consolas"/>
+          <w:color w:val="111111"/>
+          <w:sz w:val="18"/>
+          <w:szCs w:val="18"/>
+        </w:rPr>
+        <w:t>@app6</w:t>
       </w:r>
       <w:r>
         <w:rPr>
@@ -11537,7 +11543,7 @@
           <w:sz w:val="18"/>
           <w:szCs w:val="18"/>
         </w:rPr>
-        <w:t>/root/</w:t>
+        <w:t>/</w:t>
       </w:r>
       <w:proofErr w:type="spellStart"/>
       <w:r>
@@ -11547,7 +11553,7 @@
           <w:sz w:val="18"/>
           <w:szCs w:val="18"/>
         </w:rPr>
-        <w:t>uSDcard</w:t>
+        <w:t>srv</w:t>
       </w:r>
       <w:proofErr w:type="spellEnd"/>
       <w:r>
@@ -11557,7 +11563,7 @@
           <w:sz w:val="18"/>
           <w:szCs w:val="18"/>
         </w:rPr>
-        <w:t>/data/</w:t>
+        <w:t>/field-research</w:t>
       </w:r>
       <w:r>
         <w:rPr>
@@ -11566,9 +11572,8 @@
           <w:sz w:val="18"/>
           <w:szCs w:val="18"/>
         </w:rPr>
-        <w:t xml:space="preserve"> frsa@app6.ecw.org:/home/</w:t>
-      </w:r>
-      <w:proofErr w:type="spellStart"/>
+        <w:t>/data/</w:t>
+      </w:r>
       <w:r>
         <w:rPr>
           <w:rFonts w:asciiTheme="minorHAnsi" w:hAnsiTheme="minorHAnsi" w:cs="Consolas"/>
@@ -11576,8 +11581,29 @@
           <w:sz w:val="18"/>
           <w:szCs w:val="18"/>
         </w:rPr>
+        <w:t xml:space="preserve"> 2445_CS</w:t>
+      </w:r>
+      <w:r>
+        <w:rPr>
+          <w:rFonts w:asciiTheme="minorHAnsi" w:hAnsiTheme="minorHAnsi" w:cs="Consolas"/>
+          <w:color w:val="111111"/>
+          <w:sz w:val="18"/>
+          <w:szCs w:val="18"/>
+        </w:rPr>
+        <w:t>@app6.ecw.org:/home/</w:t>
+      </w:r>
+      <w:bookmarkStart w:id="0" w:name="_GoBack"/>
+      <w:proofErr w:type="spellStart"/>
+      <w:r>
+        <w:rPr>
+          <w:rFonts w:asciiTheme="minorHAnsi" w:hAnsiTheme="minorHAnsi" w:cs="Consolas"/>
+          <w:color w:val="111111"/>
+          <w:sz w:val="18"/>
+          <w:szCs w:val="18"/>
+        </w:rPr>
         <w:t>frsa</w:t>
       </w:r>
+      <w:bookmarkEnd w:id="0"/>
       <w:proofErr w:type="spellEnd"/>
       <w:r>
         <w:rPr>
@@ -11747,10 +11773,7 @@
         <w:fldChar w:fldCharType="begin"/>
       </w:r>
       <w:r>
-        <w:instrText xml:space="preserve"> HYPERLINK "http://</w:instrText>
-      </w:r>
-      <w:r>
-        <w:instrText xml:space="preserve">www.thegeekstuff.com/2009/06/15-practical-crontab-examples/" </w:instrText>
+        <w:instrText xml:space="preserve"> HYPERLINK "http://www.thegeekstuff.com/2009/06/15-practical-crontab-examples/" </w:instrText>
       </w:r>
       <w:r>
         <w:fldChar w:fldCharType="separate"/>
@@ -12078,9 +12101,8 @@
           <w:sz w:val="18"/>
           <w:szCs w:val="18"/>
         </w:rPr>
-        <w:t>frsa@app6.ecw.org:/home/</w:t>
-      </w:r>
-      <w:proofErr w:type="spellStart"/>
+        <w:t>2445_CS</w:t>
+      </w:r>
       <w:r>
         <w:rPr>
           <w:rFonts w:asciiTheme="minorHAnsi" w:hAnsiTheme="minorHAnsi" w:cs="Consolas"/>
@@ -12088,9 +12110,9 @@
           <w:sz w:val="18"/>
           <w:szCs w:val="18"/>
         </w:rPr>
-        <w:t>frsa</w:t>
-      </w:r>
-      <w:proofErr w:type="spellEnd"/>
+        <w:t>@app6.ecw.org:/home/</w:t>
+      </w:r>
+      <w:proofErr w:type="spellStart"/>
       <w:r>
         <w:rPr>
           <w:rFonts w:asciiTheme="minorHAnsi" w:hAnsiTheme="minorHAnsi" w:cs="Consolas"/>
@@ -12098,8 +12120,9 @@
           <w:sz w:val="18"/>
           <w:szCs w:val="18"/>
         </w:rPr>
-        <w:t>/Data/2445_CS/3514BBBK0822</w:t>
-      </w:r>
+        <w:t>frsa</w:t>
+      </w:r>
+      <w:proofErr w:type="spellEnd"/>
       <w:r>
         <w:rPr>
           <w:rFonts w:asciiTheme="minorHAnsi" w:hAnsiTheme="minorHAnsi" w:cs="Consolas"/>
@@ -12107,7 +12130,7 @@
           <w:sz w:val="18"/>
           <w:szCs w:val="18"/>
         </w:rPr>
-        <w:br/>
+        <w:t>/Data/2445_CS/3514BBBK0822</w:t>
       </w:r>
       <w:r>
         <w:rPr>
@@ -12116,9 +12139,8 @@
           <w:sz w:val="18"/>
           <w:szCs w:val="18"/>
         </w:rPr>
-        <w:t xml:space="preserve">0 * * * * </w:t>
-      </w:r>
-      <w:proofErr w:type="spellStart"/>
+        <w:br/>
+      </w:r>
       <w:r>
         <w:rPr>
           <w:rFonts w:asciiTheme="minorHAnsi" w:hAnsiTheme="minorHAnsi" w:cs="Consolas"/>
@@ -12126,9 +12148,9 @@
           <w:sz w:val="18"/>
           <w:szCs w:val="18"/>
         </w:rPr>
-        <w:t>rsync</w:t>
-      </w:r>
-      <w:proofErr w:type="spellEnd"/>
+        <w:t xml:space="preserve">0 * * * * </w:t>
+      </w:r>
+      <w:proofErr w:type="spellStart"/>
       <w:r>
         <w:rPr>
           <w:rFonts w:asciiTheme="minorHAnsi" w:hAnsiTheme="minorHAnsi" w:cs="Consolas"/>
@@ -12136,9 +12158,9 @@
           <w:sz w:val="18"/>
           <w:szCs w:val="18"/>
         </w:rPr>
-        <w:t xml:space="preserve"> -</w:t>
-      </w:r>
-      <w:proofErr w:type="spellStart"/>
+        <w:t>rsync</w:t>
+      </w:r>
+      <w:proofErr w:type="spellEnd"/>
       <w:r>
         <w:rPr>
           <w:rFonts w:asciiTheme="minorHAnsi" w:hAnsiTheme="minorHAnsi" w:cs="Consolas"/>
@@ -12146,9 +12168,9 @@
           <w:sz w:val="18"/>
           <w:szCs w:val="18"/>
         </w:rPr>
-        <w:t>avz</w:t>
-      </w:r>
-      <w:proofErr w:type="spellEnd"/>
+        <w:t xml:space="preserve"> -</w:t>
+      </w:r>
+      <w:proofErr w:type="spellStart"/>
       <w:r>
         <w:rPr>
           <w:rFonts w:asciiTheme="minorHAnsi" w:hAnsiTheme="minorHAnsi" w:cs="Consolas"/>
@@ -12156,9 +12178,9 @@
           <w:sz w:val="18"/>
           <w:szCs w:val="18"/>
         </w:rPr>
-        <w:t xml:space="preserve"> -e </w:t>
-      </w:r>
-      <w:proofErr w:type="spellStart"/>
+        <w:t>avz</w:t>
+      </w:r>
+      <w:proofErr w:type="spellEnd"/>
       <w:r>
         <w:rPr>
           <w:rFonts w:asciiTheme="minorHAnsi" w:hAnsiTheme="minorHAnsi" w:cs="Consolas"/>
@@ -12166,9 +12188,9 @@
           <w:sz w:val="18"/>
           <w:szCs w:val="18"/>
         </w:rPr>
-        <w:t>ssh</w:t>
-      </w:r>
-      <w:proofErr w:type="spellEnd"/>
+        <w:t xml:space="preserve"> -e </w:t>
+      </w:r>
+      <w:proofErr w:type="spellStart"/>
       <w:r>
         <w:rPr>
           <w:rFonts w:asciiTheme="minorHAnsi" w:hAnsiTheme="minorHAnsi" w:cs="Consolas"/>
@@ -12176,9 +12198,9 @@
           <w:sz w:val="18"/>
           <w:szCs w:val="18"/>
         </w:rPr>
-        <w:t xml:space="preserve"> /home/</w:t>
-      </w:r>
-      <w:proofErr w:type="spellStart"/>
+        <w:t>ssh</w:t>
+      </w:r>
+      <w:proofErr w:type="spellEnd"/>
       <w:r>
         <w:rPr>
           <w:rFonts w:asciiTheme="minorHAnsi" w:hAnsiTheme="minorHAnsi" w:cs="Consolas"/>
@@ -12186,9 +12208,9 @@
           <w:sz w:val="18"/>
           <w:szCs w:val="18"/>
         </w:rPr>
-        <w:t>python_queries</w:t>
-      </w:r>
-      <w:proofErr w:type="spellEnd"/>
+        <w:t xml:space="preserve"> /home/</w:t>
+      </w:r>
+      <w:proofErr w:type="spellStart"/>
       <w:r>
         <w:rPr>
           <w:rFonts w:asciiTheme="minorHAnsi" w:hAnsiTheme="minorHAnsi" w:cs="Consolas"/>
@@ -12196,8 +12218,9 @@
           <w:sz w:val="18"/>
           <w:szCs w:val="18"/>
         </w:rPr>
-        <w:t>/</w:t>
-      </w:r>
+        <w:t>python_queries</w:t>
+      </w:r>
+      <w:proofErr w:type="spellEnd"/>
       <w:r>
         <w:rPr>
           <w:rFonts w:asciiTheme="minorHAnsi" w:hAnsiTheme="minorHAnsi" w:cs="Consolas"/>
@@ -12205,7 +12228,7 @@
           <w:sz w:val="18"/>
           <w:szCs w:val="18"/>
         </w:rPr>
-        <w:t xml:space="preserve"> frsa@secure.ecw.o</w:t>
+        <w:t>/</w:t>
       </w:r>
       <w:r>
         <w:rPr>
@@ -12214,9 +12237,8 @@
           <w:sz w:val="18"/>
           <w:szCs w:val="18"/>
         </w:rPr>
-        <w:t>rg:/home/</w:t>
-      </w:r>
-      <w:proofErr w:type="spellStart"/>
+        <w:t xml:space="preserve"> 2445_CS</w:t>
+      </w:r>
       <w:r>
         <w:rPr>
           <w:rFonts w:asciiTheme="minorHAnsi" w:hAnsiTheme="minorHAnsi" w:cs="Consolas"/>
@@ -12224,9 +12246,8 @@
           <w:sz w:val="18"/>
           <w:szCs w:val="18"/>
         </w:rPr>
-        <w:t>frsa</w:t>
-      </w:r>
-      <w:proofErr w:type="spellEnd"/>
+        <w:t>@secure.ecw.o</w:t>
+      </w:r>
       <w:r>
         <w:rPr>
           <w:rFonts w:asciiTheme="minorHAnsi" w:hAnsiTheme="minorHAnsi" w:cs="Consolas"/>
@@ -12234,7 +12255,7 @@
           <w:sz w:val="18"/>
           <w:szCs w:val="18"/>
         </w:rPr>
-        <w:t>/</w:t>
+        <w:t>rg:/home/</w:t>
       </w:r>
       <w:proofErr w:type="spellStart"/>
       <w:r>
@@ -12244,7 +12265,7 @@
           <w:sz w:val="18"/>
           <w:szCs w:val="18"/>
         </w:rPr>
-        <w:t>learle</w:t>
+        <w:t>frsa</w:t>
       </w:r>
       <w:proofErr w:type="spellEnd"/>
       <w:r>
@@ -15937,30 +15958,30 @@
         <w:rPr>
           <w:b/>
         </w:rPr>
+        <w:t>MicroSD</w:t>
+      </w:r>
+      <w:proofErr w:type="spellEnd"/>
+      <w:r>
+        <w:rPr>
+          <w:b/>
+        </w:rPr>
+        <w:t xml:space="preserve"> card:</w:t>
+      </w:r>
+      <w:r>
+        <w:t xml:space="preserve"> Speed Grade 4, </w:t>
+      </w:r>
+      <w:proofErr w:type="gramStart"/>
+      <w:r>
+        <w:t>8Gb</w:t>
+      </w:r>
+      <w:proofErr w:type="gramEnd"/>
+    </w:p>
+    <w:p>
+      <w:r>
+        <w:rPr>
+          <w:b/>
+        </w:rPr>
         <w:lastRenderedPageBreak/>
-        <w:t>MicroSD</w:t>
-      </w:r>
-      <w:proofErr w:type="spellEnd"/>
-      <w:r>
-        <w:rPr>
-          <w:b/>
-        </w:rPr>
-        <w:t xml:space="preserve"> card:</w:t>
-      </w:r>
-      <w:r>
-        <w:t xml:space="preserve"> Speed Grade 4, </w:t>
-      </w:r>
-      <w:proofErr w:type="gramStart"/>
-      <w:r>
-        <w:t>8Gb</w:t>
-      </w:r>
-      <w:proofErr w:type="gramEnd"/>
-    </w:p>
-    <w:p>
-      <w:r>
-        <w:rPr>
-          <w:b/>
-        </w:rPr>
         <w:t>Board Module:</w:t>
       </w:r>
       <w:r>
@@ -22218,7 +22239,6 @@
         <w:rPr>
           <w:color w:val="000000"/>
         </w:rPr>
-        <w:lastRenderedPageBreak/>
         <w:t>#reboot to take effect</w:t>
       </w:r>
     </w:p>
@@ -22243,6 +22263,7 @@
         <w:rPr>
           <w:color w:val="000000"/>
         </w:rPr>
+        <w:lastRenderedPageBreak/>
         <w:t>shutdown</w:t>
       </w:r>
       <w:proofErr w:type="gramEnd"/>
@@ -22485,7 +22506,6 @@
     <w:p/>
     <w:p>
       <w:r>
-        <w:lastRenderedPageBreak/>
         <w:t>It would have to draw very little power.</w:t>
       </w:r>
     </w:p>

</xml_diff>

<commit_message>
Found typo in Info.csv output.  Fixed.
</commit_message>
<xml_diff>
--- a/BeagleBoneBlack_Software_Development_Document.docx
+++ b/BeagleBoneBlack_Software_Development_Document.docx
@@ -11592,7 +11592,6 @@
         </w:rPr>
         <w:t>@app6.ecw.org:/home/</w:t>
       </w:r>
-      <w:bookmarkStart w:id="0" w:name="_GoBack"/>
       <w:proofErr w:type="spellStart"/>
       <w:r>
         <w:rPr>
@@ -11603,7 +11602,6 @@
         </w:rPr>
         <w:t>frsa</w:t>
       </w:r>
-      <w:bookmarkEnd w:id="0"/>
       <w:proofErr w:type="spellEnd"/>
       <w:r>
         <w:rPr>
@@ -14420,7 +14418,7 @@
           <w:rStyle w:val="Heading2Char"/>
         </w:rPr>
       </w:pPr>
-      <w:bookmarkStart w:id="1" w:name="_Ref403552852"/>
+      <w:bookmarkStart w:id="0" w:name="_Ref403552852"/>
       <w:r>
         <w:rPr>
           <w:rStyle w:val="Heading1Char"/>
@@ -14441,7 +14439,7 @@
         </w:rPr>
         <w:t xml:space="preserve"> Black</w:t>
       </w:r>
-      <w:bookmarkEnd w:id="1"/>
+      <w:bookmarkEnd w:id="0"/>
       <w:r>
         <w:rPr>
           <w:rStyle w:val="Heading1Char"/>
@@ -18209,7 +18207,7 @@
       <w:pPr>
         <w:pStyle w:val="Heading2"/>
       </w:pPr>
-      <w:bookmarkStart w:id="2" w:name="_Ref396403259"/>
+      <w:bookmarkStart w:id="1" w:name="_Ref396403259"/>
       <w:proofErr w:type="spellStart"/>
       <w:r>
         <w:t>Circuitco</w:t>
@@ -18218,7 +18216,7 @@
       <w:r>
         <w:t xml:space="preserve"> RTC Cape, Revision A1</w:t>
       </w:r>
-      <w:bookmarkEnd w:id="2"/>
+      <w:bookmarkEnd w:id="1"/>
     </w:p>
     <w:p>
       <w:r>
@@ -22239,6 +22237,7 @@
         <w:rPr>
           <w:color w:val="000000"/>
         </w:rPr>
+        <w:lastRenderedPageBreak/>
         <w:t>#reboot to take effect</w:t>
       </w:r>
     </w:p>
@@ -22263,7 +22262,6 @@
         <w:rPr>
           <w:color w:val="000000"/>
         </w:rPr>
-        <w:lastRenderedPageBreak/>
         <w:t>shutdown</w:t>
       </w:r>
       <w:proofErr w:type="gramEnd"/>
@@ -22506,6 +22504,7 @@
     <w:p/>
     <w:p>
       <w:r>
+        <w:lastRenderedPageBreak/>
         <w:t>It would have to draw very little power.</w:t>
       </w:r>
     </w:p>
@@ -24426,6 +24425,652 @@
     <w:p/>
     <w:p>
       <w:pPr>
+        <w:pStyle w:val="NormalWeb"/>
+        <w:shd w:val="clear" w:color="auto" w:fill="FFFFFF"/>
+        <w:spacing w:before="0" w:beforeAutospacing="0" w:after="0" w:afterAutospacing="0"/>
+      </w:pPr>
+      <w:r>
+        <w:lastRenderedPageBreak/>
+        <w:t xml:space="preserve">Disable HDMI permanently:  </w:t>
+      </w:r>
+    </w:p>
+    <w:p>
+      <w:pPr>
+        <w:pStyle w:val="NormalWeb"/>
+        <w:shd w:val="clear" w:color="auto" w:fill="FFFFFF"/>
+        <w:spacing w:before="0" w:beforeAutospacing="0" w:after="0" w:afterAutospacing="0"/>
+        <w:rPr>
+          <w:rFonts w:ascii="Helvetica" w:hAnsi="Helvetica" w:cs="Helvetica"/>
+          <w:color w:val="222222"/>
+          <w:sz w:val="23"/>
+          <w:szCs w:val="23"/>
+        </w:rPr>
+      </w:pPr>
+      <w:r>
+        <w:t>“</w:t>
+      </w:r>
+      <w:r>
+        <w:rPr>
+          <w:rFonts w:ascii="Helvetica" w:hAnsi="Helvetica" w:cs="Helvetica"/>
+          <w:color w:val="222222"/>
+          <w:sz w:val="23"/>
+          <w:szCs w:val="23"/>
+        </w:rPr>
+        <w:t xml:space="preserve">I had the same problem. The best explanation </w:t>
+      </w:r>
+      <w:proofErr w:type="spellStart"/>
+      <w:r>
+        <w:rPr>
+          <w:rFonts w:ascii="Helvetica" w:hAnsi="Helvetica" w:cs="Helvetica"/>
+          <w:color w:val="222222"/>
+          <w:sz w:val="23"/>
+          <w:szCs w:val="23"/>
+        </w:rPr>
+        <w:t>i've</w:t>
+      </w:r>
+      <w:proofErr w:type="spellEnd"/>
+      <w:r>
+        <w:rPr>
+          <w:rFonts w:ascii="Helvetica" w:hAnsi="Helvetica" w:cs="Helvetica"/>
+          <w:color w:val="222222"/>
+          <w:sz w:val="23"/>
+          <w:szCs w:val="23"/>
+        </w:rPr>
+        <w:t xml:space="preserve"> found so far is</w:t>
+      </w:r>
+      <w:r>
+        <w:rPr>
+          <w:rStyle w:val="apple-converted-space"/>
+          <w:rFonts w:ascii="Helvetica" w:hAnsi="Helvetica" w:cs="Helvetica"/>
+          <w:color w:val="222222"/>
+          <w:sz w:val="23"/>
+          <w:szCs w:val="23"/>
+        </w:rPr>
+        <w:t> </w:t>
+      </w:r>
+      <w:hyperlink r:id="rId87" w:history="1">
+        <w:r>
+          <w:rPr>
+            <w:rStyle w:val="Hyperlink"/>
+            <w:rFonts w:ascii="Helvetica" w:eastAsiaTheme="majorEastAsia" w:hAnsi="Helvetica" w:cs="Helvetica"/>
+            <w:color w:val="0C65A5"/>
+            <w:sz w:val="23"/>
+            <w:szCs w:val="23"/>
+            <w:bdr w:val="none" w:sz="0" w:space="0" w:color="auto" w:frame="1"/>
+          </w:rPr>
+          <w:t xml:space="preserve">this one from </w:t>
+        </w:r>
+        <w:proofErr w:type="spellStart"/>
+        <w:r>
+          <w:rPr>
+            <w:rStyle w:val="Hyperlink"/>
+            <w:rFonts w:ascii="Helvetica" w:eastAsiaTheme="majorEastAsia" w:hAnsi="Helvetica" w:cs="Helvetica"/>
+            <w:color w:val="0C65A5"/>
+            <w:sz w:val="23"/>
+            <w:szCs w:val="23"/>
+            <w:bdr w:val="none" w:sz="0" w:space="0" w:color="auto" w:frame="1"/>
+          </w:rPr>
+          <w:t>Adafruit</w:t>
+        </w:r>
+        <w:proofErr w:type="spellEnd"/>
+      </w:hyperlink>
+    </w:p>
+    <w:p>
+      <w:pPr>
+        <w:pStyle w:val="NormalWeb"/>
+        <w:shd w:val="clear" w:color="auto" w:fill="FFFFFF"/>
+        <w:spacing w:before="0" w:beforeAutospacing="0" w:after="240" w:afterAutospacing="0"/>
+        <w:rPr>
+          <w:rFonts w:ascii="Helvetica" w:hAnsi="Helvetica" w:cs="Helvetica"/>
+          <w:color w:val="222222"/>
+          <w:sz w:val="23"/>
+          <w:szCs w:val="23"/>
+        </w:rPr>
+      </w:pPr>
+      <w:r>
+        <w:rPr>
+          <w:rFonts w:ascii="Helvetica" w:hAnsi="Helvetica" w:cs="Helvetica"/>
+          <w:color w:val="222222"/>
+          <w:sz w:val="23"/>
+          <w:szCs w:val="23"/>
+        </w:rPr>
+        <w:t xml:space="preserve">The main idea is that the </w:t>
+      </w:r>
+      <w:proofErr w:type="spellStart"/>
+      <w:r>
+        <w:rPr>
+          <w:rFonts w:ascii="Helvetica" w:hAnsi="Helvetica" w:cs="Helvetica"/>
+          <w:color w:val="222222"/>
+          <w:sz w:val="23"/>
+          <w:szCs w:val="23"/>
+        </w:rPr>
+        <w:t>Wifi</w:t>
+      </w:r>
+      <w:proofErr w:type="spellEnd"/>
+      <w:r>
+        <w:rPr>
+          <w:rFonts w:ascii="Helvetica" w:hAnsi="Helvetica" w:cs="Helvetica"/>
+          <w:color w:val="222222"/>
+          <w:sz w:val="23"/>
+          <w:szCs w:val="23"/>
+        </w:rPr>
+        <w:t xml:space="preserve"> dongle is destructed by the HDMI </w:t>
+      </w:r>
+      <w:proofErr w:type="gramStart"/>
+      <w:r>
+        <w:rPr>
+          <w:rFonts w:ascii="Helvetica" w:hAnsi="Helvetica" w:cs="Helvetica"/>
+          <w:color w:val="222222"/>
+          <w:sz w:val="23"/>
+          <w:szCs w:val="23"/>
+        </w:rPr>
+        <w:t>adapter, that</w:t>
+      </w:r>
+      <w:proofErr w:type="gramEnd"/>
+      <w:r>
+        <w:rPr>
+          <w:rFonts w:ascii="Helvetica" w:hAnsi="Helvetica" w:cs="Helvetica"/>
+          <w:color w:val="222222"/>
+          <w:sz w:val="23"/>
+          <w:szCs w:val="23"/>
+        </w:rPr>
+        <w:t xml:space="preserve"> is situated just under the USB slot. You have two workarounds in this case:</w:t>
+      </w:r>
+    </w:p>
+    <w:p>
+      <w:pPr>
+        <w:numPr>
+          <w:ilvl w:val="0"/>
+          <w:numId w:val="35"/>
+        </w:numPr>
+        <w:shd w:val="clear" w:color="auto" w:fill="FFFFFF"/>
+        <w:spacing w:after="120"/>
+        <w:ind w:left="450"/>
+        <w:rPr>
+          <w:rFonts w:ascii="Helvetica" w:hAnsi="Helvetica" w:cs="Helvetica"/>
+          <w:color w:val="222222"/>
+          <w:sz w:val="23"/>
+          <w:szCs w:val="23"/>
+        </w:rPr>
+      </w:pPr>
+      <w:r>
+        <w:rPr>
+          <w:rFonts w:ascii="Helvetica" w:hAnsi="Helvetica" w:cs="Helvetica"/>
+          <w:color w:val="222222"/>
+          <w:sz w:val="23"/>
+          <w:szCs w:val="23"/>
+        </w:rPr>
+        <w:t xml:space="preserve">Put the </w:t>
+      </w:r>
+      <w:proofErr w:type="spellStart"/>
+      <w:r>
+        <w:rPr>
+          <w:rFonts w:ascii="Helvetica" w:hAnsi="Helvetica" w:cs="Helvetica"/>
+          <w:color w:val="222222"/>
+          <w:sz w:val="23"/>
+          <w:szCs w:val="23"/>
+        </w:rPr>
+        <w:t>Wifi</w:t>
+      </w:r>
+      <w:proofErr w:type="spellEnd"/>
+      <w:r>
+        <w:rPr>
+          <w:rFonts w:ascii="Helvetica" w:hAnsi="Helvetica" w:cs="Helvetica"/>
+          <w:color w:val="222222"/>
+          <w:sz w:val="23"/>
+          <w:szCs w:val="23"/>
+        </w:rPr>
+        <w:t>-dongle as far as possible from the USB-slot by means of a cable</w:t>
+      </w:r>
+    </w:p>
+    <w:p>
+      <w:pPr>
+        <w:numPr>
+          <w:ilvl w:val="0"/>
+          <w:numId w:val="35"/>
+        </w:numPr>
+        <w:shd w:val="clear" w:color="auto" w:fill="FFFFFF"/>
+        <w:spacing w:after="120"/>
+        <w:ind w:left="450"/>
+        <w:rPr>
+          <w:rFonts w:ascii="Helvetica" w:hAnsi="Helvetica" w:cs="Helvetica"/>
+          <w:color w:val="222222"/>
+          <w:sz w:val="23"/>
+          <w:szCs w:val="23"/>
+        </w:rPr>
+      </w:pPr>
+      <w:r>
+        <w:rPr>
+          <w:rFonts w:ascii="Helvetica" w:hAnsi="Helvetica" w:cs="Helvetica"/>
+          <w:color w:val="222222"/>
+          <w:sz w:val="23"/>
+          <w:szCs w:val="23"/>
+        </w:rPr>
+        <w:t>Disable the HDMI interface if you don't really need it!</w:t>
+      </w:r>
+    </w:p>
+    <w:p>
+      <w:pPr>
+        <w:pStyle w:val="NormalWeb"/>
+        <w:shd w:val="clear" w:color="auto" w:fill="FFFFFF"/>
+        <w:spacing w:before="0" w:beforeAutospacing="0" w:after="240" w:afterAutospacing="0"/>
+        <w:rPr>
+          <w:rFonts w:ascii="Helvetica" w:hAnsi="Helvetica" w:cs="Helvetica"/>
+          <w:color w:val="222222"/>
+          <w:sz w:val="23"/>
+          <w:szCs w:val="23"/>
+        </w:rPr>
+      </w:pPr>
+      <w:r>
+        <w:rPr>
+          <w:rFonts w:ascii="Helvetica" w:hAnsi="Helvetica" w:cs="Helvetica"/>
+          <w:color w:val="222222"/>
+          <w:sz w:val="23"/>
+          <w:szCs w:val="23"/>
+        </w:rPr>
+        <w:t>Only the second option helped me.</w:t>
+      </w:r>
+      <w:r>
+        <w:rPr>
+          <w:rFonts w:ascii="Helvetica" w:hAnsi="Helvetica" w:cs="Helvetica"/>
+          <w:color w:val="222222"/>
+          <w:sz w:val="23"/>
+          <w:szCs w:val="23"/>
+        </w:rPr>
+        <w:t>”</w:t>
+      </w:r>
+    </w:p>
+    <w:p>
+      <w:pPr>
+        <w:pStyle w:val="NormalWeb"/>
+        <w:shd w:val="clear" w:color="auto" w:fill="FFFFFF"/>
+        <w:spacing w:before="0" w:beforeAutospacing="0" w:after="240" w:afterAutospacing="0"/>
+        <w:rPr>
+          <w:rFonts w:ascii="Helvetica" w:hAnsi="Helvetica" w:cs="Helvetica"/>
+          <w:color w:val="222222"/>
+          <w:sz w:val="23"/>
+          <w:szCs w:val="23"/>
+        </w:rPr>
+      </w:pPr>
+      <w:r>
+        <w:rPr>
+          <w:rFonts w:ascii="Helvetica" w:hAnsi="Helvetica" w:cs="Helvetica"/>
+          <w:color w:val="222222"/>
+          <w:sz w:val="23"/>
+          <w:szCs w:val="23"/>
+        </w:rPr>
+        <w:t>Here are the steps:</w:t>
+      </w:r>
+    </w:p>
+    <w:p>
+      <w:pPr>
+        <w:pStyle w:val="HTMLPreformatted"/>
+        <w:shd w:val="clear" w:color="auto" w:fill="EEEEEE"/>
+        <w:rPr>
+          <w:rStyle w:val="HTMLCode"/>
+          <w:rFonts w:ascii="Consolas" w:hAnsi="Consolas" w:cs="Consolas"/>
+          <w:color w:val="222222"/>
+          <w:bdr w:val="none" w:sz="0" w:space="0" w:color="auto" w:frame="1"/>
+          <w:shd w:val="clear" w:color="auto" w:fill="EEEEEE"/>
+        </w:rPr>
+      </w:pPr>
+      <w:r>
+        <w:rPr>
+          <w:rStyle w:val="HTMLCode"/>
+          <w:rFonts w:ascii="Consolas" w:hAnsi="Consolas" w:cs="Consolas"/>
+          <w:color w:val="222222"/>
+          <w:bdr w:val="none" w:sz="0" w:space="0" w:color="auto" w:frame="1"/>
+          <w:shd w:val="clear" w:color="auto" w:fill="EEEEEE"/>
+        </w:rPr>
+        <w:t xml:space="preserve">&gt; </w:t>
+      </w:r>
+      <w:proofErr w:type="spellStart"/>
+      <w:proofErr w:type="gramStart"/>
+      <w:r>
+        <w:rPr>
+          <w:rStyle w:val="HTMLCode"/>
+          <w:rFonts w:ascii="Consolas" w:hAnsi="Consolas" w:cs="Consolas"/>
+          <w:color w:val="222222"/>
+          <w:bdr w:val="none" w:sz="0" w:space="0" w:color="auto" w:frame="1"/>
+          <w:shd w:val="clear" w:color="auto" w:fill="EEEEEE"/>
+        </w:rPr>
+        <w:t>mkdir</w:t>
+      </w:r>
+      <w:proofErr w:type="spellEnd"/>
+      <w:proofErr w:type="gramEnd"/>
+      <w:r>
+        <w:rPr>
+          <w:rStyle w:val="HTMLCode"/>
+          <w:rFonts w:ascii="Consolas" w:hAnsi="Consolas" w:cs="Consolas"/>
+          <w:color w:val="222222"/>
+          <w:bdr w:val="none" w:sz="0" w:space="0" w:color="auto" w:frame="1"/>
+          <w:shd w:val="clear" w:color="auto" w:fill="EEEEEE"/>
+        </w:rPr>
+        <w:t xml:space="preserve"> /</w:t>
+      </w:r>
+      <w:proofErr w:type="spellStart"/>
+      <w:r>
+        <w:rPr>
+          <w:rStyle w:val="HTMLCode"/>
+          <w:rFonts w:ascii="Consolas" w:hAnsi="Consolas" w:cs="Consolas"/>
+          <w:color w:val="222222"/>
+          <w:bdr w:val="none" w:sz="0" w:space="0" w:color="auto" w:frame="1"/>
+          <w:shd w:val="clear" w:color="auto" w:fill="EEEEEE"/>
+        </w:rPr>
+        <w:t>mnt</w:t>
+      </w:r>
+      <w:proofErr w:type="spellEnd"/>
+      <w:r>
+        <w:rPr>
+          <w:rStyle w:val="HTMLCode"/>
+          <w:rFonts w:ascii="Consolas" w:hAnsi="Consolas" w:cs="Consolas"/>
+          <w:color w:val="222222"/>
+          <w:bdr w:val="none" w:sz="0" w:space="0" w:color="auto" w:frame="1"/>
+          <w:shd w:val="clear" w:color="auto" w:fill="EEEEEE"/>
+        </w:rPr>
+        <w:t>/boot</w:t>
+      </w:r>
+    </w:p>
+    <w:p>
+      <w:pPr>
+        <w:pStyle w:val="HTMLPreformatted"/>
+        <w:shd w:val="clear" w:color="auto" w:fill="EEEEEE"/>
+        <w:rPr>
+          <w:rStyle w:val="HTMLCode"/>
+          <w:rFonts w:ascii="Consolas" w:hAnsi="Consolas" w:cs="Consolas"/>
+          <w:color w:val="222222"/>
+          <w:bdr w:val="none" w:sz="0" w:space="0" w:color="auto" w:frame="1"/>
+          <w:shd w:val="clear" w:color="auto" w:fill="EEEEEE"/>
+        </w:rPr>
+      </w:pPr>
+      <w:r>
+        <w:rPr>
+          <w:rStyle w:val="HTMLCode"/>
+          <w:rFonts w:ascii="Consolas" w:hAnsi="Consolas" w:cs="Consolas"/>
+          <w:color w:val="222222"/>
+          <w:bdr w:val="none" w:sz="0" w:space="0" w:color="auto" w:frame="1"/>
+          <w:shd w:val="clear" w:color="auto" w:fill="EEEEEE"/>
+        </w:rPr>
+        <w:t>&gt; mount /</w:t>
+      </w:r>
+      <w:proofErr w:type="spellStart"/>
+      <w:r>
+        <w:rPr>
+          <w:rStyle w:val="HTMLCode"/>
+          <w:rFonts w:ascii="Consolas" w:hAnsi="Consolas" w:cs="Consolas"/>
+          <w:color w:val="222222"/>
+          <w:bdr w:val="none" w:sz="0" w:space="0" w:color="auto" w:frame="1"/>
+          <w:shd w:val="clear" w:color="auto" w:fill="EEEEEE"/>
+        </w:rPr>
+        <w:t>dev</w:t>
+      </w:r>
+      <w:proofErr w:type="spellEnd"/>
+      <w:r>
+        <w:rPr>
+          <w:rStyle w:val="HTMLCode"/>
+          <w:rFonts w:ascii="Consolas" w:hAnsi="Consolas" w:cs="Consolas"/>
+          <w:color w:val="222222"/>
+          <w:bdr w:val="none" w:sz="0" w:space="0" w:color="auto" w:frame="1"/>
+          <w:shd w:val="clear" w:color="auto" w:fill="EEEEEE"/>
+        </w:rPr>
+        <w:t>/mmcblk0p1 /</w:t>
+      </w:r>
+      <w:proofErr w:type="spellStart"/>
+      <w:r>
+        <w:rPr>
+          <w:rStyle w:val="HTMLCode"/>
+          <w:rFonts w:ascii="Consolas" w:hAnsi="Consolas" w:cs="Consolas"/>
+          <w:color w:val="222222"/>
+          <w:bdr w:val="none" w:sz="0" w:space="0" w:color="auto" w:frame="1"/>
+          <w:shd w:val="clear" w:color="auto" w:fill="EEEEEE"/>
+        </w:rPr>
+        <w:t>mnt</w:t>
+      </w:r>
+      <w:proofErr w:type="spellEnd"/>
+      <w:r>
+        <w:rPr>
+          <w:rStyle w:val="HTMLCode"/>
+          <w:rFonts w:ascii="Consolas" w:hAnsi="Consolas" w:cs="Consolas"/>
+          <w:color w:val="222222"/>
+          <w:bdr w:val="none" w:sz="0" w:space="0" w:color="auto" w:frame="1"/>
+          <w:shd w:val="clear" w:color="auto" w:fill="EEEEEE"/>
+        </w:rPr>
+        <w:t>/boot</w:t>
+      </w:r>
+    </w:p>
+    <w:p>
+      <w:pPr>
+        <w:pStyle w:val="HTMLPreformatted"/>
+        <w:shd w:val="clear" w:color="auto" w:fill="EEEEEE"/>
+        <w:rPr>
+          <w:rStyle w:val="HTMLCode"/>
+          <w:rFonts w:ascii="Consolas" w:hAnsi="Consolas" w:cs="Consolas"/>
+          <w:color w:val="222222"/>
+          <w:bdr w:val="none" w:sz="0" w:space="0" w:color="auto" w:frame="1"/>
+          <w:shd w:val="clear" w:color="auto" w:fill="EEEEEE"/>
+        </w:rPr>
+      </w:pPr>
+      <w:r>
+        <w:rPr>
+          <w:rStyle w:val="HTMLCode"/>
+          <w:rFonts w:ascii="Consolas" w:hAnsi="Consolas" w:cs="Consolas"/>
+          <w:color w:val="222222"/>
+          <w:bdr w:val="none" w:sz="0" w:space="0" w:color="auto" w:frame="1"/>
+          <w:shd w:val="clear" w:color="auto" w:fill="EEEEEE"/>
+        </w:rPr>
+        <w:t xml:space="preserve">&gt; </w:t>
+      </w:r>
+      <w:proofErr w:type="spellStart"/>
+      <w:proofErr w:type="gramStart"/>
+      <w:r>
+        <w:rPr>
+          <w:rStyle w:val="HTMLCode"/>
+          <w:rFonts w:ascii="Consolas" w:hAnsi="Consolas" w:cs="Consolas"/>
+          <w:color w:val="222222"/>
+          <w:bdr w:val="none" w:sz="0" w:space="0" w:color="auto" w:frame="1"/>
+          <w:shd w:val="clear" w:color="auto" w:fill="EEEEEE"/>
+        </w:rPr>
+        <w:t>nano</w:t>
+      </w:r>
+      <w:proofErr w:type="spellEnd"/>
+      <w:proofErr w:type="gramEnd"/>
+      <w:r>
+        <w:rPr>
+          <w:rStyle w:val="HTMLCode"/>
+          <w:rFonts w:ascii="Consolas" w:hAnsi="Consolas" w:cs="Consolas"/>
+          <w:color w:val="222222"/>
+          <w:bdr w:val="none" w:sz="0" w:space="0" w:color="auto" w:frame="1"/>
+          <w:shd w:val="clear" w:color="auto" w:fill="EEEEEE"/>
+        </w:rPr>
+        <w:t xml:space="preserve"> /</w:t>
+      </w:r>
+      <w:proofErr w:type="spellStart"/>
+      <w:r>
+        <w:rPr>
+          <w:rStyle w:val="HTMLCode"/>
+          <w:rFonts w:ascii="Consolas" w:hAnsi="Consolas" w:cs="Consolas"/>
+          <w:color w:val="222222"/>
+          <w:bdr w:val="none" w:sz="0" w:space="0" w:color="auto" w:frame="1"/>
+          <w:shd w:val="clear" w:color="auto" w:fill="EEEEEE"/>
+        </w:rPr>
+        <w:t>mnt</w:t>
+      </w:r>
+      <w:proofErr w:type="spellEnd"/>
+      <w:r>
+        <w:rPr>
+          <w:rStyle w:val="HTMLCode"/>
+          <w:rFonts w:ascii="Consolas" w:hAnsi="Consolas" w:cs="Consolas"/>
+          <w:color w:val="222222"/>
+          <w:bdr w:val="none" w:sz="0" w:space="0" w:color="auto" w:frame="1"/>
+          <w:shd w:val="clear" w:color="auto" w:fill="EEEEEE"/>
+        </w:rPr>
+        <w:t>/boot/uEnv.txt</w:t>
+      </w:r>
+    </w:p>
+    <w:p>
+      <w:pPr>
+        <w:pStyle w:val="HTMLPreformatted"/>
+        <w:shd w:val="clear" w:color="auto" w:fill="EEEEEE"/>
+        <w:rPr>
+          <w:rStyle w:val="HTMLCode"/>
+          <w:rFonts w:ascii="Consolas" w:hAnsi="Consolas" w:cs="Consolas"/>
+          <w:color w:val="222222"/>
+          <w:bdr w:val="none" w:sz="0" w:space="0" w:color="auto" w:frame="1"/>
+          <w:shd w:val="clear" w:color="auto" w:fill="EEEEEE"/>
+        </w:rPr>
+      </w:pPr>
+    </w:p>
+    <w:p>
+      <w:pPr>
+        <w:pStyle w:val="HTMLPreformatted"/>
+        <w:shd w:val="clear" w:color="auto" w:fill="EEEEEE"/>
+        <w:rPr>
+          <w:rStyle w:val="HTMLCode"/>
+          <w:rFonts w:ascii="Consolas" w:hAnsi="Consolas" w:cs="Consolas"/>
+          <w:color w:val="222222"/>
+          <w:bdr w:val="none" w:sz="0" w:space="0" w:color="auto" w:frame="1"/>
+          <w:shd w:val="clear" w:color="auto" w:fill="EEEEEE"/>
+        </w:rPr>
+      </w:pPr>
+      <w:r>
+        <w:rPr>
+          <w:rStyle w:val="HTMLCode"/>
+          <w:rFonts w:ascii="Consolas" w:hAnsi="Consolas" w:cs="Consolas"/>
+          <w:color w:val="222222"/>
+          <w:bdr w:val="none" w:sz="0" w:space="0" w:color="auto" w:frame="1"/>
+          <w:shd w:val="clear" w:color="auto" w:fill="EEEEEE"/>
+        </w:rPr>
+        <w:t xml:space="preserve">Remove the # in front of the </w:t>
+      </w:r>
+      <w:proofErr w:type="spellStart"/>
+      <w:r>
+        <w:rPr>
+          <w:rStyle w:val="HTMLCode"/>
+          <w:rFonts w:ascii="Consolas" w:hAnsi="Consolas" w:cs="Consolas"/>
+          <w:color w:val="222222"/>
+          <w:bdr w:val="none" w:sz="0" w:space="0" w:color="auto" w:frame="1"/>
+          <w:shd w:val="clear" w:color="auto" w:fill="EEEEEE"/>
+        </w:rPr>
+        <w:t>cape_disable</w:t>
+      </w:r>
+      <w:proofErr w:type="spellEnd"/>
+      <w:r>
+        <w:rPr>
+          <w:rStyle w:val="HTMLCode"/>
+          <w:rFonts w:ascii="Consolas" w:hAnsi="Consolas" w:cs="Consolas"/>
+          <w:color w:val="222222"/>
+          <w:bdr w:val="none" w:sz="0" w:space="0" w:color="auto" w:frame="1"/>
+          <w:shd w:val="clear" w:color="auto" w:fill="EEEEEE"/>
+        </w:rPr>
+        <w:t xml:space="preserve"> command</w:t>
+      </w:r>
+    </w:p>
+    <w:p>
+      <w:pPr>
+        <w:pStyle w:val="HTMLPreformatted"/>
+        <w:shd w:val="clear" w:color="auto" w:fill="EEEEEE"/>
+        <w:rPr>
+          <w:rStyle w:val="HTMLCode"/>
+          <w:rFonts w:ascii="Consolas" w:hAnsi="Consolas" w:cs="Consolas"/>
+          <w:color w:val="222222"/>
+          <w:bdr w:val="none" w:sz="0" w:space="0" w:color="auto" w:frame="1"/>
+          <w:shd w:val="clear" w:color="auto" w:fill="EEEEEE"/>
+        </w:rPr>
+      </w:pPr>
+    </w:p>
+    <w:p>
+      <w:pPr>
+        <w:pStyle w:val="HTMLPreformatted"/>
+        <w:shd w:val="clear" w:color="auto" w:fill="EEEEEE"/>
+        <w:rPr>
+          <w:rStyle w:val="HTMLCode"/>
+          <w:rFonts w:ascii="Consolas" w:hAnsi="Consolas" w:cs="Consolas"/>
+          <w:color w:val="222222"/>
+          <w:bdr w:val="none" w:sz="0" w:space="0" w:color="auto" w:frame="1"/>
+          <w:shd w:val="clear" w:color="auto" w:fill="EEEEEE"/>
+        </w:rPr>
+      </w:pPr>
+      <w:r>
+        <w:rPr>
+          <w:rStyle w:val="HTMLCode"/>
+          <w:rFonts w:ascii="Consolas" w:hAnsi="Consolas" w:cs="Consolas"/>
+          <w:color w:val="222222"/>
+          <w:bdr w:val="none" w:sz="0" w:space="0" w:color="auto" w:frame="1"/>
+          <w:shd w:val="clear" w:color="auto" w:fill="EEEEEE"/>
+        </w:rPr>
+        <w:t>##Disable HDMI</w:t>
+      </w:r>
+    </w:p>
+    <w:p>
+      <w:pPr>
+        <w:pStyle w:val="HTMLPreformatted"/>
+        <w:shd w:val="clear" w:color="auto" w:fill="EEEEEE"/>
+        <w:rPr>
+          <w:rStyle w:val="HTMLCode"/>
+          <w:rFonts w:ascii="Consolas" w:hAnsi="Consolas" w:cs="Consolas"/>
+          <w:color w:val="222222"/>
+          <w:bdr w:val="none" w:sz="0" w:space="0" w:color="auto" w:frame="1"/>
+          <w:shd w:val="clear" w:color="auto" w:fill="EEEEEE"/>
+        </w:rPr>
+      </w:pPr>
+      <w:r>
+        <w:rPr>
+          <w:rStyle w:val="HTMLCode"/>
+          <w:rFonts w:ascii="Consolas" w:hAnsi="Consolas" w:cs="Consolas"/>
+          <w:color w:val="222222"/>
+          <w:bdr w:val="none" w:sz="0" w:space="0" w:color="auto" w:frame="1"/>
+          <w:shd w:val="clear" w:color="auto" w:fill="EEEEEE"/>
+        </w:rPr>
+        <w:t>cape_disable=capemgr.disable_partno=BB-BONELT-HDMI</w:t>
+      </w:r>
+      <w:proofErr w:type="gramStart"/>
+      <w:r>
+        <w:rPr>
+          <w:rStyle w:val="HTMLCode"/>
+          <w:rFonts w:ascii="Consolas" w:hAnsi="Consolas" w:cs="Consolas"/>
+          <w:color w:val="222222"/>
+          <w:bdr w:val="none" w:sz="0" w:space="0" w:color="auto" w:frame="1"/>
+          <w:shd w:val="clear" w:color="auto" w:fill="EEEEEE"/>
+        </w:rPr>
+        <w:t>,BB</w:t>
+      </w:r>
+      <w:proofErr w:type="gramEnd"/>
+      <w:r>
+        <w:rPr>
+          <w:rStyle w:val="HTMLCode"/>
+          <w:rFonts w:ascii="Consolas" w:hAnsi="Consolas" w:cs="Consolas"/>
+          <w:color w:val="222222"/>
+          <w:bdr w:val="none" w:sz="0" w:space="0" w:color="auto" w:frame="1"/>
+          <w:shd w:val="clear" w:color="auto" w:fill="EEEEEE"/>
+        </w:rPr>
+        <w:t>-BONELT-HDMIN</w:t>
+      </w:r>
+    </w:p>
+    <w:p>
+      <w:pPr>
+        <w:pStyle w:val="NormalWeb"/>
+        <w:shd w:val="clear" w:color="auto" w:fill="FFFFFF"/>
+        <w:spacing w:before="0" w:beforeAutospacing="0" w:after="240" w:afterAutospacing="0"/>
+        <w:rPr>
+          <w:rFonts w:ascii="Helvetica" w:hAnsi="Helvetica" w:cs="Helvetica"/>
+          <w:color w:val="222222"/>
+          <w:sz w:val="23"/>
+          <w:szCs w:val="23"/>
+        </w:rPr>
+      </w:pPr>
+      <w:r>
+        <w:rPr>
+          <w:rFonts w:ascii="Helvetica" w:hAnsi="Helvetica" w:cs="Helvetica"/>
+          <w:color w:val="222222"/>
+          <w:sz w:val="23"/>
+          <w:szCs w:val="23"/>
+        </w:rPr>
+        <w:t>I hope it will help you guys!</w:t>
+      </w:r>
+    </w:p>
+    <w:p/>
+    <w:p>
+      <w:pPr>
         <w:rPr>
           <w:b/>
         </w:rPr>
@@ -24434,12 +25079,11 @@
         <w:rPr>
           <w:b/>
         </w:rPr>
-        <w:lastRenderedPageBreak/>
         <w:t>Resources:</w:t>
       </w:r>
     </w:p>
     <w:p>
-      <w:hyperlink r:id="rId87" w:history="1">
+      <w:hyperlink r:id="rId88" w:history="1">
         <w:r>
           <w:rPr>
             <w:rStyle w:val="Hyperlink"/>
@@ -24452,7 +25096,7 @@
       </w:r>
     </w:p>
     <w:p>
-      <w:hyperlink r:id="rId88" w:history="1">
+      <w:hyperlink r:id="rId89" w:history="1">
         <w:r>
           <w:rPr>
             <w:rStyle w:val="Hyperlink"/>
@@ -24463,6 +25107,21 @@
       <w:r>
         <w:t xml:space="preserve"> </w:t>
       </w:r>
+    </w:p>
+    <w:p>
+      <w:hyperlink r:id="rId90" w:history="1">
+        <w:r>
+          <w:rPr>
+            <w:rStyle w:val="Hyperlink"/>
+          </w:rPr>
+          <w:t>http://stackoverflow.com/questions/11364372/wifi-wont-stay-up-on-beaglebone</w:t>
+        </w:r>
+      </w:hyperlink>
+      <w:r>
+        <w:t xml:space="preserve"> </w:t>
+      </w:r>
+      <w:bookmarkStart w:id="2" w:name="_GoBack"/>
+      <w:bookmarkEnd w:id="2"/>
     </w:p>
     <w:sectPr>
       <w:pgSz w:w="12240" w:h="15840"/>
@@ -25304,6 +25963,119 @@
     </w:lvl>
   </w:abstractNum>
   <w:abstractNum w:abstractNumId="7">
+    <w:nsid w:val="237C1735"/>
+    <w:multiLevelType w:val="multilevel"/>
+    <w:tmpl w:val="ED2EA26A"/>
+    <w:lvl w:ilvl="0">
+      <w:start w:val="1"/>
+      <w:numFmt w:val="decimal"/>
+      <w:lvlText w:val="%1."/>
+      <w:lvlJc w:val="left"/>
+      <w:pPr>
+        <w:tabs>
+          <w:tab w:val="num" w:pos="720"/>
+        </w:tabs>
+        <w:ind w:left="720" w:hanging="360"/>
+      </w:pPr>
+    </w:lvl>
+    <w:lvl w:ilvl="1" w:tentative="1">
+      <w:start w:val="1"/>
+      <w:numFmt w:val="decimal"/>
+      <w:lvlText w:val="%2."/>
+      <w:lvlJc w:val="left"/>
+      <w:pPr>
+        <w:tabs>
+          <w:tab w:val="num" w:pos="1440"/>
+        </w:tabs>
+        <w:ind w:left="1440" w:hanging="360"/>
+      </w:pPr>
+    </w:lvl>
+    <w:lvl w:ilvl="2" w:tentative="1">
+      <w:start w:val="1"/>
+      <w:numFmt w:val="decimal"/>
+      <w:lvlText w:val="%3."/>
+      <w:lvlJc w:val="left"/>
+      <w:pPr>
+        <w:tabs>
+          <w:tab w:val="num" w:pos="2160"/>
+        </w:tabs>
+        <w:ind w:left="2160" w:hanging="360"/>
+      </w:pPr>
+    </w:lvl>
+    <w:lvl w:ilvl="3" w:tentative="1">
+      <w:start w:val="1"/>
+      <w:numFmt w:val="decimal"/>
+      <w:lvlText w:val="%4."/>
+      <w:lvlJc w:val="left"/>
+      <w:pPr>
+        <w:tabs>
+          <w:tab w:val="num" w:pos="2880"/>
+        </w:tabs>
+        <w:ind w:left="2880" w:hanging="360"/>
+      </w:pPr>
+    </w:lvl>
+    <w:lvl w:ilvl="4" w:tentative="1">
+      <w:start w:val="1"/>
+      <w:numFmt w:val="decimal"/>
+      <w:lvlText w:val="%5."/>
+      <w:lvlJc w:val="left"/>
+      <w:pPr>
+        <w:tabs>
+          <w:tab w:val="num" w:pos="3600"/>
+        </w:tabs>
+        <w:ind w:left="3600" w:hanging="360"/>
+      </w:pPr>
+    </w:lvl>
+    <w:lvl w:ilvl="5" w:tentative="1">
+      <w:start w:val="1"/>
+      <w:numFmt w:val="decimal"/>
+      <w:lvlText w:val="%6."/>
+      <w:lvlJc w:val="left"/>
+      <w:pPr>
+        <w:tabs>
+          <w:tab w:val="num" w:pos="4320"/>
+        </w:tabs>
+        <w:ind w:left="4320" w:hanging="360"/>
+      </w:pPr>
+    </w:lvl>
+    <w:lvl w:ilvl="6" w:tentative="1">
+      <w:start w:val="1"/>
+      <w:numFmt w:val="decimal"/>
+      <w:lvlText w:val="%7."/>
+      <w:lvlJc w:val="left"/>
+      <w:pPr>
+        <w:tabs>
+          <w:tab w:val="num" w:pos="5040"/>
+        </w:tabs>
+        <w:ind w:left="5040" w:hanging="360"/>
+      </w:pPr>
+    </w:lvl>
+    <w:lvl w:ilvl="7" w:tentative="1">
+      <w:start w:val="1"/>
+      <w:numFmt w:val="decimal"/>
+      <w:lvlText w:val="%8."/>
+      <w:lvlJc w:val="left"/>
+      <w:pPr>
+        <w:tabs>
+          <w:tab w:val="num" w:pos="5760"/>
+        </w:tabs>
+        <w:ind w:left="5760" w:hanging="360"/>
+      </w:pPr>
+    </w:lvl>
+    <w:lvl w:ilvl="8" w:tentative="1">
+      <w:start w:val="1"/>
+      <w:numFmt w:val="decimal"/>
+      <w:lvlText w:val="%9."/>
+      <w:lvlJc w:val="left"/>
+      <w:pPr>
+        <w:tabs>
+          <w:tab w:val="num" w:pos="6480"/>
+        </w:tabs>
+        <w:ind w:left="6480" w:hanging="360"/>
+      </w:pPr>
+    </w:lvl>
+  </w:abstractNum>
+  <w:abstractNum w:abstractNumId="8">
     <w:nsid w:val="25904E2F"/>
     <w:multiLevelType w:val="hybridMultilevel"/>
     <w:tmpl w:val="108648A0"/>
@@ -25392,7 +26164,7 @@
       </w:pPr>
     </w:lvl>
   </w:abstractNum>
-  <w:abstractNum w:abstractNumId="8">
+  <w:abstractNum w:abstractNumId="9">
     <w:nsid w:val="2A3B4521"/>
     <w:multiLevelType w:val="multilevel"/>
     <w:tmpl w:val="71B0F4CC"/>
@@ -25505,7 +26277,7 @@
       </w:pPr>
     </w:lvl>
   </w:abstractNum>
-  <w:abstractNum w:abstractNumId="9">
+  <w:abstractNum w:abstractNumId="10">
     <w:nsid w:val="2D4C78D7"/>
     <w:multiLevelType w:val="multilevel"/>
     <w:tmpl w:val="4EE2BA78"/>
@@ -25654,7 +26426,7 @@
       </w:rPr>
     </w:lvl>
   </w:abstractNum>
-  <w:abstractNum w:abstractNumId="10">
+  <w:abstractNum w:abstractNumId="11">
     <w:nsid w:val="2DB115B2"/>
     <w:multiLevelType w:val="multilevel"/>
     <w:tmpl w:val="16C256C4"/>
@@ -25767,7 +26539,7 @@
       </w:pPr>
     </w:lvl>
   </w:abstractNum>
-  <w:abstractNum w:abstractNumId="11">
+  <w:abstractNum w:abstractNumId="12">
     <w:nsid w:val="31A414B4"/>
     <w:multiLevelType w:val="multilevel"/>
     <w:tmpl w:val="DAD25D78"/>
@@ -25916,7 +26688,7 @@
       </w:rPr>
     </w:lvl>
   </w:abstractNum>
-  <w:abstractNum w:abstractNumId="12">
+  <w:abstractNum w:abstractNumId="13">
     <w:nsid w:val="31A723E8"/>
     <w:multiLevelType w:val="multilevel"/>
     <w:tmpl w:val="59C2E628"/>
@@ -26029,7 +26801,7 @@
       </w:pPr>
     </w:lvl>
   </w:abstractNum>
-  <w:abstractNum w:abstractNumId="13">
+  <w:abstractNum w:abstractNumId="14">
     <w:nsid w:val="394E1C8F"/>
     <w:multiLevelType w:val="hybridMultilevel"/>
     <w:tmpl w:val="5CB4F7F4"/>
@@ -26118,7 +26890,7 @@
       </w:pPr>
     </w:lvl>
   </w:abstractNum>
-  <w:abstractNum w:abstractNumId="14">
+  <w:abstractNum w:abstractNumId="15">
     <w:nsid w:val="405377BA"/>
     <w:multiLevelType w:val="multilevel"/>
     <w:tmpl w:val="D63C7344"/>
@@ -26267,7 +27039,7 @@
       </w:rPr>
     </w:lvl>
   </w:abstractNum>
-  <w:abstractNum w:abstractNumId="15">
+  <w:abstractNum w:abstractNumId="16">
     <w:nsid w:val="428C4695"/>
     <w:multiLevelType w:val="hybridMultilevel"/>
     <w:tmpl w:val="D49ACEB2"/>
@@ -26379,7 +27151,7 @@
       </w:rPr>
     </w:lvl>
   </w:abstractNum>
-  <w:abstractNum w:abstractNumId="16">
+  <w:abstractNum w:abstractNumId="17">
     <w:nsid w:val="4A363106"/>
     <w:multiLevelType w:val="hybridMultilevel"/>
     <w:tmpl w:val="ECF2BD52"/>
@@ -26468,7 +27240,7 @@
       </w:pPr>
     </w:lvl>
   </w:abstractNum>
-  <w:abstractNum w:abstractNumId="17">
+  <w:abstractNum w:abstractNumId="18">
     <w:nsid w:val="4D7E2B49"/>
     <w:multiLevelType w:val="multilevel"/>
     <w:tmpl w:val="86F87936"/>
@@ -26617,7 +27389,7 @@
       </w:rPr>
     </w:lvl>
   </w:abstractNum>
-  <w:abstractNum w:abstractNumId="18">
+  <w:abstractNum w:abstractNumId="19">
     <w:nsid w:val="4F401A05"/>
     <w:multiLevelType w:val="multilevel"/>
     <w:tmpl w:val="ABEC1FD6"/>
@@ -26730,7 +27502,7 @@
       </w:pPr>
     </w:lvl>
   </w:abstractNum>
-  <w:abstractNum w:abstractNumId="19">
+  <w:abstractNum w:abstractNumId="20">
     <w:nsid w:val="52567EF4"/>
     <w:multiLevelType w:val="multilevel"/>
     <w:tmpl w:val="60DE8F7E"/>
@@ -26843,7 +27615,7 @@
       </w:pPr>
     </w:lvl>
   </w:abstractNum>
-  <w:abstractNum w:abstractNumId="20">
+  <w:abstractNum w:abstractNumId="21">
     <w:nsid w:val="53E301EF"/>
     <w:multiLevelType w:val="multilevel"/>
     <w:tmpl w:val="D7EABBD6"/>
@@ -26992,7 +27764,7 @@
       </w:rPr>
     </w:lvl>
   </w:abstractNum>
-  <w:abstractNum w:abstractNumId="21">
+  <w:abstractNum w:abstractNumId="22">
     <w:nsid w:val="56FA6F78"/>
     <w:multiLevelType w:val="multilevel"/>
     <w:tmpl w:val="22B4AFDE"/>
@@ -27105,7 +27877,7 @@
       </w:pPr>
     </w:lvl>
   </w:abstractNum>
-  <w:abstractNum w:abstractNumId="22">
+  <w:abstractNum w:abstractNumId="23">
     <w:nsid w:val="57EA6E11"/>
     <w:multiLevelType w:val="multilevel"/>
     <w:tmpl w:val="90AC9068"/>
@@ -27218,7 +27990,7 @@
       </w:pPr>
     </w:lvl>
   </w:abstractNum>
-  <w:abstractNum w:abstractNumId="23">
+  <w:abstractNum w:abstractNumId="24">
     <w:nsid w:val="5C4A408A"/>
     <w:multiLevelType w:val="hybridMultilevel"/>
     <w:tmpl w:val="AA9CC12E"/>
@@ -27307,7 +28079,7 @@
       </w:pPr>
     </w:lvl>
   </w:abstractNum>
-  <w:abstractNum w:abstractNumId="24">
+  <w:abstractNum w:abstractNumId="25">
     <w:nsid w:val="5C9932FE"/>
     <w:multiLevelType w:val="multilevel"/>
     <w:tmpl w:val="F45043D4"/>
@@ -27420,7 +28192,7 @@
       </w:pPr>
     </w:lvl>
   </w:abstractNum>
-  <w:abstractNum w:abstractNumId="25">
+  <w:abstractNum w:abstractNumId="26">
     <w:nsid w:val="5F8657F0"/>
     <w:multiLevelType w:val="hybridMultilevel"/>
     <w:tmpl w:val="B93E1F28"/>
@@ -27533,7 +28305,7 @@
       </w:rPr>
     </w:lvl>
   </w:abstractNum>
-  <w:abstractNum w:abstractNumId="26">
+  <w:abstractNum w:abstractNumId="27">
     <w:nsid w:val="60722F0A"/>
     <w:multiLevelType w:val="multilevel"/>
     <w:tmpl w:val="AFF85A52"/>
@@ -27646,7 +28418,7 @@
       </w:pPr>
     </w:lvl>
   </w:abstractNum>
-  <w:abstractNum w:abstractNumId="27">
+  <w:abstractNum w:abstractNumId="28">
     <w:nsid w:val="60921156"/>
     <w:multiLevelType w:val="hybridMultilevel"/>
     <w:tmpl w:val="B1C42FE0"/>
@@ -27758,7 +28530,7 @@
       </w:rPr>
     </w:lvl>
   </w:abstractNum>
-  <w:abstractNum w:abstractNumId="28">
+  <w:abstractNum w:abstractNumId="29">
     <w:nsid w:val="6D727C1D"/>
     <w:multiLevelType w:val="hybridMultilevel"/>
     <w:tmpl w:val="4FF499F2"/>
@@ -27847,7 +28619,7 @@
       </w:pPr>
     </w:lvl>
   </w:abstractNum>
-  <w:abstractNum w:abstractNumId="29">
+  <w:abstractNum w:abstractNumId="30">
     <w:nsid w:val="6E337214"/>
     <w:multiLevelType w:val="multilevel"/>
     <w:tmpl w:val="8A2A1530"/>
@@ -27960,7 +28732,7 @@
       </w:pPr>
     </w:lvl>
   </w:abstractNum>
-  <w:abstractNum w:abstractNumId="30">
+  <w:abstractNum w:abstractNumId="31">
     <w:nsid w:val="70A10E4B"/>
     <w:multiLevelType w:val="multilevel"/>
     <w:tmpl w:val="292829C8"/>
@@ -28073,7 +28845,7 @@
       </w:pPr>
     </w:lvl>
   </w:abstractNum>
-  <w:abstractNum w:abstractNumId="31">
+  <w:abstractNum w:abstractNumId="32">
     <w:nsid w:val="76FD10AC"/>
     <w:multiLevelType w:val="multilevel"/>
     <w:tmpl w:val="8848C2B0"/>
@@ -28186,7 +28958,7 @@
       </w:pPr>
     </w:lvl>
   </w:abstractNum>
-  <w:abstractNum w:abstractNumId="32">
+  <w:abstractNum w:abstractNumId="33">
     <w:nsid w:val="7C040796"/>
     <w:multiLevelType w:val="multilevel"/>
     <w:tmpl w:val="676ADECE"/>
@@ -28299,7 +29071,7 @@
       </w:pPr>
     </w:lvl>
   </w:abstractNum>
-  <w:abstractNum w:abstractNumId="33">
+  <w:abstractNum w:abstractNumId="34">
     <w:nsid w:val="7F9E22D5"/>
     <w:multiLevelType w:val="hybridMultilevel"/>
     <w:tmpl w:val="FC588238"/>
@@ -28389,25 +29161,25 @@
     </w:lvl>
   </w:abstractNum>
   <w:num w:numId="1">
-    <w:abstractNumId w:val="23"/>
+    <w:abstractNumId w:val="24"/>
   </w:num>
   <w:num w:numId="2">
-    <w:abstractNumId w:val="33"/>
+    <w:abstractNumId w:val="34"/>
   </w:num>
   <w:num w:numId="3">
-    <w:abstractNumId w:val="28"/>
+    <w:abstractNumId w:val="29"/>
   </w:num>
   <w:num w:numId="4">
-    <w:abstractNumId w:val="20"/>
+    <w:abstractNumId w:val="21"/>
   </w:num>
   <w:num w:numId="5">
-    <w:abstractNumId w:val="17"/>
+    <w:abstractNumId w:val="18"/>
   </w:num>
   <w:num w:numId="6">
-    <w:abstractNumId w:val="14"/>
+    <w:abstractNumId w:val="15"/>
   </w:num>
   <w:num w:numId="7">
-    <w:abstractNumId w:val="11"/>
+    <w:abstractNumId w:val="12"/>
   </w:num>
   <w:num w:numId="8">
     <w:abstractNumId w:val="6"/>
@@ -28416,49 +29188,49 @@
     <w:abstractNumId w:val="5"/>
   </w:num>
   <w:num w:numId="10">
-    <w:abstractNumId w:val="15"/>
+    <w:abstractNumId w:val="16"/>
   </w:num>
   <w:num w:numId="11">
-    <w:abstractNumId w:val="16"/>
+    <w:abstractNumId w:val="17"/>
   </w:num>
   <w:num w:numId="12">
-    <w:abstractNumId w:val="7"/>
+    <w:abstractNumId w:val="8"/>
   </w:num>
   <w:num w:numId="13">
-    <w:abstractNumId w:val="30"/>
+    <w:abstractNumId w:val="31"/>
   </w:num>
   <w:num w:numId="14">
     <w:abstractNumId w:val="2"/>
   </w:num>
   <w:num w:numId="15">
-    <w:abstractNumId w:val="32"/>
+    <w:abstractNumId w:val="33"/>
   </w:num>
   <w:num w:numId="16">
-    <w:abstractNumId w:val="27"/>
+    <w:abstractNumId w:val="28"/>
   </w:num>
   <w:num w:numId="17">
-    <w:abstractNumId w:val="22"/>
+    <w:abstractNumId w:val="23"/>
   </w:num>
   <w:num w:numId="18">
     <w:abstractNumId w:val="4"/>
   </w:num>
   <w:num w:numId="19">
-    <w:abstractNumId w:val="13"/>
+    <w:abstractNumId w:val="14"/>
   </w:num>
   <w:num w:numId="20">
-    <w:abstractNumId w:val="10"/>
+    <w:abstractNumId w:val="11"/>
   </w:num>
   <w:num w:numId="21">
-    <w:abstractNumId w:val="21"/>
+    <w:abstractNumId w:val="22"/>
   </w:num>
   <w:num w:numId="22">
-    <w:abstractNumId w:val="29"/>
+    <w:abstractNumId w:val="30"/>
   </w:num>
   <w:num w:numId="23">
-    <w:abstractNumId w:val="26"/>
+    <w:abstractNumId w:val="27"/>
   </w:num>
   <w:num w:numId="24">
-    <w:abstractNumId w:val="31"/>
+    <w:abstractNumId w:val="32"/>
   </w:num>
   <w:num w:numId="25">
     <w:abstractNumId w:val="3"/>
@@ -28467,28 +29239,31 @@
     <w:abstractNumId w:val="1"/>
   </w:num>
   <w:num w:numId="27">
-    <w:abstractNumId w:val="18"/>
+    <w:abstractNumId w:val="19"/>
   </w:num>
   <w:num w:numId="28">
-    <w:abstractNumId w:val="19"/>
+    <w:abstractNumId w:val="20"/>
   </w:num>
   <w:num w:numId="29">
-    <w:abstractNumId w:val="24"/>
+    <w:abstractNumId w:val="25"/>
   </w:num>
   <w:num w:numId="30">
-    <w:abstractNumId w:val="8"/>
+    <w:abstractNumId w:val="9"/>
   </w:num>
   <w:num w:numId="31">
-    <w:abstractNumId w:val="12"/>
+    <w:abstractNumId w:val="13"/>
   </w:num>
   <w:num w:numId="32">
     <w:abstractNumId w:val="0"/>
   </w:num>
   <w:num w:numId="33">
-    <w:abstractNumId w:val="25"/>
+    <w:abstractNumId w:val="26"/>
   </w:num>
   <w:num w:numId="34">
-    <w:abstractNumId w:val="9"/>
+    <w:abstractNumId w:val="10"/>
+  </w:num>
+  <w:num w:numId="35">
+    <w:abstractNumId w:val="7"/>
   </w:num>
 </w:numbering>
 </file>

</xml_diff>

<commit_message>
Small changes to LoggerMainInit to tweak RTC-accurate timestamp on boot-run
</commit_message>
<xml_diff>
--- a/BeagleBoneBlack_Software_Development_Document.docx
+++ b/BeagleBoneBlack_Software_Development_Document.docx
@@ -19841,7 +19841,7 @@
           <w:sz w:val="22"/>
           <w:szCs w:val="22"/>
         </w:rPr>
-        <w:t>echo</w:t>
+        <w:t>sleep</w:t>
       </w:r>
       <w:proofErr w:type="gramEnd"/>
       <w:r>
@@ -19850,25 +19850,7 @@
           <w:sz w:val="22"/>
           <w:szCs w:val="22"/>
         </w:rPr>
-        <w:t xml:space="preserve"> BBB-RTC-01:00A1 &gt; /sys/devices/</w:t>
-      </w:r>
-      <w:proofErr w:type="spellStart"/>
-      <w:r>
-        <w:rPr>
-          <w:color w:val="000000"/>
-          <w:sz w:val="22"/>
-          <w:szCs w:val="22"/>
-        </w:rPr>
-        <w:t>bone_capemgr</w:t>
-      </w:r>
-      <w:proofErr w:type="spellEnd"/>
-      <w:r>
-        <w:rPr>
-          <w:color w:val="000000"/>
-          <w:sz w:val="22"/>
-          <w:szCs w:val="22"/>
-        </w:rPr>
-        <w:t>*/slots</w:t>
+        <w:t xml:space="preserve"> 10</w:t>
       </w:r>
     </w:p>
     <w:p>
@@ -19889,7 +19871,6 @@
           <w:szCs w:val="22"/>
         </w:rPr>
       </w:pPr>
-      <w:proofErr w:type="spellStart"/>
       <w:proofErr w:type="gramStart"/>
       <w:r>
         <w:rPr>
@@ -19897,9 +19878,8 @@
           <w:sz w:val="22"/>
           <w:szCs w:val="22"/>
         </w:rPr>
-        <w:t>hwclock</w:t>
-      </w:r>
-      <w:proofErr w:type="spellEnd"/>
+        <w:t>echo</w:t>
+      </w:r>
       <w:proofErr w:type="gramEnd"/>
       <w:r>
         <w:rPr>
@@ -19907,33 +19887,25 @@
           <w:sz w:val="22"/>
           <w:szCs w:val="22"/>
         </w:rPr>
-        <w:t xml:space="preserve"> -s</w:t>
-      </w:r>
+        <w:t xml:space="preserve"> BBB-RTC-01:00A1 &gt; /sys/devices/</w:t>
+      </w:r>
+      <w:proofErr w:type="spellStart"/>
       <w:r>
         <w:rPr>
           <w:color w:val="000000"/>
           <w:sz w:val="22"/>
           <w:szCs w:val="22"/>
         </w:rPr>
-        <w:t xml:space="preserve"> -f /</w:t>
-      </w:r>
-      <w:proofErr w:type="spellStart"/>
+        <w:t>bone_capemgr</w:t>
+      </w:r>
+      <w:proofErr w:type="spellEnd"/>
       <w:r>
         <w:rPr>
           <w:color w:val="000000"/>
           <w:sz w:val="22"/>
           <w:szCs w:val="22"/>
         </w:rPr>
-        <w:t>dev</w:t>
-      </w:r>
-      <w:proofErr w:type="spellEnd"/>
-      <w:r>
-        <w:rPr>
-          <w:color w:val="000000"/>
-          <w:sz w:val="22"/>
-          <w:szCs w:val="22"/>
-        </w:rPr>
-        <w:t>/rtc1</w:t>
+        <w:t>*/slots</w:t>
       </w:r>
     </w:p>
     <w:p>
@@ -19954,7 +19926,6 @@
           <w:szCs w:val="22"/>
         </w:rPr>
       </w:pPr>
-      <w:proofErr w:type="spellStart"/>
       <w:proofErr w:type="gramStart"/>
       <w:r>
         <w:rPr>
@@ -19962,9 +19933,8 @@
           <w:sz w:val="22"/>
           <w:szCs w:val="22"/>
         </w:rPr>
-        <w:t>hwclock</w:t>
-      </w:r>
-      <w:proofErr w:type="spellEnd"/>
+        <w:t>sleep</w:t>
+      </w:r>
       <w:proofErr w:type="gramEnd"/>
       <w:r>
         <w:rPr>
@@ -19972,19 +19942,7 @@
           <w:sz w:val="22"/>
           <w:szCs w:val="22"/>
         </w:rPr>
-        <w:t xml:space="preserve"> -w</w:t>
-      </w:r>
-    </w:p>
-    <w:p>
-      <w:pPr>
-        <w:pStyle w:val="ListParagraph"/>
-        <w:numPr>
-          <w:ilvl w:val="0"/>
-          <w:numId w:val="12"/>
-        </w:numPr>
-      </w:pPr>
-      <w:r>
-        <w:t>Next, create a service that will start on boot, and execute this script that was created:</w:t>
+        <w:t xml:space="preserve"> 2</w:t>
       </w:r>
     </w:p>
     <w:p>
@@ -20013,7 +19971,7 @@
           <w:sz w:val="22"/>
           <w:szCs w:val="22"/>
         </w:rPr>
-        <w:t>nano</w:t>
+        <w:t>hwclock</w:t>
       </w:r>
       <w:proofErr w:type="spellEnd"/>
       <w:proofErr w:type="gramEnd"/>
@@ -20023,7 +19981,7 @@
           <w:sz w:val="22"/>
           <w:szCs w:val="22"/>
         </w:rPr>
-        <w:t xml:space="preserve"> </w:t>
+        <w:t xml:space="preserve"> -s</w:t>
       </w:r>
       <w:r>
         <w:rPr>
@@ -20031,7 +19989,7 @@
           <w:sz w:val="22"/>
           <w:szCs w:val="22"/>
         </w:rPr>
-        <w:t>/lib/</w:t>
+        <w:t xml:space="preserve"> -f /</w:t>
       </w:r>
       <w:proofErr w:type="spellStart"/>
       <w:r>
@@ -20040,7 +19998,7 @@
           <w:sz w:val="22"/>
           <w:szCs w:val="22"/>
         </w:rPr>
-        <w:t>systemd</w:t>
+        <w:t>dev</w:t>
       </w:r>
       <w:proofErr w:type="spellEnd"/>
       <w:r>
@@ -20049,53 +20007,9 @@
           <w:sz w:val="22"/>
           <w:szCs w:val="22"/>
         </w:rPr>
-        <w:t>/system/</w:t>
-      </w:r>
-      <w:proofErr w:type="spellStart"/>
-      <w:r>
-        <w:rPr>
-          <w:color w:val="000000"/>
-          <w:sz w:val="22"/>
-          <w:szCs w:val="22"/>
-        </w:rPr>
-        <w:t>rtc-</w:t>
-      </w:r>
-      <w:r>
-        <w:rPr>
-          <w:color w:val="000000"/>
-          <w:sz w:val="22"/>
-          <w:szCs w:val="22"/>
-        </w:rPr>
-        <w:t>cape</w:t>
-      </w:r>
-      <w:r>
-        <w:rPr>
-          <w:color w:val="000000"/>
-          <w:sz w:val="22"/>
-          <w:szCs w:val="22"/>
-        </w:rPr>
-        <w:t>.service</w:t>
-      </w:r>
-      <w:proofErr w:type="spellEnd"/>
-    </w:p>
-    <w:p>
-      <w:pPr>
-        <w:pStyle w:val="ListParagraph"/>
-      </w:pPr>
-    </w:p>
-    <w:p>
-      <w:pPr>
-        <w:pStyle w:val="ListParagraph"/>
-        <w:numPr>
-          <w:ilvl w:val="0"/>
-          <w:numId w:val="12"/>
-        </w:numPr>
-      </w:pPr>
-      <w:r>
-        <w:t>Copy the following contents into that file, and save it:</w:t>
-      </w:r>
-    </w:p>
-    <w:p/>
+        <w:t>/rtc1</w:t>
+      </w:r>
+    </w:p>
     <w:p>
       <w:pPr>
         <w:pStyle w:val="HTMLPreformatted"/>
@@ -20110,13 +20024,43 @@
         <w:ind w:left="720"/>
         <w:rPr>
           <w:color w:val="000000"/>
-        </w:rPr>
-      </w:pPr>
-      <w:r>
-        <w:rPr>
-          <w:color w:val="000000"/>
-        </w:rPr>
-        <w:t>[Unit]</w:t>
+          <w:sz w:val="22"/>
+          <w:szCs w:val="22"/>
+        </w:rPr>
+      </w:pPr>
+      <w:proofErr w:type="spellStart"/>
+      <w:proofErr w:type="gramStart"/>
+      <w:r>
+        <w:rPr>
+          <w:color w:val="000000"/>
+          <w:sz w:val="22"/>
+          <w:szCs w:val="22"/>
+        </w:rPr>
+        <w:t>hwclock</w:t>
+      </w:r>
+      <w:proofErr w:type="spellEnd"/>
+      <w:proofErr w:type="gramEnd"/>
+      <w:r>
+        <w:rPr>
+          <w:color w:val="000000"/>
+          <w:sz w:val="22"/>
+          <w:szCs w:val="22"/>
+        </w:rPr>
+        <w:t xml:space="preserve"> -w</w:t>
+      </w:r>
+      <w:bookmarkStart w:id="2" w:name="_GoBack"/>
+      <w:bookmarkEnd w:id="2"/>
+    </w:p>
+    <w:p>
+      <w:pPr>
+        <w:pStyle w:val="ListParagraph"/>
+        <w:numPr>
+          <w:ilvl w:val="0"/>
+          <w:numId w:val="12"/>
+        </w:numPr>
+      </w:pPr>
+      <w:r>
+        <w:t xml:space="preserve">Make sure to make this executable: </w:t>
       </w:r>
     </w:p>
     <w:p>
@@ -20133,13 +20077,41 @@
         <w:ind w:left="720"/>
         <w:rPr>
           <w:color w:val="000000"/>
-        </w:rPr>
-      </w:pPr>
-      <w:r>
-        <w:rPr>
-          <w:color w:val="000000"/>
-        </w:rPr>
-        <w:t>Description=DS1338 RTC Cape Service</w:t>
+          <w:sz w:val="22"/>
+          <w:szCs w:val="22"/>
+        </w:rPr>
+      </w:pPr>
+      <w:proofErr w:type="spellStart"/>
+      <w:proofErr w:type="gramStart"/>
+      <w:r>
+        <w:rPr>
+          <w:color w:val="000000"/>
+          <w:sz w:val="22"/>
+          <w:szCs w:val="22"/>
+        </w:rPr>
+        <w:t>chmod</w:t>
+      </w:r>
+      <w:proofErr w:type="spellEnd"/>
+      <w:proofErr w:type="gramEnd"/>
+      <w:r>
+        <w:rPr>
+          <w:color w:val="000000"/>
+          <w:sz w:val="22"/>
+          <w:szCs w:val="22"/>
+        </w:rPr>
+        <w:t xml:space="preserve"> +x /usr/share/rtc_cape/clock_init.sh</w:t>
+      </w:r>
+    </w:p>
+    <w:p>
+      <w:pPr>
+        <w:pStyle w:val="ListParagraph"/>
+        <w:numPr>
+          <w:ilvl w:val="0"/>
+          <w:numId w:val="12"/>
+        </w:numPr>
+      </w:pPr>
+      <w:r>
+        <w:t>Next, create a service that will start on boot, and execute this script that was created:</w:t>
       </w:r>
     </w:p>
     <w:p>
@@ -20156,9 +20128,101 @@
         <w:ind w:left="720"/>
         <w:rPr>
           <w:color w:val="000000"/>
-        </w:rPr>
-      </w:pPr>
-    </w:p>
+          <w:sz w:val="22"/>
+          <w:szCs w:val="22"/>
+        </w:rPr>
+      </w:pPr>
+      <w:proofErr w:type="spellStart"/>
+      <w:proofErr w:type="gramStart"/>
+      <w:r>
+        <w:rPr>
+          <w:color w:val="000000"/>
+          <w:sz w:val="22"/>
+          <w:szCs w:val="22"/>
+        </w:rPr>
+        <w:t>nano</w:t>
+      </w:r>
+      <w:proofErr w:type="spellEnd"/>
+      <w:proofErr w:type="gramEnd"/>
+      <w:r>
+        <w:rPr>
+          <w:color w:val="000000"/>
+          <w:sz w:val="22"/>
+          <w:szCs w:val="22"/>
+        </w:rPr>
+        <w:t xml:space="preserve"> </w:t>
+      </w:r>
+      <w:r>
+        <w:rPr>
+          <w:color w:val="000000"/>
+          <w:sz w:val="22"/>
+          <w:szCs w:val="22"/>
+        </w:rPr>
+        <w:t>/lib/</w:t>
+      </w:r>
+      <w:proofErr w:type="spellStart"/>
+      <w:r>
+        <w:rPr>
+          <w:color w:val="000000"/>
+          <w:sz w:val="22"/>
+          <w:szCs w:val="22"/>
+        </w:rPr>
+        <w:t>systemd</w:t>
+      </w:r>
+      <w:proofErr w:type="spellEnd"/>
+      <w:r>
+        <w:rPr>
+          <w:color w:val="000000"/>
+          <w:sz w:val="22"/>
+          <w:szCs w:val="22"/>
+        </w:rPr>
+        <w:t>/system/</w:t>
+      </w:r>
+      <w:proofErr w:type="spellStart"/>
+      <w:r>
+        <w:rPr>
+          <w:color w:val="000000"/>
+          <w:sz w:val="22"/>
+          <w:szCs w:val="22"/>
+        </w:rPr>
+        <w:t>rtc-</w:t>
+      </w:r>
+      <w:r>
+        <w:rPr>
+          <w:color w:val="000000"/>
+          <w:sz w:val="22"/>
+          <w:szCs w:val="22"/>
+        </w:rPr>
+        <w:t>cape</w:t>
+      </w:r>
+      <w:r>
+        <w:rPr>
+          <w:color w:val="000000"/>
+          <w:sz w:val="22"/>
+          <w:szCs w:val="22"/>
+        </w:rPr>
+        <w:t>.service</w:t>
+      </w:r>
+      <w:proofErr w:type="spellEnd"/>
+    </w:p>
+    <w:p>
+      <w:pPr>
+        <w:pStyle w:val="ListParagraph"/>
+      </w:pPr>
+    </w:p>
+    <w:p>
+      <w:pPr>
+        <w:pStyle w:val="ListParagraph"/>
+        <w:numPr>
+          <w:ilvl w:val="0"/>
+          <w:numId w:val="12"/>
+        </w:numPr>
+      </w:pPr>
+      <w:r>
+        <w:t>Copy the following contents into that file, and save it:</w:t>
+      </w:r>
+    </w:p>
+    <w:p/>
     <w:p>
       <w:pPr>
         <w:pStyle w:val="HTMLPreformatted"/>
@@ -20179,7 +20243,7 @@
         <w:rPr>
           <w:color w:val="000000"/>
         </w:rPr>
-        <w:t>[Service]</w:t>
+        <w:t>[Unit]</w:t>
       </w:r>
     </w:p>
     <w:p>
@@ -20202,13 +20266,7 @@
         <w:rPr>
           <w:color w:val="000000"/>
         </w:rPr>
-        <w:t>Type=simple</w:t>
-      </w:r>
-      <w:r>
-        <w:rPr>
-          <w:color w:val="000000"/>
-        </w:rPr>
-        <w:t xml:space="preserve"> </w:t>
+        <w:t>Description=DS1338 RTC Cape Service</w:t>
       </w:r>
     </w:p>
     <w:p>
@@ -20227,42 +20285,6 @@
           <w:color w:val="000000"/>
         </w:rPr>
       </w:pPr>
-      <w:proofErr w:type="spellStart"/>
-      <w:r>
-        <w:rPr>
-          <w:color w:val="000000"/>
-        </w:rPr>
-        <w:t>WorkingDirectory</w:t>
-      </w:r>
-      <w:proofErr w:type="spellEnd"/>
-      <w:r>
-        <w:rPr>
-          <w:color w:val="000000"/>
-        </w:rPr>
-        <w:t>=/</w:t>
-      </w:r>
-      <w:proofErr w:type="spellStart"/>
-      <w:r>
-        <w:rPr>
-          <w:color w:val="000000"/>
-        </w:rPr>
-        <w:t>usr</w:t>
-      </w:r>
-      <w:proofErr w:type="spellEnd"/>
-      <w:r>
-        <w:rPr>
-          <w:color w:val="000000"/>
-        </w:rPr>
-        <w:t>/share/</w:t>
-      </w:r>
-      <w:proofErr w:type="spellStart"/>
-      <w:r>
-        <w:rPr>
-          <w:color w:val="000000"/>
-        </w:rPr>
-        <w:t>rtc_cape</w:t>
-      </w:r>
-      <w:proofErr w:type="spellEnd"/>
     </w:p>
     <w:p>
       <w:pPr>
@@ -20280,19 +20302,11 @@
           <w:color w:val="000000"/>
         </w:rPr>
       </w:pPr>
-      <w:proofErr w:type="spellStart"/>
-      <w:r>
-        <w:rPr>
-          <w:color w:val="000000"/>
-        </w:rPr>
-        <w:t>ExecStart</w:t>
-      </w:r>
-      <w:proofErr w:type="spellEnd"/>
-      <w:r>
-        <w:rPr>
-          <w:color w:val="000000"/>
-        </w:rPr>
-        <w:t>=/bin/bash clock_init.sh</w:t>
+      <w:r>
+        <w:rPr>
+          <w:color w:val="000000"/>
+        </w:rPr>
+        <w:t>[Service]</w:t>
       </w:r>
     </w:p>
     <w:p>
@@ -20311,19 +20325,17 @@
           <w:color w:val="000000"/>
         </w:rPr>
       </w:pPr>
-      <w:proofErr w:type="spellStart"/>
-      <w:r>
-        <w:rPr>
-          <w:color w:val="000000"/>
-        </w:rPr>
-        <w:t>SyslogIdentifier</w:t>
-      </w:r>
-      <w:proofErr w:type="spellEnd"/>
-      <w:r>
-        <w:rPr>
-          <w:color w:val="000000"/>
-        </w:rPr>
-        <w:t>=rtc_cape_ds1338</w:t>
+      <w:r>
+        <w:rPr>
+          <w:color w:val="000000"/>
+        </w:rPr>
+        <w:t>Type=simple</w:t>
+      </w:r>
+      <w:r>
+        <w:rPr>
+          <w:color w:val="000000"/>
+        </w:rPr>
+        <w:t xml:space="preserve"> </w:t>
       </w:r>
     </w:p>
     <w:p>
@@ -20342,6 +20354,43 @@
           <w:color w:val="000000"/>
         </w:rPr>
       </w:pPr>
+      <w:proofErr w:type="spellStart"/>
+      <w:r>
+        <w:rPr>
+          <w:color w:val="000000"/>
+        </w:rPr>
+        <w:lastRenderedPageBreak/>
+        <w:t>WorkingDirectory</w:t>
+      </w:r>
+      <w:proofErr w:type="spellEnd"/>
+      <w:r>
+        <w:rPr>
+          <w:color w:val="000000"/>
+        </w:rPr>
+        <w:t>=/</w:t>
+      </w:r>
+      <w:proofErr w:type="spellStart"/>
+      <w:r>
+        <w:rPr>
+          <w:color w:val="000000"/>
+        </w:rPr>
+        <w:t>usr</w:t>
+      </w:r>
+      <w:proofErr w:type="spellEnd"/>
+      <w:r>
+        <w:rPr>
+          <w:color w:val="000000"/>
+        </w:rPr>
+        <w:t>/share/</w:t>
+      </w:r>
+      <w:proofErr w:type="spellStart"/>
+      <w:r>
+        <w:rPr>
+          <w:color w:val="000000"/>
+        </w:rPr>
+        <w:t>rtc_cape</w:t>
+      </w:r>
+      <w:proofErr w:type="spellEnd"/>
     </w:p>
     <w:p>
       <w:pPr>
@@ -20359,11 +20408,19 @@
           <w:color w:val="000000"/>
         </w:rPr>
       </w:pPr>
-      <w:r>
-        <w:rPr>
-          <w:color w:val="000000"/>
-        </w:rPr>
-        <w:t>[Install]</w:t>
+      <w:proofErr w:type="spellStart"/>
+      <w:r>
+        <w:rPr>
+          <w:color w:val="000000"/>
+        </w:rPr>
+        <w:t>ExecStart</w:t>
+      </w:r>
+      <w:proofErr w:type="spellEnd"/>
+      <w:r>
+        <w:rPr>
+          <w:color w:val="000000"/>
+        </w:rPr>
+        <w:t>=/bin/bash clock_init.sh</w:t>
       </w:r>
     </w:p>
     <w:p>
@@ -20387,7 +20444,77 @@
         <w:rPr>
           <w:color w:val="000000"/>
         </w:rPr>
-        <w:lastRenderedPageBreak/>
+        <w:t>SyslogIdentifier</w:t>
+      </w:r>
+      <w:proofErr w:type="spellEnd"/>
+      <w:r>
+        <w:rPr>
+          <w:color w:val="000000"/>
+        </w:rPr>
+        <w:t>=rtc_cape_ds1338</w:t>
+      </w:r>
+    </w:p>
+    <w:p>
+      <w:pPr>
+        <w:pStyle w:val="HTMLPreformatted"/>
+        <w:pBdr>
+          <w:top w:val="single" w:sz="6" w:space="12" w:color="DDDDDD"/>
+          <w:left w:val="single" w:sz="6" w:space="12" w:color="DDDDDD"/>
+          <w:bottom w:val="single" w:sz="6" w:space="12" w:color="DDDDDD"/>
+          <w:right w:val="single" w:sz="6" w:space="12" w:color="DDDDDD"/>
+        </w:pBdr>
+        <w:shd w:val="clear" w:color="auto" w:fill="F9F9F9"/>
+        <w:spacing w:line="312" w:lineRule="atLeast"/>
+        <w:ind w:left="720"/>
+        <w:rPr>
+          <w:color w:val="000000"/>
+        </w:rPr>
+      </w:pPr>
+    </w:p>
+    <w:p>
+      <w:pPr>
+        <w:pStyle w:val="HTMLPreformatted"/>
+        <w:pBdr>
+          <w:top w:val="single" w:sz="6" w:space="12" w:color="DDDDDD"/>
+          <w:left w:val="single" w:sz="6" w:space="12" w:color="DDDDDD"/>
+          <w:bottom w:val="single" w:sz="6" w:space="12" w:color="DDDDDD"/>
+          <w:right w:val="single" w:sz="6" w:space="12" w:color="DDDDDD"/>
+        </w:pBdr>
+        <w:shd w:val="clear" w:color="auto" w:fill="F9F9F9"/>
+        <w:spacing w:line="312" w:lineRule="atLeast"/>
+        <w:ind w:left="720"/>
+        <w:rPr>
+          <w:color w:val="000000"/>
+        </w:rPr>
+      </w:pPr>
+      <w:r>
+        <w:rPr>
+          <w:color w:val="000000"/>
+        </w:rPr>
+        <w:t>[Install]</w:t>
+      </w:r>
+    </w:p>
+    <w:p>
+      <w:pPr>
+        <w:pStyle w:val="HTMLPreformatted"/>
+        <w:pBdr>
+          <w:top w:val="single" w:sz="6" w:space="12" w:color="DDDDDD"/>
+          <w:left w:val="single" w:sz="6" w:space="12" w:color="DDDDDD"/>
+          <w:bottom w:val="single" w:sz="6" w:space="12" w:color="DDDDDD"/>
+          <w:right w:val="single" w:sz="6" w:space="12" w:color="DDDDDD"/>
+        </w:pBdr>
+        <w:shd w:val="clear" w:color="auto" w:fill="F9F9F9"/>
+        <w:spacing w:line="312" w:lineRule="atLeast"/>
+        <w:ind w:left="720"/>
+        <w:rPr>
+          <w:color w:val="000000"/>
+        </w:rPr>
+      </w:pPr>
+      <w:proofErr w:type="spellStart"/>
+      <w:r>
+        <w:rPr>
+          <w:color w:val="000000"/>
+        </w:rPr>
         <w:t>WantedBy</w:t>
       </w:r>
       <w:proofErr w:type="spellEnd"/>
@@ -24668,16 +24795,7 @@
           <w:sz w:val="23"/>
           <w:szCs w:val="23"/>
         </w:rPr>
-        <w:t>Only the second option helped me.</w:t>
-      </w:r>
-      <w:r>
-        <w:rPr>
-          <w:rFonts w:ascii="Helvetica" w:hAnsi="Helvetica" w:cs="Helvetica"/>
-          <w:color w:val="222222"/>
-          <w:sz w:val="23"/>
-          <w:szCs w:val="23"/>
-        </w:rPr>
-        <w:t>”</w:t>
+        <w:t>Only the second option helped me.”</w:t>
       </w:r>
     </w:p>
     <w:p>
@@ -25120,8 +25238,6 @@
       <w:r>
         <w:t xml:space="preserve"> </w:t>
       </w:r>
-      <w:bookmarkStart w:id="2" w:name="_GoBack"/>
-      <w:bookmarkEnd w:id="2"/>
     </w:p>
     <w:sectPr>
       <w:pgSz w:w="12240" w:h="15840"/>

</xml_diff>